<commit_message>
Slider van Clients design af! en functioneletest bijgewerkt.
</commit_message>
<xml_diff>
--- a/Documentatie/Kerntaak-2/2.5.9_Gedetailleerd-testplan/2017-05-30_Functionele-en-technische-test_V1.docx
+++ b/Documentatie/Kerntaak-2/2.5.9_Gedetailleerd-testplan/2017-05-30_Functionele-en-technische-test_V1.docx
@@ -169,7 +169,7 @@
               </mc:Choice>
               <mc:Fallback>
                 <w:pict>
-                  <v:shapetype w14:anchorId="26FBEB6E" id="_x0000_t202" coordsize="21600,21600" o:spt="202" path="m,l,21600r21600,l21600,xe">
+                  <v:shapetype w14:anchorId="7802BFAE" id="_x0000_t202" coordsize="21600,21600" o:spt="202" path="m,l,21600r21600,l21600,xe">
                     <v:stroke joinstyle="miter"/>
                     <v:path gradientshapeok="t" o:connecttype="rect"/>
                   </v:shapetype>
@@ -220,6 +220,9 @@
                             <w:br/>
                           </w:r>
                           <w:r>
+                            <w:rPr>
+                              <w:lang w:val="en-US"/>
+                            </w:rPr>
                             <w:t>Klas</w:t>
                           </w:r>
                           <w:r>
@@ -235,6 +238,9 @@
                             <w:br/>
                           </w:r>
                           <w:r>
+                            <w:rPr>
+                              <w:lang w:val="en-US"/>
+                            </w:rPr>
                             <w:t>Examencasus</w:t>
                           </w:r>
                           <w:r>
@@ -473,12 +479,12 @@
               </mc:Choice>
               <mc:Fallback>
                 <w:pict>
-                  <v:shape w14:anchorId="78D8FF74" id="Tekstvak 131" o:spid="_x0000_s1027" type="#_x0000_t202" style="position:absolute;margin-left:34.75pt;margin-top:400.8pt;width:369pt;height:203.4pt;z-index:251660288;visibility:visible;mso-wrap-style:square;mso-width-percent:790;mso-height-percent:0;mso-wrap-distance-left:14.4pt;mso-wrap-distance-top:0;mso-wrap-distance-right:14.4pt;mso-wrap-distance-bottom:0;mso-position-horizontal:absolute;mso-position-horizontal-relative:margin;mso-position-vertical:absolute;mso-position-vertical-relative:page;mso-width-percent:790;mso-height-percent:0;mso-width-relative:margin;mso-height-relative:page;v-text-anchor:top" o:gfxdata="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" filled="f" stroked="f" strokeweight=".5pt">
+                  <v:shape w14:anchorId="045D5416" id="Tekstvak 131" o:spid="_x0000_s1027" type="#_x0000_t202" style="position:absolute;margin-left:34.75pt;margin-top:400.8pt;width:369pt;height:203.4pt;z-index:251660288;visibility:visible;mso-wrap-style:square;mso-width-percent:790;mso-height-percent:0;mso-wrap-distance-left:14.4pt;mso-wrap-distance-top:0;mso-wrap-distance-right:14.4pt;mso-wrap-distance-bottom:0;mso-position-horizontal:absolute;mso-position-horizontal-relative:margin;mso-position-vertical:absolute;mso-position-vertical-relative:page;mso-width-percent:790;mso-height-percent:0;mso-width-relative:margin;mso-height-relative:page;v-text-anchor:top" o:gfxdata="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" filled="f" stroked="f" strokeweight=".5pt">
                     <v:textbox inset="0,0,0,0">
                       <w:txbxContent>
                         <w:p>
                           <w:pPr>
-                            <w:pStyle w:val="NoSpacing"/>
+                            <w:pStyle w:val="Geenafstand"/>
                             <w:spacing w:before="40" w:after="560" w:line="216" w:lineRule="auto"/>
                             <w:rPr>
                               <w:color w:val="5B9BD5" w:themeColor="accent1"/>
@@ -552,7 +558,7 @@
                           <w:sdtContent>
                             <w:p>
                               <w:pPr>
-                                <w:pStyle w:val="NoSpacing"/>
+                                <w:pStyle w:val="Geenafstand"/>
                                 <w:spacing w:before="40" w:after="40"/>
                                 <w:rPr>
                                   <w:caps/>
@@ -592,7 +598,7 @@
                           <w:sdtContent>
                             <w:p>
                               <w:pPr>
-                                <w:pStyle w:val="NoSpacing"/>
+                                <w:pStyle w:val="Geenafstand"/>
                                 <w:spacing w:before="80" w:after="40"/>
                                 <w:rPr>
                                   <w:caps/>
@@ -750,7 +756,7 @@
               </mc:Choice>
               <mc:Fallback>
                 <w:pict>
-                  <v:rect id="Rechthoek 132" o:spid="_x0000_s1028" style="position:absolute;margin-left:-4.4pt;margin-top:0;width:46.8pt;height:77.75pt;z-index:251659264;visibility:visible;mso-wrap-style:square;mso-width-percent:76;mso-height-percent:98;mso-top-percent:23;mso-wrap-distance-left:9pt;mso-wrap-distance-top:0;mso-wrap-distance-right:9pt;mso-wrap-distance-bottom:0;mso-position-horizontal:right;mso-position-horizontal-relative:margin;mso-position-vertical-relative:page;mso-width-percent:76;mso-height-percent:98;mso-top-percent:23;mso-width-relative:page;mso-height-relative:page;v-text-anchor:bottom" o:gfxdata="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" fillcolor="#5b9bd5 [3204]" stroked="f" strokeweight="1pt">
+                  <v:rect w14:anchorId="524F6A87" id="Rechthoek 132" o:spid="_x0000_s1028" style="position:absolute;margin-left:-4.4pt;margin-top:0;width:46.8pt;height:77.75pt;z-index:251659264;visibility:visible;mso-wrap-style:square;mso-width-percent:76;mso-height-percent:98;mso-top-percent:23;mso-wrap-distance-left:9pt;mso-wrap-distance-top:0;mso-wrap-distance-right:9pt;mso-wrap-distance-bottom:0;mso-position-horizontal:right;mso-position-horizontal-relative:margin;mso-position-vertical-relative:page;mso-width-percent:76;mso-height-percent:98;mso-top-percent:23;mso-width-relative:page;mso-height-relative:page;v-text-anchor:bottom" o:gfxdata="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" fillcolor="#5b9bd5 [3204]" stroked="f" strokeweight="1pt">
                     <v:path arrowok="t"/>
                     <o:lock v:ext="edit" aspectratio="t"/>
                     <v:textbox inset="3.6pt,,3.6pt">
@@ -772,10 +778,11 @@
                               <w:calendar w:val="gregorian"/>
                             </w:date>
                           </w:sdtPr>
+                          <w:sdtEndPr/>
                           <w:sdtContent>
                             <w:p>
                               <w:pPr>
-                                <w:pStyle w:val="NoSpacing"/>
+                                <w:pStyle w:val="Geenafstand"/>
                                 <w:jc w:val="right"/>
                                 <w:rPr>
                                   <w:color w:val="FFFFFF" w:themeColor="background1"/>
@@ -1196,6 +1203,7 @@
           <w:p>
             <w:pPr>
               <w:pStyle w:val="Kop2"/>
+              <w:outlineLvl w:val="1"/>
             </w:pPr>
             <w:r>
               <w:t>Algemeen</w:t>
@@ -1298,7 +1306,15 @@
           </w:tcPr>
           <w:p>
             <w:r>
-              <w:t>Wordt er gecheckt of dat er een naam, e-mail adres en een telefoon nummer voordat het bericht verstuurd wordt?</w:t>
+              <w:t xml:space="preserve">Wordt er gecheckt of dat er een naam, </w:t>
+            </w:r>
+            <w:proofErr w:type="gramStart"/>
+            <w:r>
+              <w:t>e-mail adres</w:t>
+            </w:r>
+            <w:proofErr w:type="gramEnd"/>
+            <w:r>
+              <w:t xml:space="preserve"> en een telefoon nummer voordat het bericht verstuurd wordt?</w:t>
             </w:r>
           </w:p>
         </w:tc>
@@ -1346,7 +1362,15 @@
           </w:tcPr>
           <w:p>
             <w:r>
-              <w:t>Wordt er in de menubalk laten zien waar je je in de app bevind?</w:t>
+              <w:t xml:space="preserve">Wordt er in de menubalk laten zien waar je je in de app </w:t>
+            </w:r>
+            <w:proofErr w:type="gramStart"/>
+            <w:r>
+              <w:t>bevind</w:t>
+            </w:r>
+            <w:proofErr w:type="gramEnd"/>
+            <w:r>
+              <w:t>?</w:t>
             </w:r>
           </w:p>
         </w:tc>
@@ -1466,7 +1490,15 @@
           </w:tcPr>
           <w:p>
             <w:r>
-              <w:t>Sluit het dialoog venster voor het sluiten van de applicatie de applicatie?</w:t>
+              <w:t xml:space="preserve">Sluit het </w:t>
+            </w:r>
+            <w:proofErr w:type="gramStart"/>
+            <w:r>
+              <w:t>dialoog venster</w:t>
+            </w:r>
+            <w:proofErr w:type="gramEnd"/>
+            <w:r>
+              <w:t xml:space="preserve"> voor het sluiten van de applicatie de applicatie?</w:t>
             </w:r>
           </w:p>
         </w:tc>
@@ -1514,7 +1546,15 @@
           </w:tcPr>
           <w:p>
             <w:r>
-              <w:t>Als je op de contactpagina op het telefoon nummer drukt wordt dan dat telefoon nummer ingevuld om te bellen?</w:t>
+              <w:t xml:space="preserve">Als je op de contactpagina op het </w:t>
+            </w:r>
+            <w:proofErr w:type="gramStart"/>
+            <w:r>
+              <w:t>telefoon nummer</w:t>
+            </w:r>
+            <w:proofErr w:type="gramEnd"/>
+            <w:r>
+              <w:t xml:space="preserve"> drukt wordt dan dat telefoon nummer ingevuld om te bellen?</w:t>
             </w:r>
           </w:p>
         </w:tc>
@@ -1600,6 +1640,7 @@
           <w:p>
             <w:pPr>
               <w:pStyle w:val="Kop2"/>
+              <w:outlineLvl w:val="1"/>
             </w:pPr>
             <w:r>
               <w:t>Menu</w:t>
@@ -1858,6 +1899,7 @@
           <w:p>
             <w:pPr>
               <w:pStyle w:val="Kop2"/>
+              <w:outlineLvl w:val="1"/>
             </w:pPr>
             <w:r>
               <w:t>Home</w:t>
@@ -1910,30 +1952,44 @@
             <w:r>
               <w:t>Juiste tekst per knop?</w:t>
             </w:r>
-          </w:p>
-        </w:tc>
-        <w:tc>
-          <w:tcPr>
-            <w:tcW w:w="567" w:type="dxa"/>
-          </w:tcPr>
-          <w:p/>
-        </w:tc>
-        <w:tc>
-          <w:tcPr>
-            <w:tcW w:w="562" w:type="dxa"/>
-          </w:tcPr>
-          <w:p/>
-        </w:tc>
-      </w:tr>
-      <w:tr>
-        <w:tc>
-          <w:tcPr>
-            <w:tcW w:w="7933" w:type="dxa"/>
-          </w:tcPr>
-          <w:p>
-            <w:r>
-              <w:t>Kloppen het aantal knoppen die in deze pagina staan?</w:t>
-            </w:r>
+            <w:r>
+              <w:t xml:space="preserve"> </w:t>
+            </w:r>
+            <w:r>
+              <w:t>*</w:t>
+            </w:r>
+          </w:p>
+        </w:tc>
+        <w:tc>
+          <w:tcPr>
+            <w:tcW w:w="567" w:type="dxa"/>
+          </w:tcPr>
+          <w:p/>
+        </w:tc>
+        <w:tc>
+          <w:tcPr>
+            <w:tcW w:w="562" w:type="dxa"/>
+          </w:tcPr>
+          <w:p/>
+        </w:tc>
+      </w:tr>
+      <w:tr>
+        <w:tc>
+          <w:tcPr>
+            <w:tcW w:w="7933" w:type="dxa"/>
+          </w:tcPr>
+          <w:p>
+            <w:r>
+              <w:t xml:space="preserve">Kloppen het aantal knoppen die in deze pagina </w:t>
+            </w:r>
+            <w:proofErr w:type="gramStart"/>
+            <w:r>
+              <w:t>staan?</w:t>
+            </w:r>
+            <w:r>
+              <w:t>*</w:t>
+            </w:r>
+            <w:proofErr w:type="gramEnd"/>
           </w:p>
         </w:tc>
         <w:tc>
@@ -2039,6 +2095,7 @@
           <w:p>
             <w:pPr>
               <w:pStyle w:val="Kop2"/>
+              <w:outlineLvl w:val="1"/>
             </w:pPr>
             <w:r>
               <w:lastRenderedPageBreak/>
@@ -2092,6 +2149,12 @@
             <w:r>
               <w:t>Juiste tekst per knop?</w:t>
             </w:r>
+            <w:r>
+              <w:t xml:space="preserve"> </w:t>
+            </w:r>
+            <w:r>
+              <w:t>*</w:t>
+            </w:r>
           </w:p>
         </w:tc>
         <w:tc>
@@ -2162,13 +2225,7 @@
           </w:tcPr>
           <w:p>
             <w:r>
-              <w:t>Heeft de unit “</w:t>
-            </w:r>
-            <w:r>
-              <w:t>Diensten</w:t>
-            </w:r>
-            <w:r>
-              <w:t>” de test gepasseerd?</w:t>
+              <w:t>Heeft de unit “Diensten” de test gepasseerd?</w:t>
             </w:r>
           </w:p>
         </w:tc>
@@ -2207,6 +2264,7 @@
           <w:p>
             <w:pPr>
               <w:pStyle w:val="Kop2"/>
+              <w:outlineLvl w:val="1"/>
             </w:pPr>
             <w:r>
               <w:t>Diensten</w:t>
@@ -2220,6 +2278,9 @@
             <w:r>
               <w:t>onderdeel</w:t>
             </w:r>
+            <w:r>
+              <w:t xml:space="preserve"> (Website, e-commerce, applicaties op maat)</w:t>
+            </w:r>
           </w:p>
         </w:tc>
         <w:tc>
@@ -2313,8 +2374,6 @@
             <w:tcW w:w="7933" w:type="dxa"/>
           </w:tcPr>
           <w:p>
-            <w:bookmarkStart w:id="3" w:name="_GoBack"/>
-            <w:bookmarkEnd w:id="3"/>
             <w:r>
               <w:t>Heeft de unit “</w:t>
             </w:r>
@@ -2360,6 +2419,7 @@
           <w:p>
             <w:pPr>
               <w:pStyle w:val="Kop2"/>
+              <w:outlineLvl w:val="1"/>
             </w:pPr>
             <w:r>
               <w:t>Projecten</w:t>
@@ -2410,97 +2470,70 @@
           </w:tcPr>
           <w:p>
             <w:r>
-              <w:t xml:space="preserve">In het meest linkse vak van het menu staat er een bedrijfslogo van WebSentiment, dit is </w:t>
-            </w:r>
-            <w:r>
-              <w:rPr>
-                <w:u w:val="single"/>
-              </w:rPr>
-              <w:t>alleen</w:t>
-            </w:r>
-            <w:r>
-              <w:t xml:space="preserve"> te zien op de pagina “Home”</w:t>
-            </w:r>
-          </w:p>
-        </w:tc>
-        <w:tc>
-          <w:tcPr>
-            <w:tcW w:w="567" w:type="dxa"/>
-          </w:tcPr>
-          <w:p/>
-        </w:tc>
-        <w:tc>
-          <w:tcPr>
-            <w:tcW w:w="562" w:type="dxa"/>
-          </w:tcPr>
-          <w:p/>
-        </w:tc>
-      </w:tr>
-      <w:tr>
-        <w:tc>
-          <w:tcPr>
-            <w:tcW w:w="7933" w:type="dxa"/>
-          </w:tcPr>
-          <w:p>
-            <w:r>
-              <w:t xml:space="preserve">Het menu bevat </w:t>
-            </w:r>
-            <w:r>
-              <w:rPr>
-                <w:u w:val="single"/>
-              </w:rPr>
-              <w:t>altijd</w:t>
-            </w:r>
-            <w:r>
-              <w:t xml:space="preserve"> een contact knop, een paginanaam veldje en een bedrijfsnaam logo.</w:t>
-            </w:r>
-          </w:p>
-        </w:tc>
-        <w:tc>
-          <w:tcPr>
-            <w:tcW w:w="567" w:type="dxa"/>
-          </w:tcPr>
-          <w:p/>
-        </w:tc>
-        <w:tc>
-          <w:tcPr>
-            <w:tcW w:w="562" w:type="dxa"/>
-          </w:tcPr>
-          <w:p/>
-        </w:tc>
-      </w:tr>
-      <w:tr>
-        <w:tc>
-          <w:tcPr>
-            <w:tcW w:w="7933" w:type="dxa"/>
-          </w:tcPr>
-          <w:p>
-            <w:r>
-              <w:t>Je krijgt het gerelateerde scherm te zien je op de contact knop of op de home knop (als die er bij staat) klikt?</w:t>
-            </w:r>
-          </w:p>
-        </w:tc>
-        <w:tc>
-          <w:tcPr>
-            <w:tcW w:w="567" w:type="dxa"/>
-          </w:tcPr>
-          <w:p/>
-        </w:tc>
-        <w:tc>
-          <w:tcPr>
-            <w:tcW w:w="562" w:type="dxa"/>
-          </w:tcPr>
-          <w:p/>
-        </w:tc>
-      </w:tr>
-      <w:tr>
-        <w:tc>
-          <w:tcPr>
-            <w:tcW w:w="7933" w:type="dxa"/>
-          </w:tcPr>
-          <w:p>
-            <w:r>
-              <w:t xml:space="preserve">Zie je de tekst veranderen na dat </w:t>
+              <w:t>Na</w:t>
+            </w:r>
+            <w:r>
+              <w:t xml:space="preserve"> het aandrukken van de 3 platform-knoppen wordt</w:t>
+            </w:r>
+            <w:r>
+              <w:t xml:space="preserve"> </w:t>
+            </w:r>
+            <w:r>
+              <w:t xml:space="preserve">het project in </w:t>
+            </w:r>
+            <w:r>
+              <w:t>het</w:t>
+            </w:r>
+            <w:r>
+              <w:t xml:space="preserve"> gerelateerde platform getoond (als foto).</w:t>
+            </w:r>
+          </w:p>
+        </w:tc>
+        <w:tc>
+          <w:tcPr>
+            <w:tcW w:w="567" w:type="dxa"/>
+          </w:tcPr>
+          <w:p/>
+        </w:tc>
+        <w:tc>
+          <w:tcPr>
+            <w:tcW w:w="562" w:type="dxa"/>
+          </w:tcPr>
+          <w:p/>
+        </w:tc>
+      </w:tr>
+      <w:tr>
+        <w:tc>
+          <w:tcPr>
+            <w:tcW w:w="7933" w:type="dxa"/>
+          </w:tcPr>
+          <w:p>
+            <w:r>
+              <w:t>De vorige en volgende knoppen wisselen van project.</w:t>
+            </w:r>
+          </w:p>
+        </w:tc>
+        <w:tc>
+          <w:tcPr>
+            <w:tcW w:w="567" w:type="dxa"/>
+          </w:tcPr>
+          <w:p/>
+        </w:tc>
+        <w:tc>
+          <w:tcPr>
+            <w:tcW w:w="562" w:type="dxa"/>
+          </w:tcPr>
+          <w:p/>
+        </w:tc>
+      </w:tr>
+      <w:tr>
+        <w:tc>
+          <w:tcPr>
+            <w:tcW w:w="7933" w:type="dxa"/>
+          </w:tcPr>
+          <w:p>
+            <w:r>
+              <w:t>Bevat de slider maximaal 3 projecten?</w:t>
             </w:r>
           </w:p>
         </w:tc>
@@ -2568,6 +2601,7 @@
           <w:p>
             <w:pPr>
               <w:pStyle w:val="Kop2"/>
+              <w:outlineLvl w:val="1"/>
             </w:pPr>
             <w:r>
               <w:t>Over ons</w:t>
@@ -2618,97 +2652,7 @@
           </w:tcPr>
           <w:p>
             <w:r>
-              <w:t xml:space="preserve">In het meest linkse vak van het menu staat er een bedrijfslogo van WebSentiment, dit is </w:t>
-            </w:r>
-            <w:r>
-              <w:rPr>
-                <w:u w:val="single"/>
-              </w:rPr>
-              <w:t>alleen</w:t>
-            </w:r>
-            <w:r>
-              <w:t xml:space="preserve"> te zien op de pagina “Home”</w:t>
-            </w:r>
-          </w:p>
-        </w:tc>
-        <w:tc>
-          <w:tcPr>
-            <w:tcW w:w="567" w:type="dxa"/>
-          </w:tcPr>
-          <w:p/>
-        </w:tc>
-        <w:tc>
-          <w:tcPr>
-            <w:tcW w:w="562" w:type="dxa"/>
-          </w:tcPr>
-          <w:p/>
-        </w:tc>
-      </w:tr>
-      <w:tr>
-        <w:tc>
-          <w:tcPr>
-            <w:tcW w:w="7933" w:type="dxa"/>
-          </w:tcPr>
-          <w:p>
-            <w:r>
-              <w:t xml:space="preserve">Het menu bevat </w:t>
-            </w:r>
-            <w:r>
-              <w:rPr>
-                <w:u w:val="single"/>
-              </w:rPr>
-              <w:t>altijd</w:t>
-            </w:r>
-            <w:r>
-              <w:t xml:space="preserve"> een contact knop, een paginanaam veldje en een bedrijfsnaam logo.</w:t>
-            </w:r>
-          </w:p>
-        </w:tc>
-        <w:tc>
-          <w:tcPr>
-            <w:tcW w:w="567" w:type="dxa"/>
-          </w:tcPr>
-          <w:p/>
-        </w:tc>
-        <w:tc>
-          <w:tcPr>
-            <w:tcW w:w="562" w:type="dxa"/>
-          </w:tcPr>
-          <w:p/>
-        </w:tc>
-      </w:tr>
-      <w:tr>
-        <w:tc>
-          <w:tcPr>
-            <w:tcW w:w="7933" w:type="dxa"/>
-          </w:tcPr>
-          <w:p>
-            <w:r>
-              <w:t>Je krijgt het gerelateerde scherm te zien je op de contact knop of op de home knop (als die er bij staat) klikt?</w:t>
-            </w:r>
-          </w:p>
-        </w:tc>
-        <w:tc>
-          <w:tcPr>
-            <w:tcW w:w="567" w:type="dxa"/>
-          </w:tcPr>
-          <w:p/>
-        </w:tc>
-        <w:tc>
-          <w:tcPr>
-            <w:tcW w:w="562" w:type="dxa"/>
-          </w:tcPr>
-          <w:p/>
-        </w:tc>
-      </w:tr>
-      <w:tr>
-        <w:tc>
-          <w:tcPr>
-            <w:tcW w:w="7933" w:type="dxa"/>
-          </w:tcPr>
-          <w:p>
-            <w:r>
-              <w:t xml:space="preserve">Zie je de tekst veranderen na dat </w:t>
+              <w:t>Laat het de juiste tekst zien?</w:t>
             </w:r>
           </w:p>
         </w:tc>
@@ -2776,6 +2720,7 @@
           <w:p>
             <w:pPr>
               <w:pStyle w:val="Kop2"/>
+              <w:outlineLvl w:val="1"/>
             </w:pPr>
             <w:r>
               <w:t>Cliënten</w:t>
@@ -2826,97 +2771,61 @@
           </w:tcPr>
           <w:p>
             <w:r>
-              <w:t xml:space="preserve">In het meest linkse vak van het menu staat er een bedrijfslogo van WebSentiment, dit is </w:t>
-            </w:r>
-            <w:r>
-              <w:rPr>
-                <w:u w:val="single"/>
-              </w:rPr>
-              <w:t>alleen</w:t>
-            </w:r>
-            <w:r>
-              <w:t xml:space="preserve"> te zien op de pagina “Home”</w:t>
-            </w:r>
-          </w:p>
-        </w:tc>
-        <w:tc>
-          <w:tcPr>
-            <w:tcW w:w="567" w:type="dxa"/>
-          </w:tcPr>
-          <w:p/>
-        </w:tc>
-        <w:tc>
-          <w:tcPr>
-            <w:tcW w:w="562" w:type="dxa"/>
-          </w:tcPr>
-          <w:p/>
-        </w:tc>
-      </w:tr>
-      <w:tr>
-        <w:tc>
-          <w:tcPr>
-            <w:tcW w:w="7933" w:type="dxa"/>
-          </w:tcPr>
-          <w:p>
-            <w:r>
-              <w:t xml:space="preserve">Het menu bevat </w:t>
-            </w:r>
-            <w:r>
-              <w:rPr>
-                <w:u w:val="single"/>
-              </w:rPr>
-              <w:t>altijd</w:t>
-            </w:r>
-            <w:r>
-              <w:t xml:space="preserve"> een contact knop, een paginanaam veldje en een bedrijfsnaam logo.</w:t>
-            </w:r>
-          </w:p>
-        </w:tc>
-        <w:tc>
-          <w:tcPr>
-            <w:tcW w:w="567" w:type="dxa"/>
-          </w:tcPr>
-          <w:p/>
-        </w:tc>
-        <w:tc>
-          <w:tcPr>
-            <w:tcW w:w="562" w:type="dxa"/>
-          </w:tcPr>
-          <w:p/>
-        </w:tc>
-      </w:tr>
-      <w:tr>
-        <w:tc>
-          <w:tcPr>
-            <w:tcW w:w="7933" w:type="dxa"/>
-          </w:tcPr>
-          <w:p>
-            <w:r>
-              <w:t>Je krijgt het gerelateerde scherm te zien je op de contact knop of op de home knop (als die er bij staat) klikt?</w:t>
-            </w:r>
-          </w:p>
-        </w:tc>
-        <w:tc>
-          <w:tcPr>
-            <w:tcW w:w="567" w:type="dxa"/>
-          </w:tcPr>
-          <w:p/>
-        </w:tc>
-        <w:tc>
-          <w:tcPr>
-            <w:tcW w:w="562" w:type="dxa"/>
-          </w:tcPr>
-          <w:p/>
-        </w:tc>
-      </w:tr>
-      <w:tr>
-        <w:tc>
-          <w:tcPr>
-            <w:tcW w:w="7933" w:type="dxa"/>
-          </w:tcPr>
-          <w:p>
-            <w:r>
-              <w:t xml:space="preserve">Zie je de tekst veranderen na dat </w:t>
+              <w:t>Zie je maximaal 4 items per slider?</w:t>
+            </w:r>
+          </w:p>
+        </w:tc>
+        <w:tc>
+          <w:tcPr>
+            <w:tcW w:w="567" w:type="dxa"/>
+          </w:tcPr>
+          <w:p/>
+        </w:tc>
+        <w:tc>
+          <w:tcPr>
+            <w:tcW w:w="562" w:type="dxa"/>
+          </w:tcPr>
+          <w:p/>
+        </w:tc>
+      </w:tr>
+      <w:tr>
+        <w:tc>
+          <w:tcPr>
+            <w:tcW w:w="7933" w:type="dxa"/>
+          </w:tcPr>
+          <w:p>
+            <w:r>
+              <w:t>Krijg je een andere slider (met andere 4 items) als je navigeert rechts (volgende knop)?</w:t>
+            </w:r>
+          </w:p>
+        </w:tc>
+        <w:tc>
+          <w:tcPr>
+            <w:tcW w:w="567" w:type="dxa"/>
+          </w:tcPr>
+          <w:p/>
+        </w:tc>
+        <w:tc>
+          <w:tcPr>
+            <w:tcW w:w="562" w:type="dxa"/>
+          </w:tcPr>
+          <w:p/>
+        </w:tc>
+      </w:tr>
+      <w:tr>
+        <w:tc>
+          <w:tcPr>
+            <w:tcW w:w="7933" w:type="dxa"/>
+          </w:tcPr>
+          <w:p>
+            <w:r>
+              <w:t>Krijg je een andere slider (met andere 4 items) als je navigeert links</w:t>
+            </w:r>
+            <w:r>
+              <w:t xml:space="preserve"> </w:t>
+            </w:r>
+            <w:r>
+              <w:t>(vorige knop)?</w:t>
             </w:r>
           </w:p>
         </w:tc>
@@ -2985,9 +2894,9 @@
           <w:p>
             <w:pPr>
               <w:pStyle w:val="Kop2"/>
+              <w:outlineLvl w:val="1"/>
             </w:pPr>
             <w:r>
-              <w:lastRenderedPageBreak/>
               <w:t>Contact</w:t>
             </w:r>
           </w:p>
@@ -3026,99 +2935,146 @@
           </w:tcPr>
           <w:p>
             <w:r>
-              <w:t>Veroorzaakt navigeren naar andere pagina’s geen foutmeldingen en sluit de applicatie nie</w:t>
-            </w:r>
-            <w:r>
-              <w:t>s</w:t>
-            </w:r>
-            <w:r>
-              <w:t>t onverwachts af?</w:t>
-            </w:r>
-          </w:p>
-        </w:tc>
-        <w:tc>
-          <w:tcPr>
-            <w:tcW w:w="567" w:type="dxa"/>
-          </w:tcPr>
-          <w:p/>
-        </w:tc>
-        <w:tc>
-          <w:tcPr>
-            <w:tcW w:w="562" w:type="dxa"/>
-          </w:tcPr>
-          <w:p/>
-        </w:tc>
-      </w:tr>
-      <w:tr>
-        <w:tc>
-          <w:tcPr>
-            <w:tcW w:w="7933" w:type="dxa"/>
-          </w:tcPr>
-          <w:p>
-            <w:r>
-              <w:t>Verstuurd bij berichten de “verzenden” knop het bericht naar de opdrachtgever?</w:t>
-            </w:r>
-          </w:p>
-        </w:tc>
-        <w:tc>
-          <w:tcPr>
-            <w:tcW w:w="567" w:type="dxa"/>
-          </w:tcPr>
-          <w:p/>
-        </w:tc>
-        <w:tc>
-          <w:tcPr>
-            <w:tcW w:w="562" w:type="dxa"/>
-          </w:tcPr>
-          <w:p/>
-        </w:tc>
-      </w:tr>
-      <w:tr>
-        <w:tc>
-          <w:tcPr>
-            <w:tcW w:w="7933" w:type="dxa"/>
-          </w:tcPr>
-          <w:p>
-            <w:r>
-              <w:t xml:space="preserve">Wordt er gecheckt of dat er een naam, </w:t>
-            </w:r>
-            <w:proofErr w:type="gramStart"/>
-            <w:r>
-              <w:t>e-mail adres</w:t>
-            </w:r>
-            <w:proofErr w:type="gramEnd"/>
-            <w:r>
-              <w:t xml:space="preserve"> en een telefoon nummer voordat het bericht verstuurd wordt?</w:t>
-            </w:r>
-          </w:p>
-        </w:tc>
-        <w:tc>
-          <w:tcPr>
-            <w:tcW w:w="567" w:type="dxa"/>
-          </w:tcPr>
-          <w:p/>
-        </w:tc>
-        <w:tc>
-          <w:tcPr>
-            <w:tcW w:w="562" w:type="dxa"/>
-          </w:tcPr>
-          <w:p/>
-        </w:tc>
-      </w:tr>
-      <w:tr>
-        <w:tc>
-          <w:tcPr>
-            <w:tcW w:w="7933" w:type="dxa"/>
-          </w:tcPr>
-          <w:p>
-            <w:r>
-              <w:t>Heeft de unit “</w:t>
-            </w:r>
-            <w:r>
-              <w:t>Contact</w:t>
-            </w:r>
-            <w:r>
-              <w:t>” de test gepasseerd?</w:t>
+              <w:t>Zie je 2 tekstvelden; waarvan links locatie van het bedrijf en recht contact gegevens van de bedrijfseigenaar?</w:t>
+            </w:r>
+          </w:p>
+        </w:tc>
+        <w:tc>
+          <w:tcPr>
+            <w:tcW w:w="567" w:type="dxa"/>
+          </w:tcPr>
+          <w:p>
+            <w:pPr>
+              <w:jc w:val="center"/>
+            </w:pPr>
+          </w:p>
+        </w:tc>
+        <w:tc>
+          <w:tcPr>
+            <w:tcW w:w="562" w:type="dxa"/>
+          </w:tcPr>
+          <w:p>
+            <w:pPr>
+              <w:jc w:val="center"/>
+            </w:pPr>
+          </w:p>
+        </w:tc>
+      </w:tr>
+      <w:tr>
+        <w:tc>
+          <w:tcPr>
+            <w:tcW w:w="7933" w:type="dxa"/>
+          </w:tcPr>
+          <w:p>
+            <w:r>
+              <w:t>Zie je 4 velden (naam, e-mail, telefoon en bericht) die invulbaar zijn?</w:t>
+            </w:r>
+          </w:p>
+        </w:tc>
+        <w:tc>
+          <w:tcPr>
+            <w:tcW w:w="567" w:type="dxa"/>
+          </w:tcPr>
+          <w:p/>
+        </w:tc>
+        <w:tc>
+          <w:tcPr>
+            <w:tcW w:w="562" w:type="dxa"/>
+          </w:tcPr>
+          <w:p/>
+        </w:tc>
+      </w:tr>
+      <w:tr>
+        <w:tc>
+          <w:tcPr>
+            <w:tcW w:w="7933" w:type="dxa"/>
+          </w:tcPr>
+          <w:p>
+            <w:r>
+              <w:t>Worden de ingevoerde velden gecontroleerd op invoer?</w:t>
+            </w:r>
+          </w:p>
+        </w:tc>
+        <w:tc>
+          <w:tcPr>
+            <w:tcW w:w="567" w:type="dxa"/>
+          </w:tcPr>
+          <w:p/>
+        </w:tc>
+        <w:tc>
+          <w:tcPr>
+            <w:tcW w:w="562" w:type="dxa"/>
+          </w:tcPr>
+          <w:p/>
+        </w:tc>
+      </w:tr>
+      <w:tr>
+        <w:tc>
+          <w:tcPr>
+            <w:tcW w:w="7933" w:type="dxa"/>
+          </w:tcPr>
+          <w:p>
+            <w:r>
+              <w:t>Krijg je een melding te zien of het berichtje verstuurd</w:t>
+            </w:r>
+            <w:r>
+              <w:t xml:space="preserve"> of niet verstuurd</w:t>
+            </w:r>
+            <w:r>
+              <w:t xml:space="preserve"> is, na het aanklikken van de knop “verzenden”?</w:t>
+            </w:r>
+          </w:p>
+        </w:tc>
+        <w:tc>
+          <w:tcPr>
+            <w:tcW w:w="567" w:type="dxa"/>
+          </w:tcPr>
+          <w:p/>
+        </w:tc>
+        <w:tc>
+          <w:tcPr>
+            <w:tcW w:w="562" w:type="dxa"/>
+          </w:tcPr>
+          <w:p/>
+        </w:tc>
+      </w:tr>
+      <w:tr>
+        <w:tc>
+          <w:tcPr>
+            <w:tcW w:w="7933" w:type="dxa"/>
+          </w:tcPr>
+          <w:p>
+            <w:r>
+              <w:t>Word er ook daadwerkelijk</w:t>
+            </w:r>
+            <w:bookmarkStart w:id="3" w:name="_GoBack"/>
+            <w:bookmarkEnd w:id="3"/>
+            <w:r>
+              <w:t xml:space="preserve"> een mailtje verstuurt na het drukken van de “verzenden” knop met het bericht naar de opdrachtgever?</w:t>
+            </w:r>
+          </w:p>
+        </w:tc>
+        <w:tc>
+          <w:tcPr>
+            <w:tcW w:w="567" w:type="dxa"/>
+          </w:tcPr>
+          <w:p/>
+        </w:tc>
+        <w:tc>
+          <w:tcPr>
+            <w:tcW w:w="562" w:type="dxa"/>
+          </w:tcPr>
+          <w:p/>
+        </w:tc>
+      </w:tr>
+      <w:tr>
+        <w:tc>
+          <w:tcPr>
+            <w:tcW w:w="7933" w:type="dxa"/>
+          </w:tcPr>
+          <w:p>
+            <w:r>
+              <w:t>Heeft de unit “Contact” de test gepasseerd?</w:t>
             </w:r>
           </w:p>
         </w:tc>
@@ -3138,6 +3094,7 @@
     </w:tbl>
     <w:p>
       <w:r>
+        <w:lastRenderedPageBreak/>
         <w:br w:type="page"/>
       </w:r>
     </w:p>
@@ -3324,6 +3281,9 @@
     </w:tbl>
     <w:p>
       <w:bookmarkStart w:id="4" w:name="_Toc482946593"/>
+      <w:r>
+        <w:t>* = Volgens de hernieuwde opdracht.</w:t>
+      </w:r>
     </w:p>
     <w:p>
       <w:pPr>
@@ -3639,6 +3599,47 @@
                 <w:rFonts w:cs="Arial"/>
               </w:rPr>
               <w:t>Staat de code netjes uitgelijnd?</w:t>
+            </w:r>
+          </w:p>
+        </w:tc>
+        <w:tc>
+          <w:tcPr>
+            <w:tcW w:w="567" w:type="dxa"/>
+          </w:tcPr>
+          <w:p/>
+        </w:tc>
+        <w:tc>
+          <w:tcPr>
+            <w:tcW w:w="562" w:type="dxa"/>
+          </w:tcPr>
+          <w:p/>
+        </w:tc>
+      </w:tr>
+      <w:tr>
+        <w:tc>
+          <w:tcPr>
+            <w:tcW w:w="7933" w:type="dxa"/>
+          </w:tcPr>
+          <w:p>
+            <w:pPr>
+              <w:rPr>
+                <w:rFonts w:cs="Arial"/>
+              </w:rPr>
+            </w:pPr>
+            <w:r>
+              <w:t>Ontvang je daad</w:t>
+            </w:r>
+            <w:r>
+              <w:t>werkelijk een mailtje</w:t>
+            </w:r>
+            <w:r>
+              <w:t xml:space="preserve"> na het drukken van de “verzenden” knop met het</w:t>
+            </w:r>
+            <w:r>
+              <w:t xml:space="preserve"> ingevoerde</w:t>
+            </w:r>
+            <w:r>
+              <w:t xml:space="preserve"> bericht?</w:t>
             </w:r>
           </w:p>
         </w:tc>
@@ -3789,6 +3790,7 @@
           </w:tcPr>
           <w:p>
             <w:r>
+              <w:lastRenderedPageBreak/>
               <w:t>Handtekening:</w:t>
             </w:r>
           </w:p>
@@ -3854,14 +3856,26 @@
         </w:tc>
       </w:tr>
     </w:tbl>
-    <w:p/>
+    <w:p>
+      <w:pPr>
+        <w:ind w:left="720"/>
+      </w:pPr>
+      <w:r>
+        <w:t xml:space="preserve">* </w:t>
+      </w:r>
+      <w:r>
+        <w:t>= Volgens</w:t>
+      </w:r>
+      <w:r>
+        <w:t xml:space="preserve"> de hernieuwde opdracht.</w:t>
+      </w:r>
+    </w:p>
     <w:p>
       <w:pPr>
         <w:pStyle w:val="Kop1"/>
       </w:pPr>
       <w:bookmarkStart w:id="5" w:name="_Toc482946594"/>
       <w:r>
-        <w:lastRenderedPageBreak/>
         <w:t>Revisie</w:t>
       </w:r>
       <w:bookmarkEnd w:id="5"/>
@@ -3985,19 +3999,7 @@
               <w:rPr>
                 <w:lang w:eastAsia="nl-NL"/>
               </w:rPr>
-              <w:t>30</w:t>
-            </w:r>
-            <w:r>
-              <w:rPr>
-                <w:lang w:eastAsia="nl-NL"/>
-              </w:rPr>
-              <w:t>-05</w:t>
-            </w:r>
-            <w:r>
-              <w:rPr>
-                <w:lang w:eastAsia="nl-NL"/>
-              </w:rPr>
-              <w:t>-2017</w:t>
+              <w:t>31-05-2017</w:t>
             </w:r>
           </w:p>
         </w:tc>
@@ -4018,25 +4020,7 @@
               <w:rPr>
                 <w:lang w:eastAsia="nl-NL"/>
               </w:rPr>
-              <w:t>Vragen bij</w:t>
-            </w:r>
-            <w:r>
-              <w:rPr>
-                <w:lang w:eastAsia="nl-NL"/>
-              </w:rPr>
-              <w:t>gewerkt</w:t>
-            </w:r>
-            <w:r>
-              <w:rPr>
-                <w:lang w:eastAsia="nl-NL"/>
-              </w:rPr>
-              <w:t xml:space="preserve"> </w:t>
-            </w:r>
-            <w:r>
-              <w:rPr>
-                <w:lang w:eastAsia="nl-NL"/>
-              </w:rPr>
-              <w:t>+ functie</w:t>
+              <w:t>Veel meer vragen erbij gezet en netjes in units verdeeld.</w:t>
             </w:r>
           </w:p>
         </w:tc>
@@ -4059,12 +4043,6 @@
               </w:rPr>
               <w:t>Tarik Hacialiogullari</w:t>
             </w:r>
-            <w:r>
-              <w:rPr>
-                <w:lang w:eastAsia="nl-NL"/>
-              </w:rPr>
-              <w:t xml:space="preserve"> &amp; Santino Bonora</w:t>
-            </w:r>
           </w:p>
         </w:tc>
         <w:tc>
@@ -4085,6 +4063,133 @@
                 <w:lang w:eastAsia="nl-NL"/>
               </w:rPr>
               <w:t>V1.0</w:t>
+            </w:r>
+          </w:p>
+        </w:tc>
+      </w:tr>
+      <w:tr>
+        <w:tc>
+          <w:tcPr>
+            <w:tcW w:w="1516" w:type="pct"/>
+            <w:tcBorders>
+              <w:top w:val="double" w:sz="4" w:space="0" w:color="auto"/>
+              <w:bottom w:val="double" w:sz="4" w:space="0" w:color="auto"/>
+            </w:tcBorders>
+            <w:noWrap/>
+          </w:tcPr>
+          <w:p>
+            <w:pPr>
+              <w:rPr>
+                <w:lang w:eastAsia="nl-NL"/>
+              </w:rPr>
+            </w:pPr>
+            <w:r>
+              <w:rPr>
+                <w:lang w:eastAsia="nl-NL"/>
+              </w:rPr>
+              <w:t>30</w:t>
+            </w:r>
+            <w:r>
+              <w:rPr>
+                <w:lang w:eastAsia="nl-NL"/>
+              </w:rPr>
+              <w:t>-05</w:t>
+            </w:r>
+            <w:r>
+              <w:rPr>
+                <w:lang w:eastAsia="nl-NL"/>
+              </w:rPr>
+              <w:t>-2017</w:t>
+            </w:r>
+          </w:p>
+        </w:tc>
+        <w:tc>
+          <w:tcPr>
+            <w:tcW w:w="1161" w:type="pct"/>
+            <w:tcBorders>
+              <w:top w:val="double" w:sz="4" w:space="0" w:color="auto"/>
+              <w:bottom w:val="double" w:sz="4" w:space="0" w:color="auto"/>
+            </w:tcBorders>
+          </w:tcPr>
+          <w:p>
+            <w:pPr>
+              <w:rPr>
+                <w:lang w:eastAsia="nl-NL"/>
+              </w:rPr>
+            </w:pPr>
+            <w:r>
+              <w:rPr>
+                <w:lang w:eastAsia="nl-NL"/>
+              </w:rPr>
+              <w:t>Vragen bij</w:t>
+            </w:r>
+            <w:r>
+              <w:rPr>
+                <w:lang w:eastAsia="nl-NL"/>
+              </w:rPr>
+              <w:t>gewerkt</w:t>
+            </w:r>
+            <w:r>
+              <w:rPr>
+                <w:lang w:eastAsia="nl-NL"/>
+              </w:rPr>
+              <w:t xml:space="preserve"> </w:t>
+            </w:r>
+            <w:r>
+              <w:rPr>
+                <w:lang w:eastAsia="nl-NL"/>
+              </w:rPr>
+              <w:t>+ functie</w:t>
+            </w:r>
+          </w:p>
+        </w:tc>
+        <w:tc>
+          <w:tcPr>
+            <w:tcW w:w="1161" w:type="pct"/>
+            <w:tcBorders>
+              <w:top w:val="double" w:sz="4" w:space="0" w:color="auto"/>
+              <w:bottom w:val="double" w:sz="4" w:space="0" w:color="auto"/>
+            </w:tcBorders>
+          </w:tcPr>
+          <w:p>
+            <w:pPr>
+              <w:rPr>
+                <w:lang w:eastAsia="nl-NL"/>
+              </w:rPr>
+            </w:pPr>
+            <w:r>
+              <w:rPr>
+                <w:lang w:eastAsia="nl-NL"/>
+              </w:rPr>
+              <w:t>Tarik Hacialiogullari</w:t>
+            </w:r>
+            <w:r>
+              <w:rPr>
+                <w:lang w:eastAsia="nl-NL"/>
+              </w:rPr>
+              <w:t xml:space="preserve"> &amp; Santino Bonora</w:t>
+            </w:r>
+          </w:p>
+        </w:tc>
+        <w:tc>
+          <w:tcPr>
+            <w:tcW w:w="1161" w:type="pct"/>
+            <w:tcBorders>
+              <w:top w:val="double" w:sz="4" w:space="0" w:color="auto"/>
+              <w:bottom w:val="double" w:sz="4" w:space="0" w:color="auto"/>
+            </w:tcBorders>
+          </w:tcPr>
+          <w:p>
+            <w:pPr>
+              <w:rPr>
+                <w:lang w:eastAsia="nl-NL"/>
+              </w:rPr>
+            </w:pPr>
+            <w:r>
+              <w:rPr>
+                <w:lang w:eastAsia="nl-NL"/>
+              </w:rPr>
+              <w:t>V0.4</w:t>
             </w:r>
           </w:p>
           <w:p>
@@ -4525,7 +4630,7 @@
       </w:r>
     </w:p>
     <w:sectPr>
-      <w:footerReference w:type="default" r:id="rId10"/>
+      <w:footerReference w:type="default" r:id="rId11"/>
       <w:pgSz w:w="11906" w:h="16838"/>
       <w:pgMar w:top="1417" w:right="1417" w:bottom="1417" w:left="1417" w:header="708" w:footer="708" w:gutter="0"/>
       <w:pgNumType w:start="0"/>
@@ -4551,23 +4656,7 @@
         <w:annotationRef/>
       </w:r>
       <w:r>
-        <w:t xml:space="preserve">Heel misschien later een design vraag van staat het </w:t>
-      </w:r>
-      <w:proofErr w:type="spellStart"/>
-      <w:r>
-        <w:t>opgoede</w:t>
-      </w:r>
-      <w:proofErr w:type="spellEnd"/>
-      <w:r>
-        <w:t xml:space="preserve"> hoogte is de knop qua lengte goed te zien </w:t>
-      </w:r>
-      <w:proofErr w:type="spellStart"/>
-      <w:r>
-        <w:t>etcetera</w:t>
-      </w:r>
-      <w:proofErr w:type="spellEnd"/>
-      <w:r>
-        <w:t>.</w:t>
+        <w:t>Heel misschien later een design vraag van staat het opgoede hoogte is de knop qua lengte goed te zien etcetera.</w:t>
       </w:r>
     </w:p>
   </w:comment>
@@ -4674,6 +4763,475 @@
     </w:p>
   </w:footnote>
 </w:footnotes>
+</file>
+
+<file path=word/numbering.xml><?xml version="1.0" encoding="utf-8"?>
+<w:numbering xmlns:wpc="http://schemas.microsoft.com/office/word/2010/wordprocessingCanvas" xmlns:cx="http://schemas.microsoft.com/office/drawing/2014/chartex" xmlns:cx1="http://schemas.microsoft.com/office/drawing/2015/9/8/chartex" xmlns:cx2="http://schemas.microsoft.com/office/drawing/2015/10/21/chartex" xmlns:cx3="http://schemas.microsoft.com/office/drawing/2016/5/9/chartex" xmlns:cx4="http://schemas.microsoft.com/office/drawing/2016/5/10/chartex" xmlns:cx5="http://schemas.microsoft.com/office/drawing/2016/5/11/chartex" xmlns:mc="http://schemas.openxmlformats.org/markup-compatibility/2006" xmlns:o="urn:schemas-microsoft-com:office:office" xmlns:r="http://schemas.openxmlformats.org/officeDocument/2006/relationships" xmlns:m="http://schemas.openxmlformats.org/officeDocument/2006/math" xmlns:v="urn:schemas-microsoft-com:vml" xmlns:wp14="http://schemas.microsoft.com/office/word/2010/wordprocessingDrawing" xmlns:wp="http://schemas.openxmlformats.org/drawingml/2006/wordprocessingDrawing" xmlns:w10="urn:schemas-microsoft-com:office:word" xmlns:w="http://schemas.openxmlformats.org/wordprocessingml/2006/main" xmlns:w14="http://schemas.microsoft.com/office/word/2010/wordml" xmlns:w15="http://schemas.microsoft.com/office/word/2012/wordml" xmlns:w16se="http://schemas.microsoft.com/office/word/2015/wordml/symex" xmlns:wpg="http://schemas.microsoft.com/office/word/2010/wordprocessingGroup" xmlns:wpi="http://schemas.microsoft.com/office/word/2010/wordprocessingInk" xmlns:wne="http://schemas.microsoft.com/office/word/2006/wordml" xmlns:wps="http://schemas.microsoft.com/office/word/2010/wordprocessingShape" mc:Ignorable="w14 w15 w16se wp14">
+  <w:abstractNum w:abstractNumId="0" w15:restartNumberingAfterBreak="0">
+    <w:nsid w:val="477762AF"/>
+    <w:multiLevelType w:val="hybridMultilevel"/>
+    <w:tmpl w:val="93ACC8BE"/>
+    <w:lvl w:ilvl="0" w:tplc="462802CC">
+      <w:start w:val="31"/>
+      <w:numFmt w:val="bullet"/>
+      <w:lvlText w:val=""/>
+      <w:lvlJc w:val="left"/>
+      <w:pPr>
+        <w:ind w:left="1080" w:hanging="360"/>
+      </w:pPr>
+      <w:rPr>
+        <w:rFonts w:ascii="Symbol" w:eastAsiaTheme="minorHAnsi" w:hAnsi="Symbol" w:cstheme="minorBidi" w:hint="default"/>
+      </w:rPr>
+    </w:lvl>
+    <w:lvl w:ilvl="1" w:tplc="08090003" w:tentative="1">
+      <w:start w:val="1"/>
+      <w:numFmt w:val="bullet"/>
+      <w:lvlText w:val="o"/>
+      <w:lvlJc w:val="left"/>
+      <w:pPr>
+        <w:ind w:left="1800" w:hanging="360"/>
+      </w:pPr>
+      <w:rPr>
+        <w:rFonts w:ascii="Courier New" w:hAnsi="Courier New" w:cs="Courier New" w:hint="default"/>
+      </w:rPr>
+    </w:lvl>
+    <w:lvl w:ilvl="2" w:tplc="08090005" w:tentative="1">
+      <w:start w:val="1"/>
+      <w:numFmt w:val="bullet"/>
+      <w:lvlText w:val=""/>
+      <w:lvlJc w:val="left"/>
+      <w:pPr>
+        <w:ind w:left="2520" w:hanging="360"/>
+      </w:pPr>
+      <w:rPr>
+        <w:rFonts w:ascii="Wingdings" w:hAnsi="Wingdings" w:hint="default"/>
+      </w:rPr>
+    </w:lvl>
+    <w:lvl w:ilvl="3" w:tplc="08090001" w:tentative="1">
+      <w:start w:val="1"/>
+      <w:numFmt w:val="bullet"/>
+      <w:lvlText w:val=""/>
+      <w:lvlJc w:val="left"/>
+      <w:pPr>
+        <w:ind w:left="3240" w:hanging="360"/>
+      </w:pPr>
+      <w:rPr>
+        <w:rFonts w:ascii="Symbol" w:hAnsi="Symbol" w:hint="default"/>
+      </w:rPr>
+    </w:lvl>
+    <w:lvl w:ilvl="4" w:tplc="08090003" w:tentative="1">
+      <w:start w:val="1"/>
+      <w:numFmt w:val="bullet"/>
+      <w:lvlText w:val="o"/>
+      <w:lvlJc w:val="left"/>
+      <w:pPr>
+        <w:ind w:left="3960" w:hanging="360"/>
+      </w:pPr>
+      <w:rPr>
+        <w:rFonts w:ascii="Courier New" w:hAnsi="Courier New" w:cs="Courier New" w:hint="default"/>
+      </w:rPr>
+    </w:lvl>
+    <w:lvl w:ilvl="5" w:tplc="08090005" w:tentative="1">
+      <w:start w:val="1"/>
+      <w:numFmt w:val="bullet"/>
+      <w:lvlText w:val=""/>
+      <w:lvlJc w:val="left"/>
+      <w:pPr>
+        <w:ind w:left="4680" w:hanging="360"/>
+      </w:pPr>
+      <w:rPr>
+        <w:rFonts w:ascii="Wingdings" w:hAnsi="Wingdings" w:hint="default"/>
+      </w:rPr>
+    </w:lvl>
+    <w:lvl w:ilvl="6" w:tplc="08090001" w:tentative="1">
+      <w:start w:val="1"/>
+      <w:numFmt w:val="bullet"/>
+      <w:lvlText w:val=""/>
+      <w:lvlJc w:val="left"/>
+      <w:pPr>
+        <w:ind w:left="5400" w:hanging="360"/>
+      </w:pPr>
+      <w:rPr>
+        <w:rFonts w:ascii="Symbol" w:hAnsi="Symbol" w:hint="default"/>
+      </w:rPr>
+    </w:lvl>
+    <w:lvl w:ilvl="7" w:tplc="08090003" w:tentative="1">
+      <w:start w:val="1"/>
+      <w:numFmt w:val="bullet"/>
+      <w:lvlText w:val="o"/>
+      <w:lvlJc w:val="left"/>
+      <w:pPr>
+        <w:ind w:left="6120" w:hanging="360"/>
+      </w:pPr>
+      <w:rPr>
+        <w:rFonts w:ascii="Courier New" w:hAnsi="Courier New" w:cs="Courier New" w:hint="default"/>
+      </w:rPr>
+    </w:lvl>
+    <w:lvl w:ilvl="8" w:tplc="08090005" w:tentative="1">
+      <w:start w:val="1"/>
+      <w:numFmt w:val="bullet"/>
+      <w:lvlText w:val=""/>
+      <w:lvlJc w:val="left"/>
+      <w:pPr>
+        <w:ind w:left="6840" w:hanging="360"/>
+      </w:pPr>
+      <w:rPr>
+        <w:rFonts w:ascii="Wingdings" w:hAnsi="Wingdings" w:hint="default"/>
+      </w:rPr>
+    </w:lvl>
+  </w:abstractNum>
+  <w:abstractNum w:abstractNumId="1" w15:restartNumberingAfterBreak="0">
+    <w:nsid w:val="47D874BA"/>
+    <w:multiLevelType w:val="hybridMultilevel"/>
+    <w:tmpl w:val="E4448F4C"/>
+    <w:lvl w:ilvl="0" w:tplc="5BE037EC">
+      <w:start w:val="31"/>
+      <w:numFmt w:val="bullet"/>
+      <w:lvlText w:val=""/>
+      <w:lvlJc w:val="left"/>
+      <w:pPr>
+        <w:ind w:left="720" w:hanging="360"/>
+      </w:pPr>
+      <w:rPr>
+        <w:rFonts w:ascii="Symbol" w:eastAsiaTheme="minorHAnsi" w:hAnsi="Symbol" w:cstheme="minorBidi" w:hint="default"/>
+      </w:rPr>
+    </w:lvl>
+    <w:lvl w:ilvl="1" w:tplc="08090003" w:tentative="1">
+      <w:start w:val="1"/>
+      <w:numFmt w:val="bullet"/>
+      <w:lvlText w:val="o"/>
+      <w:lvlJc w:val="left"/>
+      <w:pPr>
+        <w:ind w:left="1440" w:hanging="360"/>
+      </w:pPr>
+      <w:rPr>
+        <w:rFonts w:ascii="Courier New" w:hAnsi="Courier New" w:cs="Courier New" w:hint="default"/>
+      </w:rPr>
+    </w:lvl>
+    <w:lvl w:ilvl="2" w:tplc="08090005" w:tentative="1">
+      <w:start w:val="1"/>
+      <w:numFmt w:val="bullet"/>
+      <w:lvlText w:val=""/>
+      <w:lvlJc w:val="left"/>
+      <w:pPr>
+        <w:ind w:left="2160" w:hanging="360"/>
+      </w:pPr>
+      <w:rPr>
+        <w:rFonts w:ascii="Wingdings" w:hAnsi="Wingdings" w:hint="default"/>
+      </w:rPr>
+    </w:lvl>
+    <w:lvl w:ilvl="3" w:tplc="08090001" w:tentative="1">
+      <w:start w:val="1"/>
+      <w:numFmt w:val="bullet"/>
+      <w:lvlText w:val=""/>
+      <w:lvlJc w:val="left"/>
+      <w:pPr>
+        <w:ind w:left="2880" w:hanging="360"/>
+      </w:pPr>
+      <w:rPr>
+        <w:rFonts w:ascii="Symbol" w:hAnsi="Symbol" w:hint="default"/>
+      </w:rPr>
+    </w:lvl>
+    <w:lvl w:ilvl="4" w:tplc="08090003" w:tentative="1">
+      <w:start w:val="1"/>
+      <w:numFmt w:val="bullet"/>
+      <w:lvlText w:val="o"/>
+      <w:lvlJc w:val="left"/>
+      <w:pPr>
+        <w:ind w:left="3600" w:hanging="360"/>
+      </w:pPr>
+      <w:rPr>
+        <w:rFonts w:ascii="Courier New" w:hAnsi="Courier New" w:cs="Courier New" w:hint="default"/>
+      </w:rPr>
+    </w:lvl>
+    <w:lvl w:ilvl="5" w:tplc="08090005" w:tentative="1">
+      <w:start w:val="1"/>
+      <w:numFmt w:val="bullet"/>
+      <w:lvlText w:val=""/>
+      <w:lvlJc w:val="left"/>
+      <w:pPr>
+        <w:ind w:left="4320" w:hanging="360"/>
+      </w:pPr>
+      <w:rPr>
+        <w:rFonts w:ascii="Wingdings" w:hAnsi="Wingdings" w:hint="default"/>
+      </w:rPr>
+    </w:lvl>
+    <w:lvl w:ilvl="6" w:tplc="08090001" w:tentative="1">
+      <w:start w:val="1"/>
+      <w:numFmt w:val="bullet"/>
+      <w:lvlText w:val=""/>
+      <w:lvlJc w:val="left"/>
+      <w:pPr>
+        <w:ind w:left="5040" w:hanging="360"/>
+      </w:pPr>
+      <w:rPr>
+        <w:rFonts w:ascii="Symbol" w:hAnsi="Symbol" w:hint="default"/>
+      </w:rPr>
+    </w:lvl>
+    <w:lvl w:ilvl="7" w:tplc="08090003" w:tentative="1">
+      <w:start w:val="1"/>
+      <w:numFmt w:val="bullet"/>
+      <w:lvlText w:val="o"/>
+      <w:lvlJc w:val="left"/>
+      <w:pPr>
+        <w:ind w:left="5760" w:hanging="360"/>
+      </w:pPr>
+      <w:rPr>
+        <w:rFonts w:ascii="Courier New" w:hAnsi="Courier New" w:cs="Courier New" w:hint="default"/>
+      </w:rPr>
+    </w:lvl>
+    <w:lvl w:ilvl="8" w:tplc="08090005" w:tentative="1">
+      <w:start w:val="1"/>
+      <w:numFmt w:val="bullet"/>
+      <w:lvlText w:val=""/>
+      <w:lvlJc w:val="left"/>
+      <w:pPr>
+        <w:ind w:left="6480" w:hanging="360"/>
+      </w:pPr>
+      <w:rPr>
+        <w:rFonts w:ascii="Wingdings" w:hAnsi="Wingdings" w:hint="default"/>
+      </w:rPr>
+    </w:lvl>
+  </w:abstractNum>
+  <w:abstractNum w:abstractNumId="2" w15:restartNumberingAfterBreak="0">
+    <w:nsid w:val="4EE577CE"/>
+    <w:multiLevelType w:val="hybridMultilevel"/>
+    <w:tmpl w:val="5AD8A1EA"/>
+    <w:lvl w:ilvl="0" w:tplc="BE3ED426">
+      <w:start w:val="31"/>
+      <w:numFmt w:val="bullet"/>
+      <w:lvlText w:val=""/>
+      <w:lvlJc w:val="left"/>
+      <w:pPr>
+        <w:ind w:left="720" w:hanging="360"/>
+      </w:pPr>
+      <w:rPr>
+        <w:rFonts w:ascii="Symbol" w:eastAsiaTheme="minorHAnsi" w:hAnsi="Symbol" w:cstheme="minorBidi" w:hint="default"/>
+      </w:rPr>
+    </w:lvl>
+    <w:lvl w:ilvl="1" w:tplc="08090003" w:tentative="1">
+      <w:start w:val="1"/>
+      <w:numFmt w:val="bullet"/>
+      <w:lvlText w:val="o"/>
+      <w:lvlJc w:val="left"/>
+      <w:pPr>
+        <w:ind w:left="1440" w:hanging="360"/>
+      </w:pPr>
+      <w:rPr>
+        <w:rFonts w:ascii="Courier New" w:hAnsi="Courier New" w:cs="Courier New" w:hint="default"/>
+      </w:rPr>
+    </w:lvl>
+    <w:lvl w:ilvl="2" w:tplc="08090005" w:tentative="1">
+      <w:start w:val="1"/>
+      <w:numFmt w:val="bullet"/>
+      <w:lvlText w:val=""/>
+      <w:lvlJc w:val="left"/>
+      <w:pPr>
+        <w:ind w:left="2160" w:hanging="360"/>
+      </w:pPr>
+      <w:rPr>
+        <w:rFonts w:ascii="Wingdings" w:hAnsi="Wingdings" w:hint="default"/>
+      </w:rPr>
+    </w:lvl>
+    <w:lvl w:ilvl="3" w:tplc="08090001" w:tentative="1">
+      <w:start w:val="1"/>
+      <w:numFmt w:val="bullet"/>
+      <w:lvlText w:val=""/>
+      <w:lvlJc w:val="left"/>
+      <w:pPr>
+        <w:ind w:left="2880" w:hanging="360"/>
+      </w:pPr>
+      <w:rPr>
+        <w:rFonts w:ascii="Symbol" w:hAnsi="Symbol" w:hint="default"/>
+      </w:rPr>
+    </w:lvl>
+    <w:lvl w:ilvl="4" w:tplc="08090003" w:tentative="1">
+      <w:start w:val="1"/>
+      <w:numFmt w:val="bullet"/>
+      <w:lvlText w:val="o"/>
+      <w:lvlJc w:val="left"/>
+      <w:pPr>
+        <w:ind w:left="3600" w:hanging="360"/>
+      </w:pPr>
+      <w:rPr>
+        <w:rFonts w:ascii="Courier New" w:hAnsi="Courier New" w:cs="Courier New" w:hint="default"/>
+      </w:rPr>
+    </w:lvl>
+    <w:lvl w:ilvl="5" w:tplc="08090005" w:tentative="1">
+      <w:start w:val="1"/>
+      <w:numFmt w:val="bullet"/>
+      <w:lvlText w:val=""/>
+      <w:lvlJc w:val="left"/>
+      <w:pPr>
+        <w:ind w:left="4320" w:hanging="360"/>
+      </w:pPr>
+      <w:rPr>
+        <w:rFonts w:ascii="Wingdings" w:hAnsi="Wingdings" w:hint="default"/>
+      </w:rPr>
+    </w:lvl>
+    <w:lvl w:ilvl="6" w:tplc="08090001" w:tentative="1">
+      <w:start w:val="1"/>
+      <w:numFmt w:val="bullet"/>
+      <w:lvlText w:val=""/>
+      <w:lvlJc w:val="left"/>
+      <w:pPr>
+        <w:ind w:left="5040" w:hanging="360"/>
+      </w:pPr>
+      <w:rPr>
+        <w:rFonts w:ascii="Symbol" w:hAnsi="Symbol" w:hint="default"/>
+      </w:rPr>
+    </w:lvl>
+    <w:lvl w:ilvl="7" w:tplc="08090003" w:tentative="1">
+      <w:start w:val="1"/>
+      <w:numFmt w:val="bullet"/>
+      <w:lvlText w:val="o"/>
+      <w:lvlJc w:val="left"/>
+      <w:pPr>
+        <w:ind w:left="5760" w:hanging="360"/>
+      </w:pPr>
+      <w:rPr>
+        <w:rFonts w:ascii="Courier New" w:hAnsi="Courier New" w:cs="Courier New" w:hint="default"/>
+      </w:rPr>
+    </w:lvl>
+    <w:lvl w:ilvl="8" w:tplc="08090005" w:tentative="1">
+      <w:start w:val="1"/>
+      <w:numFmt w:val="bullet"/>
+      <w:lvlText w:val=""/>
+      <w:lvlJc w:val="left"/>
+      <w:pPr>
+        <w:ind w:left="6480" w:hanging="360"/>
+      </w:pPr>
+      <w:rPr>
+        <w:rFonts w:ascii="Wingdings" w:hAnsi="Wingdings" w:hint="default"/>
+      </w:rPr>
+    </w:lvl>
+  </w:abstractNum>
+  <w:abstractNum w:abstractNumId="3" w15:restartNumberingAfterBreak="0">
+    <w:nsid w:val="53A228F0"/>
+    <w:multiLevelType w:val="hybridMultilevel"/>
+    <w:tmpl w:val="71DA4940"/>
+    <w:lvl w:ilvl="0" w:tplc="A920D6BC">
+      <w:start w:val="31"/>
+      <w:numFmt w:val="bullet"/>
+      <w:lvlText w:val=""/>
+      <w:lvlJc w:val="left"/>
+      <w:pPr>
+        <w:ind w:left="720" w:hanging="360"/>
+      </w:pPr>
+      <w:rPr>
+        <w:rFonts w:ascii="Symbol" w:eastAsiaTheme="minorHAnsi" w:hAnsi="Symbol" w:cstheme="minorBidi" w:hint="default"/>
+      </w:rPr>
+    </w:lvl>
+    <w:lvl w:ilvl="1" w:tplc="08090003" w:tentative="1">
+      <w:start w:val="1"/>
+      <w:numFmt w:val="bullet"/>
+      <w:lvlText w:val="o"/>
+      <w:lvlJc w:val="left"/>
+      <w:pPr>
+        <w:ind w:left="1440" w:hanging="360"/>
+      </w:pPr>
+      <w:rPr>
+        <w:rFonts w:ascii="Courier New" w:hAnsi="Courier New" w:cs="Courier New" w:hint="default"/>
+      </w:rPr>
+    </w:lvl>
+    <w:lvl w:ilvl="2" w:tplc="08090005" w:tentative="1">
+      <w:start w:val="1"/>
+      <w:numFmt w:val="bullet"/>
+      <w:lvlText w:val=""/>
+      <w:lvlJc w:val="left"/>
+      <w:pPr>
+        <w:ind w:left="2160" w:hanging="360"/>
+      </w:pPr>
+      <w:rPr>
+        <w:rFonts w:ascii="Wingdings" w:hAnsi="Wingdings" w:hint="default"/>
+      </w:rPr>
+    </w:lvl>
+    <w:lvl w:ilvl="3" w:tplc="08090001" w:tentative="1">
+      <w:start w:val="1"/>
+      <w:numFmt w:val="bullet"/>
+      <w:lvlText w:val=""/>
+      <w:lvlJc w:val="left"/>
+      <w:pPr>
+        <w:ind w:left="2880" w:hanging="360"/>
+      </w:pPr>
+      <w:rPr>
+        <w:rFonts w:ascii="Symbol" w:hAnsi="Symbol" w:hint="default"/>
+      </w:rPr>
+    </w:lvl>
+    <w:lvl w:ilvl="4" w:tplc="08090003" w:tentative="1">
+      <w:start w:val="1"/>
+      <w:numFmt w:val="bullet"/>
+      <w:lvlText w:val="o"/>
+      <w:lvlJc w:val="left"/>
+      <w:pPr>
+        <w:ind w:left="3600" w:hanging="360"/>
+      </w:pPr>
+      <w:rPr>
+        <w:rFonts w:ascii="Courier New" w:hAnsi="Courier New" w:cs="Courier New" w:hint="default"/>
+      </w:rPr>
+    </w:lvl>
+    <w:lvl w:ilvl="5" w:tplc="08090005" w:tentative="1">
+      <w:start w:val="1"/>
+      <w:numFmt w:val="bullet"/>
+      <w:lvlText w:val=""/>
+      <w:lvlJc w:val="left"/>
+      <w:pPr>
+        <w:ind w:left="4320" w:hanging="360"/>
+      </w:pPr>
+      <w:rPr>
+        <w:rFonts w:ascii="Wingdings" w:hAnsi="Wingdings" w:hint="default"/>
+      </w:rPr>
+    </w:lvl>
+    <w:lvl w:ilvl="6" w:tplc="08090001" w:tentative="1">
+      <w:start w:val="1"/>
+      <w:numFmt w:val="bullet"/>
+      <w:lvlText w:val=""/>
+      <w:lvlJc w:val="left"/>
+      <w:pPr>
+        <w:ind w:left="5040" w:hanging="360"/>
+      </w:pPr>
+      <w:rPr>
+        <w:rFonts w:ascii="Symbol" w:hAnsi="Symbol" w:hint="default"/>
+      </w:rPr>
+    </w:lvl>
+    <w:lvl w:ilvl="7" w:tplc="08090003" w:tentative="1">
+      <w:start w:val="1"/>
+      <w:numFmt w:val="bullet"/>
+      <w:lvlText w:val="o"/>
+      <w:lvlJc w:val="left"/>
+      <w:pPr>
+        <w:ind w:left="5760" w:hanging="360"/>
+      </w:pPr>
+      <w:rPr>
+        <w:rFonts w:ascii="Courier New" w:hAnsi="Courier New" w:cs="Courier New" w:hint="default"/>
+      </w:rPr>
+    </w:lvl>
+    <w:lvl w:ilvl="8" w:tplc="08090005" w:tentative="1">
+      <w:start w:val="1"/>
+      <w:numFmt w:val="bullet"/>
+      <w:lvlText w:val=""/>
+      <w:lvlJc w:val="left"/>
+      <w:pPr>
+        <w:ind w:left="6480" w:hanging="360"/>
+      </w:pPr>
+      <w:rPr>
+        <w:rFonts w:ascii="Wingdings" w:hAnsi="Wingdings" w:hint="default"/>
+      </w:rPr>
+    </w:lvl>
+  </w:abstractNum>
+  <w:num w:numId="1">
+    <w:abstractNumId w:val="3"/>
+  </w:num>
+  <w:num w:numId="2">
+    <w:abstractNumId w:val="1"/>
+  </w:num>
+  <w:num w:numId="3">
+    <w:abstractNumId w:val="0"/>
+  </w:num>
+  <w:num w:numId="4">
+    <w:abstractNumId w:val="2"/>
+  </w:num>
+</w:numbering>
 </file>
 
 <file path=word/people.xml><?xml version="1.0" encoding="utf-8"?>
@@ -4807,6 +5365,7 @@
     <w:lsdException w:name="HTML Sample" w:semiHidden="1" w:unhideWhenUsed="1"/>
     <w:lsdException w:name="HTML Typewriter" w:semiHidden="1" w:unhideWhenUsed="1"/>
     <w:lsdException w:name="HTML Variable" w:semiHidden="1" w:unhideWhenUsed="1"/>
+    <w:lsdException w:name="Normal Table" w:semiHidden="1" w:unhideWhenUsed="1"/>
     <w:lsdException w:name="annotation subject" w:semiHidden="1" w:unhideWhenUsed="1"/>
     <w:lsdException w:name="No List" w:semiHidden="1" w:unhideWhenUsed="1"/>
     <w:lsdException w:name="Outline List 1" w:semiHidden="1" w:unhideWhenUsed="1"/>
@@ -4851,6 +5410,7 @@
     <w:lsdException w:name="Table Professional" w:semiHidden="1" w:unhideWhenUsed="1"/>
     <w:lsdException w:name="Table Subtle 1" w:semiHidden="1" w:unhideWhenUsed="1"/>
     <w:lsdException w:name="Table Subtle 2" w:semiHidden="1" w:unhideWhenUsed="1"/>
+    <w:lsdException w:name="Table Web 1" w:semiHidden="1" w:unhideWhenUsed="1"/>
     <w:lsdException w:name="Table Web 2" w:semiHidden="1" w:unhideWhenUsed="1"/>
     <w:lsdException w:name="Table Web 3" w:semiHidden="1" w:unhideWhenUsed="1"/>
     <w:lsdException w:name="Balloon Text" w:semiHidden="1" w:unhideWhenUsed="1"/>
@@ -5632,6 +6192,17 @@
       <w:szCs w:val="18"/>
     </w:rPr>
   </w:style>
+  <w:style w:type="paragraph" w:styleId="Lijstalinea">
+    <w:name w:val="List Paragraph"/>
+    <w:basedOn w:val="Standaard"/>
+    <w:uiPriority w:val="34"/>
+    <w:qFormat/>
+    <w:rsid w:val="00CB1AD2"/>
+    <w:pPr>
+      <w:ind w:left="720"/>
+      <w:contextualSpacing/>
+    </w:pPr>
+  </w:style>
 </w:styles>
 </file>
 
@@ -5920,7 +6491,7 @@
 </file>
 
 <file path=customXml/itemProps2.xml><?xml version="1.0" encoding="utf-8"?>
-<ds:datastoreItem xmlns:ds="http://schemas.openxmlformats.org/officeDocument/2006/customXml" ds:itemID="{AA1B0674-AA2E-4F22-9F01-79A5FE181F75}">
+<ds:datastoreItem xmlns:ds="http://schemas.openxmlformats.org/officeDocument/2006/customXml" ds:itemID="{A5A57470-ED18-4573-91F8-723242DA540B}">
   <ds:schemaRefs>
     <ds:schemaRef ds:uri="http://schemas.openxmlformats.org/officeDocument/2006/bibliography"/>
   </ds:schemaRefs>

</xml_diff>

<commit_message>
TECHNISCHE EN FUNCTIONELETEST AF!
</commit_message>
<xml_diff>
--- a/Documentatie/Kerntaak-2/2.5.9_Gedetailleerd-testplan/2017-05-30_Functionele-en-technische-test_V1.docx
+++ b/Documentatie/Kerntaak-2/2.5.9_Gedetailleerd-testplan/2017-05-30_Functionele-en-technische-test_V1.docx
@@ -10,7 +10,6 @@
           <w:docPartUnique/>
         </w:docPartObj>
       </w:sdtPr>
-      <w:sdtEndPr/>
       <w:sdtContent>
         <w:p/>
         <w:p>
@@ -77,25 +76,7 @@
                                   <w:rPr>
                                     <w:lang w:val="en-US"/>
                                   </w:rPr>
-                                  <w:t xml:space="preserve">Datum: </w:t>
-                                </w:r>
-                                <w:r>
-                                  <w:rPr>
-                                    <w:lang w:val="en-US"/>
-                                  </w:rPr>
-                                  <w:t>30</w:t>
-                                </w:r>
-                                <w:r>
-                                  <w:rPr>
-                                    <w:lang w:val="en-US"/>
-                                  </w:rPr>
-                                  <w:t>-0</w:t>
-                                </w:r>
-                                <w:r>
-                                  <w:rPr>
-                                    <w:lang w:val="en-US"/>
-                                  </w:rPr>
-                                  <w:t>5</w:t>
+                                  <w:t>Datum: 30-05</w:t>
                                 </w:r>
                                 <w:r>
                                   <w:rPr>
@@ -187,25 +168,7 @@
                             <w:rPr>
                               <w:lang w:val="en-US"/>
                             </w:rPr>
-                            <w:t xml:space="preserve">Datum: </w:t>
-                          </w:r>
-                          <w:r>
-                            <w:rPr>
-                              <w:lang w:val="en-US"/>
-                            </w:rPr>
-                            <w:t>30</w:t>
-                          </w:r>
-                          <w:r>
-                            <w:rPr>
-                              <w:lang w:val="en-US"/>
-                            </w:rPr>
-                            <w:t>-0</w:t>
-                          </w:r>
-                          <w:r>
-                            <w:rPr>
-                              <w:lang w:val="en-US"/>
-                            </w:rPr>
-                            <w:t>5</w:t>
+                            <w:t>Datum: 30-05</w:t>
                           </w:r>
                           <w:r>
                             <w:rPr>
@@ -345,7 +308,6 @@
                                     <w:dataBinding w:prefixMappings="xmlns:ns0='http://purl.org/dc/elements/1.1/' xmlns:ns1='http://schemas.openxmlformats.org/package/2006/metadata/core-properties' " w:xpath="/ns1:coreProperties[1]/ns0:title[1]" w:storeItemID="{6C3C8BC8-F283-45AE-878A-BAB7291924A1}"/>
                                     <w:text/>
                                   </w:sdtPr>
-                                  <w:sdtEndPr/>
                                   <w:sdtContent>
                                     <w:r>
                                       <w:rPr>
@@ -363,16 +325,7 @@
                                         <w:szCs w:val="72"/>
                                         <w:lang w:val="nl-NL"/>
                                       </w:rPr>
-                                      <w:t xml:space="preserve"> </w:t>
-                                    </w:r>
-                                    <w:r>
-                                      <w:rPr>
-                                        <w:color w:val="5B9BD5" w:themeColor="accent1"/>
-                                        <w:sz w:val="72"/>
-                                        <w:szCs w:val="72"/>
-                                        <w:lang w:val="nl-NL"/>
-                                      </w:rPr>
-                                      <w:t>Websentiment</w:t>
+                                      <w:t xml:space="preserve"> Websentiment</w:t>
                                     </w:r>
                                   </w:sdtContent>
                                 </w:sdt>
@@ -392,7 +345,6 @@
                                   <w:dataBinding w:prefixMappings="xmlns:ns0='http://purl.org/dc/elements/1.1/' xmlns:ns1='http://schemas.openxmlformats.org/package/2006/metadata/core-properties' " w:xpath="/ns1:coreProperties[1]/ns0:subject[1]" w:storeItemID="{6C3C8BC8-F283-45AE-878A-BAB7291924A1}"/>
                                   <w:text/>
                                 </w:sdtPr>
-                                <w:sdtEndPr/>
                                 <w:sdtContent>
                                   <w:p>
                                     <w:pPr>
@@ -432,7 +384,6 @@
                                   <w:dataBinding w:prefixMappings="xmlns:ns0='http://purl.org/dc/elements/1.1/' xmlns:ns1='http://schemas.openxmlformats.org/package/2006/metadata/core-properties' " w:xpath="/ns1:coreProperties[1]/ns0:creator[1]" w:storeItemID="{6C3C8BC8-F283-45AE-878A-BAB7291924A1}"/>
                                   <w:text/>
                                 </w:sdtPr>
-                                <w:sdtEndPr/>
                                 <w:sdtContent>
                                   <w:p>
                                     <w:pPr>
@@ -507,7 +458,6 @@
                               <w:dataBinding w:prefixMappings="xmlns:ns0='http://purl.org/dc/elements/1.1/' xmlns:ns1='http://schemas.openxmlformats.org/package/2006/metadata/core-properties' " w:xpath="/ns1:coreProperties[1]/ns0:title[1]" w:storeItemID="{6C3C8BC8-F283-45AE-878A-BAB7291924A1}"/>
                               <w:text/>
                             </w:sdtPr>
-                            <w:sdtEndPr/>
                             <w:sdtContent>
                               <w:r>
                                 <w:rPr>
@@ -525,16 +475,7 @@
                                   <w:szCs w:val="72"/>
                                   <w:lang w:val="nl-NL"/>
                                 </w:rPr>
-                                <w:t xml:space="preserve"> </w:t>
-                              </w:r>
-                              <w:r>
-                                <w:rPr>
-                                  <w:color w:val="5B9BD5" w:themeColor="accent1"/>
-                                  <w:sz w:val="72"/>
-                                  <w:szCs w:val="72"/>
-                                  <w:lang w:val="nl-NL"/>
-                                </w:rPr>
-                                <w:t>Websentiment</w:t>
+                                <w:t xml:space="preserve"> Websentiment</w:t>
                               </w:r>
                             </w:sdtContent>
                           </w:sdt>
@@ -554,7 +495,6 @@
                             <w:dataBinding w:prefixMappings="xmlns:ns0='http://purl.org/dc/elements/1.1/' xmlns:ns1='http://schemas.openxmlformats.org/package/2006/metadata/core-properties' " w:xpath="/ns1:coreProperties[1]/ns0:subject[1]" w:storeItemID="{6C3C8BC8-F283-45AE-878A-BAB7291924A1}"/>
                             <w:text/>
                           </w:sdtPr>
-                          <w:sdtEndPr/>
                           <w:sdtContent>
                             <w:p>
                               <w:pPr>
@@ -594,7 +534,6 @@
                             <w:dataBinding w:prefixMappings="xmlns:ns0='http://purl.org/dc/elements/1.1/' xmlns:ns1='http://schemas.openxmlformats.org/package/2006/metadata/core-properties' " w:xpath="/ns1:coreProperties[1]/ns0:creator[1]" w:storeItemID="{6C3C8BC8-F283-45AE-878A-BAB7291924A1}"/>
                             <w:text/>
                           </w:sdtPr>
-                          <w:sdtEndPr/>
                           <w:sdtContent>
                             <w:p>
                               <w:pPr>
@@ -712,7 +651,6 @@
                                     <w:calendar w:val="gregorian"/>
                                   </w:date>
                                 </w:sdtPr>
-                                <w:sdtEndPr/>
                                 <w:sdtContent>
                                   <w:p>
                                     <w:pPr>
@@ -778,7 +716,6 @@
                               <w:calendar w:val="gregorian"/>
                             </w:date>
                           </w:sdtPr>
-                          <w:sdtEndPr/>
                           <w:sdtContent>
                             <w:p>
                               <w:pPr>
@@ -856,7 +793,7 @@
             <w:rPr>
               <w:rFonts w:cstheme="minorBidi"/>
               <w:noProof/>
-              <w:lang w:val="nl-NL" w:eastAsia="nl-NL"/>
+              <w:lang w:val="en-GB" w:eastAsia="en-GB"/>
             </w:rPr>
           </w:pPr>
           <w:r>
@@ -868,7 +805,7 @@
           <w:r>
             <w:fldChar w:fldCharType="separate"/>
           </w:r>
-          <w:hyperlink w:anchor="_Toc482946591" w:history="1">
+          <w:hyperlink w:anchor="_Toc483995020" w:history="1">
             <w:r>
               <w:rPr>
                 <w:rStyle w:val="Hyperlink"/>
@@ -895,7 +832,7 @@
                 <w:noProof/>
                 <w:webHidden/>
               </w:rPr>
-              <w:instrText xml:space="preserve"> PAGEREF _Toc482946591 \h </w:instrText>
+              <w:instrText xml:space="preserve"> PAGEREF _Toc483995020 \h </w:instrText>
             </w:r>
             <w:r>
               <w:rPr>
@@ -935,10 +872,10 @@
             <w:rPr>
               <w:rFonts w:cstheme="minorBidi"/>
               <w:noProof/>
-              <w:lang w:val="nl-NL" w:eastAsia="nl-NL"/>
+              <w:lang w:val="en-GB" w:eastAsia="en-GB"/>
             </w:rPr>
           </w:pPr>
-          <w:hyperlink w:anchor="_Toc482946592" w:history="1">
+          <w:hyperlink w:anchor="_Toc483995021" w:history="1">
             <w:r>
               <w:rPr>
                 <w:rStyle w:val="Hyperlink"/>
@@ -965,7 +902,7 @@
                 <w:noProof/>
                 <w:webHidden/>
               </w:rPr>
-              <w:instrText xml:space="preserve"> PAGEREF _Toc482946592 \h </w:instrText>
+              <w:instrText xml:space="preserve"> PAGEREF _Toc483995021 \h </w:instrText>
             </w:r>
             <w:r>
               <w:rPr>
@@ -986,6 +923,496 @@
                 <w:webHidden/>
               </w:rPr>
               <w:t>3</w:t>
+            </w:r>
+            <w:r>
+              <w:rPr>
+                <w:noProof/>
+                <w:webHidden/>
+              </w:rPr>
+              <w:fldChar w:fldCharType="end"/>
+            </w:r>
+          </w:hyperlink>
+        </w:p>
+        <w:p>
+          <w:pPr>
+            <w:pStyle w:val="Inhopg2"/>
+            <w:tabs>
+              <w:tab w:val="right" w:leader="dot" w:pos="9062"/>
+            </w:tabs>
+            <w:rPr>
+              <w:rFonts w:cstheme="minorBidi"/>
+              <w:noProof/>
+              <w:lang w:val="en-GB" w:eastAsia="en-GB"/>
+            </w:rPr>
+          </w:pPr>
+          <w:hyperlink w:anchor="_Toc483995022" w:history="1">
+            <w:r>
+              <w:rPr>
+                <w:rStyle w:val="Hyperlink"/>
+                <w:noProof/>
+              </w:rPr>
+              <w:t>Algemeen</w:t>
+            </w:r>
+            <w:r>
+              <w:rPr>
+                <w:noProof/>
+                <w:webHidden/>
+              </w:rPr>
+              <w:tab/>
+            </w:r>
+            <w:r>
+              <w:rPr>
+                <w:noProof/>
+                <w:webHidden/>
+              </w:rPr>
+              <w:fldChar w:fldCharType="begin"/>
+            </w:r>
+            <w:r>
+              <w:rPr>
+                <w:noProof/>
+                <w:webHidden/>
+              </w:rPr>
+              <w:instrText xml:space="preserve"> PAGEREF _Toc483995022 \h </w:instrText>
+            </w:r>
+            <w:r>
+              <w:rPr>
+                <w:noProof/>
+                <w:webHidden/>
+              </w:rPr>
+            </w:r>
+            <w:r>
+              <w:rPr>
+                <w:noProof/>
+                <w:webHidden/>
+              </w:rPr>
+              <w:fldChar w:fldCharType="separate"/>
+            </w:r>
+            <w:r>
+              <w:rPr>
+                <w:noProof/>
+                <w:webHidden/>
+              </w:rPr>
+              <w:t>3</w:t>
+            </w:r>
+            <w:r>
+              <w:rPr>
+                <w:noProof/>
+                <w:webHidden/>
+              </w:rPr>
+              <w:fldChar w:fldCharType="end"/>
+            </w:r>
+          </w:hyperlink>
+        </w:p>
+        <w:p>
+          <w:pPr>
+            <w:pStyle w:val="Inhopg2"/>
+            <w:tabs>
+              <w:tab w:val="right" w:leader="dot" w:pos="9062"/>
+            </w:tabs>
+            <w:rPr>
+              <w:rFonts w:cstheme="minorBidi"/>
+              <w:noProof/>
+              <w:lang w:val="en-GB" w:eastAsia="en-GB"/>
+            </w:rPr>
+          </w:pPr>
+          <w:hyperlink w:anchor="_Toc483995023" w:history="1">
+            <w:r>
+              <w:rPr>
+                <w:rStyle w:val="Hyperlink"/>
+                <w:noProof/>
+              </w:rPr>
+              <w:t>Menu</w:t>
+            </w:r>
+            <w:r>
+              <w:rPr>
+                <w:noProof/>
+                <w:webHidden/>
+              </w:rPr>
+              <w:tab/>
+            </w:r>
+            <w:r>
+              <w:rPr>
+                <w:noProof/>
+                <w:webHidden/>
+              </w:rPr>
+              <w:fldChar w:fldCharType="begin"/>
+            </w:r>
+            <w:r>
+              <w:rPr>
+                <w:noProof/>
+                <w:webHidden/>
+              </w:rPr>
+              <w:instrText xml:space="preserve"> PAGEREF _Toc483995023 \h </w:instrText>
+            </w:r>
+            <w:r>
+              <w:rPr>
+                <w:noProof/>
+                <w:webHidden/>
+              </w:rPr>
+            </w:r>
+            <w:r>
+              <w:rPr>
+                <w:noProof/>
+                <w:webHidden/>
+              </w:rPr>
+              <w:fldChar w:fldCharType="separate"/>
+            </w:r>
+            <w:r>
+              <w:rPr>
+                <w:noProof/>
+                <w:webHidden/>
+              </w:rPr>
+              <w:t>3</w:t>
+            </w:r>
+            <w:r>
+              <w:rPr>
+                <w:noProof/>
+                <w:webHidden/>
+              </w:rPr>
+              <w:fldChar w:fldCharType="end"/>
+            </w:r>
+          </w:hyperlink>
+        </w:p>
+        <w:p>
+          <w:pPr>
+            <w:pStyle w:val="Inhopg2"/>
+            <w:tabs>
+              <w:tab w:val="right" w:leader="dot" w:pos="9062"/>
+            </w:tabs>
+            <w:rPr>
+              <w:rFonts w:cstheme="minorBidi"/>
+              <w:noProof/>
+              <w:lang w:val="en-GB" w:eastAsia="en-GB"/>
+            </w:rPr>
+          </w:pPr>
+          <w:hyperlink w:anchor="_Toc483995024" w:history="1">
+            <w:r>
+              <w:rPr>
+                <w:rStyle w:val="Hyperlink"/>
+                <w:noProof/>
+              </w:rPr>
+              <w:t>Home</w:t>
+            </w:r>
+            <w:r>
+              <w:rPr>
+                <w:noProof/>
+                <w:webHidden/>
+              </w:rPr>
+              <w:tab/>
+            </w:r>
+            <w:r>
+              <w:rPr>
+                <w:noProof/>
+                <w:webHidden/>
+              </w:rPr>
+              <w:fldChar w:fldCharType="begin"/>
+            </w:r>
+            <w:r>
+              <w:rPr>
+                <w:noProof/>
+                <w:webHidden/>
+              </w:rPr>
+              <w:instrText xml:space="preserve"> PAGEREF _Toc483995024 \h </w:instrText>
+            </w:r>
+            <w:r>
+              <w:rPr>
+                <w:noProof/>
+                <w:webHidden/>
+              </w:rPr>
+            </w:r>
+            <w:r>
+              <w:rPr>
+                <w:noProof/>
+                <w:webHidden/>
+              </w:rPr>
+              <w:fldChar w:fldCharType="separate"/>
+            </w:r>
+            <w:r>
+              <w:rPr>
+                <w:noProof/>
+                <w:webHidden/>
+              </w:rPr>
+              <w:t>3</w:t>
+            </w:r>
+            <w:r>
+              <w:rPr>
+                <w:noProof/>
+                <w:webHidden/>
+              </w:rPr>
+              <w:fldChar w:fldCharType="end"/>
+            </w:r>
+          </w:hyperlink>
+        </w:p>
+        <w:p>
+          <w:pPr>
+            <w:pStyle w:val="Inhopg2"/>
+            <w:tabs>
+              <w:tab w:val="right" w:leader="dot" w:pos="9062"/>
+            </w:tabs>
+            <w:rPr>
+              <w:rFonts w:cstheme="minorBidi"/>
+              <w:noProof/>
+              <w:lang w:val="en-GB" w:eastAsia="en-GB"/>
+            </w:rPr>
+          </w:pPr>
+          <w:hyperlink w:anchor="_Toc483995025" w:history="1">
+            <w:r>
+              <w:rPr>
+                <w:rStyle w:val="Hyperlink"/>
+                <w:noProof/>
+              </w:rPr>
+              <w:t>Diensten</w:t>
+            </w:r>
+            <w:r>
+              <w:rPr>
+                <w:noProof/>
+                <w:webHidden/>
+              </w:rPr>
+              <w:tab/>
+            </w:r>
+            <w:r>
+              <w:rPr>
+                <w:noProof/>
+                <w:webHidden/>
+              </w:rPr>
+              <w:fldChar w:fldCharType="begin"/>
+            </w:r>
+            <w:r>
+              <w:rPr>
+                <w:noProof/>
+                <w:webHidden/>
+              </w:rPr>
+              <w:instrText xml:space="preserve"> PAGEREF _Toc483995025 \h </w:instrText>
+            </w:r>
+            <w:r>
+              <w:rPr>
+                <w:noProof/>
+                <w:webHidden/>
+              </w:rPr>
+            </w:r>
+            <w:r>
+              <w:rPr>
+                <w:noProof/>
+                <w:webHidden/>
+              </w:rPr>
+              <w:fldChar w:fldCharType="separate"/>
+            </w:r>
+            <w:r>
+              <w:rPr>
+                <w:noProof/>
+                <w:webHidden/>
+              </w:rPr>
+              <w:t>3</w:t>
+            </w:r>
+            <w:r>
+              <w:rPr>
+                <w:noProof/>
+                <w:webHidden/>
+              </w:rPr>
+              <w:fldChar w:fldCharType="end"/>
+            </w:r>
+          </w:hyperlink>
+        </w:p>
+        <w:p>
+          <w:pPr>
+            <w:pStyle w:val="Inhopg2"/>
+            <w:tabs>
+              <w:tab w:val="right" w:leader="dot" w:pos="9062"/>
+            </w:tabs>
+            <w:rPr>
+              <w:rFonts w:cstheme="minorBidi"/>
+              <w:noProof/>
+              <w:lang w:val="en-GB" w:eastAsia="en-GB"/>
+            </w:rPr>
+          </w:pPr>
+          <w:hyperlink w:anchor="_Toc483995026" w:history="1">
+            <w:r>
+              <w:rPr>
+                <w:rStyle w:val="Hyperlink"/>
+                <w:noProof/>
+              </w:rPr>
+              <w:t>Projecten</w:t>
+            </w:r>
+            <w:r>
+              <w:rPr>
+                <w:noProof/>
+                <w:webHidden/>
+              </w:rPr>
+              <w:tab/>
+            </w:r>
+            <w:r>
+              <w:rPr>
+                <w:noProof/>
+                <w:webHidden/>
+              </w:rPr>
+              <w:fldChar w:fldCharType="begin"/>
+            </w:r>
+            <w:r>
+              <w:rPr>
+                <w:noProof/>
+                <w:webHidden/>
+              </w:rPr>
+              <w:instrText xml:space="preserve"> PAGEREF _Toc483995026 \h </w:instrText>
+            </w:r>
+            <w:r>
+              <w:rPr>
+                <w:noProof/>
+                <w:webHidden/>
+              </w:rPr>
+            </w:r>
+            <w:r>
+              <w:rPr>
+                <w:noProof/>
+                <w:webHidden/>
+              </w:rPr>
+              <w:fldChar w:fldCharType="separate"/>
+            </w:r>
+            <w:r>
+              <w:rPr>
+                <w:noProof/>
+                <w:webHidden/>
+              </w:rPr>
+              <w:t>3</w:t>
+            </w:r>
+            <w:r>
+              <w:rPr>
+                <w:noProof/>
+                <w:webHidden/>
+              </w:rPr>
+              <w:fldChar w:fldCharType="end"/>
+            </w:r>
+          </w:hyperlink>
+        </w:p>
+        <w:p>
+          <w:pPr>
+            <w:pStyle w:val="Inhopg2"/>
+            <w:tabs>
+              <w:tab w:val="right" w:leader="dot" w:pos="9062"/>
+            </w:tabs>
+            <w:rPr>
+              <w:rFonts w:cstheme="minorBidi"/>
+              <w:noProof/>
+              <w:lang w:val="en-GB" w:eastAsia="en-GB"/>
+            </w:rPr>
+          </w:pPr>
+          <w:hyperlink w:anchor="_Toc483995027" w:history="1">
+            <w:r>
+              <w:rPr>
+                <w:rStyle w:val="Hyperlink"/>
+                <w:noProof/>
+              </w:rPr>
+              <w:t>Cliënten</w:t>
+            </w:r>
+            <w:r>
+              <w:rPr>
+                <w:noProof/>
+                <w:webHidden/>
+              </w:rPr>
+              <w:tab/>
+            </w:r>
+            <w:r>
+              <w:rPr>
+                <w:noProof/>
+                <w:webHidden/>
+              </w:rPr>
+              <w:fldChar w:fldCharType="begin"/>
+            </w:r>
+            <w:r>
+              <w:rPr>
+                <w:noProof/>
+                <w:webHidden/>
+              </w:rPr>
+              <w:instrText xml:space="preserve"> PAGEREF _Toc483995027 \h </w:instrText>
+            </w:r>
+            <w:r>
+              <w:rPr>
+                <w:noProof/>
+                <w:webHidden/>
+              </w:rPr>
+            </w:r>
+            <w:r>
+              <w:rPr>
+                <w:noProof/>
+                <w:webHidden/>
+              </w:rPr>
+              <w:fldChar w:fldCharType="separate"/>
+            </w:r>
+            <w:r>
+              <w:rPr>
+                <w:noProof/>
+                <w:webHidden/>
+              </w:rPr>
+              <w:t>3</w:t>
+            </w:r>
+            <w:r>
+              <w:rPr>
+                <w:noProof/>
+                <w:webHidden/>
+              </w:rPr>
+              <w:fldChar w:fldCharType="end"/>
+            </w:r>
+          </w:hyperlink>
+        </w:p>
+        <w:p>
+          <w:pPr>
+            <w:pStyle w:val="Inhopg2"/>
+            <w:tabs>
+              <w:tab w:val="right" w:leader="dot" w:pos="9062"/>
+            </w:tabs>
+            <w:rPr>
+              <w:rFonts w:cstheme="minorBidi"/>
+              <w:noProof/>
+              <w:lang w:val="en-GB" w:eastAsia="en-GB"/>
+            </w:rPr>
+          </w:pPr>
+          <w:hyperlink w:anchor="_Toc483995028" w:history="1">
+            <w:r>
+              <w:rPr>
+                <w:rStyle w:val="Hyperlink"/>
+                <w:noProof/>
+              </w:rPr>
+              <w:t>Contact</w:t>
+            </w:r>
+            <w:r>
+              <w:rPr>
+                <w:noProof/>
+                <w:webHidden/>
+              </w:rPr>
+              <w:tab/>
+            </w:r>
+            <w:r>
+              <w:rPr>
+                <w:noProof/>
+                <w:webHidden/>
+              </w:rPr>
+              <w:fldChar w:fldCharType="begin"/>
+            </w:r>
+            <w:r>
+              <w:rPr>
+                <w:noProof/>
+                <w:webHidden/>
+              </w:rPr>
+              <w:instrText xml:space="preserve"> PAGEREF _Toc483995028 \h </w:instrText>
+            </w:r>
+            <w:r>
+              <w:rPr>
+                <w:noProof/>
+                <w:webHidden/>
+              </w:rPr>
+            </w:r>
+            <w:r>
+              <w:rPr>
+                <w:noProof/>
+                <w:webHidden/>
+              </w:rPr>
+              <w:fldChar w:fldCharType="separate"/>
+            </w:r>
+            <w:r>
+              <w:rPr>
+                <w:noProof/>
+                <w:webHidden/>
+              </w:rPr>
+              <w:t>4</w:t>
             </w:r>
             <w:r>
               <w:rPr>
@@ -1005,10 +1432,10 @@
             <w:rPr>
               <w:rFonts w:cstheme="minorBidi"/>
               <w:noProof/>
-              <w:lang w:val="nl-NL" w:eastAsia="nl-NL"/>
+              <w:lang w:val="en-GB" w:eastAsia="en-GB"/>
             </w:rPr>
           </w:pPr>
-          <w:hyperlink w:anchor="_Toc482946593" w:history="1">
+          <w:hyperlink w:anchor="_Toc483995029" w:history="1">
             <w:r>
               <w:rPr>
                 <w:rStyle w:val="Hyperlink"/>
@@ -1035,7 +1462,7 @@
                 <w:noProof/>
                 <w:webHidden/>
               </w:rPr>
-              <w:instrText xml:space="preserve"> PAGEREF _Toc482946593 \h </w:instrText>
+              <w:instrText xml:space="preserve"> PAGEREF _Toc483995029 \h </w:instrText>
             </w:r>
             <w:r>
               <w:rPr>
@@ -1055,7 +1482,511 @@
                 <w:noProof/>
                 <w:webHidden/>
               </w:rPr>
-              <w:t>4</w:t>
+              <w:t>6</w:t>
+            </w:r>
+            <w:r>
+              <w:rPr>
+                <w:noProof/>
+                <w:webHidden/>
+              </w:rPr>
+              <w:fldChar w:fldCharType="end"/>
+            </w:r>
+          </w:hyperlink>
+        </w:p>
+        <w:p>
+          <w:pPr>
+            <w:pStyle w:val="Inhopg2"/>
+            <w:tabs>
+              <w:tab w:val="right" w:leader="dot" w:pos="9062"/>
+            </w:tabs>
+            <w:rPr>
+              <w:rFonts w:cstheme="minorBidi"/>
+              <w:noProof/>
+              <w:lang w:val="en-GB" w:eastAsia="en-GB"/>
+            </w:rPr>
+          </w:pPr>
+          <w:hyperlink w:anchor="_Toc483995030" w:history="1">
+            <w:r>
+              <w:rPr>
+                <w:rStyle w:val="Hyperlink"/>
+                <w:noProof/>
+              </w:rPr>
+              <w:t>Algemeen</w:t>
+            </w:r>
+            <w:r>
+              <w:rPr>
+                <w:noProof/>
+                <w:webHidden/>
+              </w:rPr>
+              <w:tab/>
+            </w:r>
+            <w:r>
+              <w:rPr>
+                <w:noProof/>
+                <w:webHidden/>
+              </w:rPr>
+              <w:fldChar w:fldCharType="begin"/>
+            </w:r>
+            <w:r>
+              <w:rPr>
+                <w:noProof/>
+                <w:webHidden/>
+              </w:rPr>
+              <w:instrText xml:space="preserve"> PAGEREF _Toc483995030 \h </w:instrText>
+            </w:r>
+            <w:r>
+              <w:rPr>
+                <w:noProof/>
+                <w:webHidden/>
+              </w:rPr>
+            </w:r>
+            <w:r>
+              <w:rPr>
+                <w:noProof/>
+                <w:webHidden/>
+              </w:rPr>
+              <w:fldChar w:fldCharType="separate"/>
+            </w:r>
+            <w:r>
+              <w:rPr>
+                <w:noProof/>
+                <w:webHidden/>
+              </w:rPr>
+              <w:t>6</w:t>
+            </w:r>
+            <w:r>
+              <w:rPr>
+                <w:noProof/>
+                <w:webHidden/>
+              </w:rPr>
+              <w:fldChar w:fldCharType="end"/>
+            </w:r>
+          </w:hyperlink>
+        </w:p>
+        <w:p>
+          <w:pPr>
+            <w:pStyle w:val="Inhopg2"/>
+            <w:tabs>
+              <w:tab w:val="right" w:leader="dot" w:pos="9062"/>
+            </w:tabs>
+            <w:rPr>
+              <w:rFonts w:cstheme="minorBidi"/>
+              <w:noProof/>
+              <w:lang w:val="en-GB" w:eastAsia="en-GB"/>
+            </w:rPr>
+          </w:pPr>
+          <w:hyperlink w:anchor="_Toc483995031" w:history="1">
+            <w:r>
+              <w:rPr>
+                <w:rStyle w:val="Hyperlink"/>
+                <w:noProof/>
+              </w:rPr>
+              <w:t>Home</w:t>
+            </w:r>
+            <w:r>
+              <w:rPr>
+                <w:noProof/>
+                <w:webHidden/>
+              </w:rPr>
+              <w:tab/>
+            </w:r>
+            <w:r>
+              <w:rPr>
+                <w:noProof/>
+                <w:webHidden/>
+              </w:rPr>
+              <w:fldChar w:fldCharType="begin"/>
+            </w:r>
+            <w:r>
+              <w:rPr>
+                <w:noProof/>
+                <w:webHidden/>
+              </w:rPr>
+              <w:instrText xml:space="preserve"> PAGEREF _Toc483995031 \h </w:instrText>
+            </w:r>
+            <w:r>
+              <w:rPr>
+                <w:noProof/>
+                <w:webHidden/>
+              </w:rPr>
+            </w:r>
+            <w:r>
+              <w:rPr>
+                <w:noProof/>
+                <w:webHidden/>
+              </w:rPr>
+              <w:fldChar w:fldCharType="separate"/>
+            </w:r>
+            <w:r>
+              <w:rPr>
+                <w:noProof/>
+                <w:webHidden/>
+              </w:rPr>
+              <w:t>6</w:t>
+            </w:r>
+            <w:r>
+              <w:rPr>
+                <w:noProof/>
+                <w:webHidden/>
+              </w:rPr>
+              <w:fldChar w:fldCharType="end"/>
+            </w:r>
+          </w:hyperlink>
+        </w:p>
+        <w:p>
+          <w:pPr>
+            <w:pStyle w:val="Inhopg2"/>
+            <w:tabs>
+              <w:tab w:val="right" w:leader="dot" w:pos="9062"/>
+            </w:tabs>
+            <w:rPr>
+              <w:rFonts w:cstheme="minorBidi"/>
+              <w:noProof/>
+              <w:lang w:val="en-GB" w:eastAsia="en-GB"/>
+            </w:rPr>
+          </w:pPr>
+          <w:hyperlink w:anchor="_Toc483995032" w:history="1">
+            <w:r>
+              <w:rPr>
+                <w:rStyle w:val="Hyperlink"/>
+                <w:noProof/>
+              </w:rPr>
+              <w:t>Diensten</w:t>
+            </w:r>
+            <w:r>
+              <w:rPr>
+                <w:noProof/>
+                <w:webHidden/>
+              </w:rPr>
+              <w:tab/>
+            </w:r>
+            <w:r>
+              <w:rPr>
+                <w:noProof/>
+                <w:webHidden/>
+              </w:rPr>
+              <w:fldChar w:fldCharType="begin"/>
+            </w:r>
+            <w:r>
+              <w:rPr>
+                <w:noProof/>
+                <w:webHidden/>
+              </w:rPr>
+              <w:instrText xml:space="preserve"> PAGEREF _Toc483995032 \h </w:instrText>
+            </w:r>
+            <w:r>
+              <w:rPr>
+                <w:noProof/>
+                <w:webHidden/>
+              </w:rPr>
+            </w:r>
+            <w:r>
+              <w:rPr>
+                <w:noProof/>
+                <w:webHidden/>
+              </w:rPr>
+              <w:fldChar w:fldCharType="separate"/>
+            </w:r>
+            <w:r>
+              <w:rPr>
+                <w:noProof/>
+                <w:webHidden/>
+              </w:rPr>
+              <w:t>6</w:t>
+            </w:r>
+            <w:r>
+              <w:rPr>
+                <w:noProof/>
+                <w:webHidden/>
+              </w:rPr>
+              <w:fldChar w:fldCharType="end"/>
+            </w:r>
+          </w:hyperlink>
+        </w:p>
+        <w:p>
+          <w:pPr>
+            <w:pStyle w:val="Inhopg2"/>
+            <w:tabs>
+              <w:tab w:val="right" w:leader="dot" w:pos="9062"/>
+            </w:tabs>
+            <w:rPr>
+              <w:rFonts w:cstheme="minorBidi"/>
+              <w:noProof/>
+              <w:lang w:val="en-GB" w:eastAsia="en-GB"/>
+            </w:rPr>
+          </w:pPr>
+          <w:hyperlink w:anchor="_Toc483995033" w:history="1">
+            <w:r>
+              <w:rPr>
+                <w:rStyle w:val="Hyperlink"/>
+                <w:noProof/>
+              </w:rPr>
+              <w:t>Diensten</w:t>
+            </w:r>
+            <w:r>
+              <w:rPr>
+                <w:rStyle w:val="Hyperlink"/>
+                <w:noProof/>
+              </w:rPr>
+              <w:sym w:font="Wingdings" w:char="F0E0"/>
+            </w:r>
+            <w:r>
+              <w:rPr>
+                <w:rStyle w:val="Hyperlink"/>
+                <w:noProof/>
+              </w:rPr>
+              <w:t>Dienstonderdeel (Website, e-commerce, applicaties op maat)</w:t>
+            </w:r>
+            <w:r>
+              <w:rPr>
+                <w:noProof/>
+                <w:webHidden/>
+              </w:rPr>
+              <w:tab/>
+            </w:r>
+            <w:r>
+              <w:rPr>
+                <w:noProof/>
+                <w:webHidden/>
+              </w:rPr>
+              <w:fldChar w:fldCharType="begin"/>
+            </w:r>
+            <w:r>
+              <w:rPr>
+                <w:noProof/>
+                <w:webHidden/>
+              </w:rPr>
+              <w:instrText xml:space="preserve"> PAGEREF _Toc483995033 \h </w:instrText>
+            </w:r>
+            <w:r>
+              <w:rPr>
+                <w:noProof/>
+                <w:webHidden/>
+              </w:rPr>
+            </w:r>
+            <w:r>
+              <w:rPr>
+                <w:noProof/>
+                <w:webHidden/>
+              </w:rPr>
+              <w:fldChar w:fldCharType="separate"/>
+            </w:r>
+            <w:r>
+              <w:rPr>
+                <w:noProof/>
+                <w:webHidden/>
+              </w:rPr>
+              <w:t>6</w:t>
+            </w:r>
+            <w:r>
+              <w:rPr>
+                <w:noProof/>
+                <w:webHidden/>
+              </w:rPr>
+              <w:fldChar w:fldCharType="end"/>
+            </w:r>
+          </w:hyperlink>
+        </w:p>
+        <w:p>
+          <w:pPr>
+            <w:pStyle w:val="Inhopg2"/>
+            <w:tabs>
+              <w:tab w:val="right" w:leader="dot" w:pos="9062"/>
+            </w:tabs>
+            <w:rPr>
+              <w:rFonts w:cstheme="minorBidi"/>
+              <w:noProof/>
+              <w:lang w:val="en-GB" w:eastAsia="en-GB"/>
+            </w:rPr>
+          </w:pPr>
+          <w:hyperlink w:anchor="_Toc483995034" w:history="1">
+            <w:r>
+              <w:rPr>
+                <w:rStyle w:val="Hyperlink"/>
+                <w:noProof/>
+              </w:rPr>
+              <w:t>Projecten</w:t>
+            </w:r>
+            <w:r>
+              <w:rPr>
+                <w:noProof/>
+                <w:webHidden/>
+              </w:rPr>
+              <w:tab/>
+            </w:r>
+            <w:r>
+              <w:rPr>
+                <w:noProof/>
+                <w:webHidden/>
+              </w:rPr>
+              <w:fldChar w:fldCharType="begin"/>
+            </w:r>
+            <w:r>
+              <w:rPr>
+                <w:noProof/>
+                <w:webHidden/>
+              </w:rPr>
+              <w:instrText xml:space="preserve"> PAGEREF _Toc483995034 \h </w:instrText>
+            </w:r>
+            <w:r>
+              <w:rPr>
+                <w:noProof/>
+                <w:webHidden/>
+              </w:rPr>
+            </w:r>
+            <w:r>
+              <w:rPr>
+                <w:noProof/>
+                <w:webHidden/>
+              </w:rPr>
+              <w:fldChar w:fldCharType="separate"/>
+            </w:r>
+            <w:r>
+              <w:rPr>
+                <w:noProof/>
+                <w:webHidden/>
+              </w:rPr>
+              <w:t>6</w:t>
+            </w:r>
+            <w:r>
+              <w:rPr>
+                <w:noProof/>
+                <w:webHidden/>
+              </w:rPr>
+              <w:fldChar w:fldCharType="end"/>
+            </w:r>
+          </w:hyperlink>
+        </w:p>
+        <w:p>
+          <w:pPr>
+            <w:pStyle w:val="Inhopg2"/>
+            <w:tabs>
+              <w:tab w:val="right" w:leader="dot" w:pos="9062"/>
+            </w:tabs>
+            <w:rPr>
+              <w:rFonts w:cstheme="minorBidi"/>
+              <w:noProof/>
+              <w:lang w:val="en-GB" w:eastAsia="en-GB"/>
+            </w:rPr>
+          </w:pPr>
+          <w:hyperlink w:anchor="_Toc483995035" w:history="1">
+            <w:r>
+              <w:rPr>
+                <w:rStyle w:val="Hyperlink"/>
+                <w:noProof/>
+              </w:rPr>
+              <w:t>Over ons</w:t>
+            </w:r>
+            <w:r>
+              <w:rPr>
+                <w:noProof/>
+                <w:webHidden/>
+              </w:rPr>
+              <w:tab/>
+            </w:r>
+            <w:r>
+              <w:rPr>
+                <w:noProof/>
+                <w:webHidden/>
+              </w:rPr>
+              <w:fldChar w:fldCharType="begin"/>
+            </w:r>
+            <w:r>
+              <w:rPr>
+                <w:noProof/>
+                <w:webHidden/>
+              </w:rPr>
+              <w:instrText xml:space="preserve"> PAGEREF _Toc483995035 \h </w:instrText>
+            </w:r>
+            <w:r>
+              <w:rPr>
+                <w:noProof/>
+                <w:webHidden/>
+              </w:rPr>
+            </w:r>
+            <w:r>
+              <w:rPr>
+                <w:noProof/>
+                <w:webHidden/>
+              </w:rPr>
+              <w:fldChar w:fldCharType="separate"/>
+            </w:r>
+            <w:r>
+              <w:rPr>
+                <w:noProof/>
+                <w:webHidden/>
+              </w:rPr>
+              <w:t>6</w:t>
+            </w:r>
+            <w:r>
+              <w:rPr>
+                <w:noProof/>
+                <w:webHidden/>
+              </w:rPr>
+              <w:fldChar w:fldCharType="end"/>
+            </w:r>
+          </w:hyperlink>
+        </w:p>
+        <w:p>
+          <w:pPr>
+            <w:pStyle w:val="Inhopg2"/>
+            <w:tabs>
+              <w:tab w:val="right" w:leader="dot" w:pos="9062"/>
+            </w:tabs>
+            <w:rPr>
+              <w:rFonts w:cstheme="minorBidi"/>
+              <w:noProof/>
+              <w:lang w:val="en-GB" w:eastAsia="en-GB"/>
+            </w:rPr>
+          </w:pPr>
+          <w:hyperlink w:anchor="_Toc483995036" w:history="1">
+            <w:r>
+              <w:rPr>
+                <w:rStyle w:val="Hyperlink"/>
+                <w:noProof/>
+              </w:rPr>
+              <w:t>Contact</w:t>
+            </w:r>
+            <w:r>
+              <w:rPr>
+                <w:noProof/>
+                <w:webHidden/>
+              </w:rPr>
+              <w:tab/>
+            </w:r>
+            <w:r>
+              <w:rPr>
+                <w:noProof/>
+                <w:webHidden/>
+              </w:rPr>
+              <w:fldChar w:fldCharType="begin"/>
+            </w:r>
+            <w:r>
+              <w:rPr>
+                <w:noProof/>
+                <w:webHidden/>
+              </w:rPr>
+              <w:instrText xml:space="preserve"> PAGEREF _Toc483995036 \h </w:instrText>
+            </w:r>
+            <w:r>
+              <w:rPr>
+                <w:noProof/>
+                <w:webHidden/>
+              </w:rPr>
+            </w:r>
+            <w:r>
+              <w:rPr>
+                <w:noProof/>
+                <w:webHidden/>
+              </w:rPr>
+              <w:fldChar w:fldCharType="separate"/>
+            </w:r>
+            <w:r>
+              <w:rPr>
+                <w:noProof/>
+                <w:webHidden/>
+              </w:rPr>
+              <w:t>7</w:t>
             </w:r>
             <w:r>
               <w:rPr>
@@ -1075,10 +2006,10 @@
             <w:rPr>
               <w:rFonts w:cstheme="minorBidi"/>
               <w:noProof/>
-              <w:lang w:val="nl-NL" w:eastAsia="nl-NL"/>
+              <w:lang w:val="en-GB" w:eastAsia="en-GB"/>
             </w:rPr>
           </w:pPr>
-          <w:hyperlink w:anchor="_Toc482946594" w:history="1">
+          <w:hyperlink w:anchor="_Toc483995037" w:history="1">
             <w:r>
               <w:rPr>
                 <w:rStyle w:val="Hyperlink"/>
@@ -1105,7 +2036,7 @@
                 <w:noProof/>
                 <w:webHidden/>
               </w:rPr>
-              <w:instrText xml:space="preserve"> PAGEREF _Toc482946594 \h </w:instrText>
+              <w:instrText xml:space="preserve"> PAGEREF _Toc483995037 \h </w:instrText>
             </w:r>
             <w:r>
               <w:rPr>
@@ -1125,7 +2056,7 @@
                 <w:noProof/>
                 <w:webHidden/>
               </w:rPr>
-              <w:t>5</w:t>
+              <w:t>9</w:t>
             </w:r>
             <w:r>
               <w:rPr>
@@ -1152,17 +2083,19 @@
       <w:r>
         <w:br w:type="page"/>
       </w:r>
+      <w:bookmarkStart w:id="0" w:name="_GoBack"/>
+      <w:bookmarkEnd w:id="0"/>
     </w:p>
     <w:p>
       <w:pPr>
         <w:pStyle w:val="Kop1"/>
       </w:pPr>
-      <w:bookmarkStart w:id="0" w:name="_Toc482946591"/>
+      <w:bookmarkStart w:id="1" w:name="_Toc483995020"/>
       <w:r>
         <w:lastRenderedPageBreak/>
         <w:t>Inleiding</w:t>
       </w:r>
-      <w:bookmarkEnd w:id="0"/>
+      <w:bookmarkEnd w:id="1"/>
     </w:p>
     <w:p>
       <w:r>
@@ -1176,12 +2109,12 @@
       <w:r>
         <w:br w:type="column"/>
       </w:r>
-      <w:bookmarkStart w:id="1" w:name="_Toc482946592"/>
+      <w:bookmarkStart w:id="2" w:name="_Toc483995021"/>
       <w:r>
         <w:lastRenderedPageBreak/>
         <w:t>Functionele test</w:t>
       </w:r>
-      <w:bookmarkEnd w:id="1"/>
+      <w:bookmarkEnd w:id="2"/>
     </w:p>
     <w:p/>
     <w:tbl>
@@ -1205,9 +2138,11 @@
               <w:pStyle w:val="Kop2"/>
               <w:outlineLvl w:val="1"/>
             </w:pPr>
+            <w:bookmarkStart w:id="3" w:name="_Toc483995022"/>
             <w:r>
               <w:t>Algemeen</w:t>
             </w:r>
+            <w:bookmarkEnd w:id="3"/>
           </w:p>
         </w:tc>
         <w:tc>
@@ -1276,333 +2211,7 @@
           </w:tcPr>
           <w:p>
             <w:r>
-              <w:t>Verstuurd bij berichten de “</w:t>
-            </w:r>
-            <w:r>
-              <w:t>verzenden</w:t>
-            </w:r>
-            <w:r>
-              <w:t>” knop het bericht naar de opdrachtgever?</w:t>
-            </w:r>
-          </w:p>
-        </w:tc>
-        <w:tc>
-          <w:tcPr>
-            <w:tcW w:w="567" w:type="dxa"/>
-          </w:tcPr>
-          <w:p/>
-        </w:tc>
-        <w:tc>
-          <w:tcPr>
-            <w:tcW w:w="562" w:type="dxa"/>
-          </w:tcPr>
-          <w:p/>
-        </w:tc>
-      </w:tr>
-      <w:tr>
-        <w:tc>
-          <w:tcPr>
-            <w:tcW w:w="7933" w:type="dxa"/>
-          </w:tcPr>
-          <w:p>
-            <w:r>
-              <w:t xml:space="preserve">Wordt er gecheckt of dat er een naam, </w:t>
-            </w:r>
-            <w:proofErr w:type="gramStart"/>
-            <w:r>
-              <w:t>e-mail adres</w:t>
-            </w:r>
-            <w:proofErr w:type="gramEnd"/>
-            <w:r>
-              <w:t xml:space="preserve"> en een telefoon nummer voordat het bericht verstuurd wordt?</w:t>
-            </w:r>
-          </w:p>
-        </w:tc>
-        <w:tc>
-          <w:tcPr>
-            <w:tcW w:w="567" w:type="dxa"/>
-          </w:tcPr>
-          <w:p/>
-        </w:tc>
-        <w:tc>
-          <w:tcPr>
-            <w:tcW w:w="562" w:type="dxa"/>
-          </w:tcPr>
-          <w:p/>
-        </w:tc>
-      </w:tr>
-      <w:tr>
-        <w:tc>
-          <w:tcPr>
-            <w:tcW w:w="7933" w:type="dxa"/>
-          </w:tcPr>
-          <w:p>
-            <w:r>
-              <w:t>Wordt er gecheckt of dat er een bericht in het “bericht” vlak staat?</w:t>
-            </w:r>
-          </w:p>
-        </w:tc>
-        <w:tc>
-          <w:tcPr>
-            <w:tcW w:w="567" w:type="dxa"/>
-          </w:tcPr>
-          <w:p/>
-        </w:tc>
-        <w:tc>
-          <w:tcPr>
-            <w:tcW w:w="562" w:type="dxa"/>
-          </w:tcPr>
-          <w:p/>
-        </w:tc>
-      </w:tr>
-      <w:tr>
-        <w:tc>
-          <w:tcPr>
-            <w:tcW w:w="7933" w:type="dxa"/>
-          </w:tcPr>
-          <w:p>
-            <w:r>
-              <w:t xml:space="preserve">Wordt er in de menubalk laten zien waar je je in de app </w:t>
-            </w:r>
-            <w:proofErr w:type="gramStart"/>
-            <w:r>
-              <w:t>bevind</w:t>
-            </w:r>
-            <w:proofErr w:type="gramEnd"/>
-            <w:r>
-              <w:t>?</w:t>
-            </w:r>
-          </w:p>
-        </w:tc>
-        <w:tc>
-          <w:tcPr>
-            <w:tcW w:w="567" w:type="dxa"/>
-          </w:tcPr>
-          <w:p/>
-        </w:tc>
-        <w:tc>
-          <w:tcPr>
-            <w:tcW w:w="562" w:type="dxa"/>
-          </w:tcPr>
-          <w:p/>
-        </w:tc>
-      </w:tr>
-      <w:tr>
-        <w:tc>
-          <w:tcPr>
-            <w:tcW w:w="7933" w:type="dxa"/>
-          </w:tcPr>
-          <w:p>
-            <w:r>
-              <w:t>Worden bij het menu de juiste menu items getoond?</w:t>
-            </w:r>
-          </w:p>
-        </w:tc>
-        <w:tc>
-          <w:tcPr>
-            <w:tcW w:w="567" w:type="dxa"/>
-          </w:tcPr>
-          <w:p/>
-        </w:tc>
-        <w:tc>
-          <w:tcPr>
-            <w:tcW w:w="562" w:type="dxa"/>
-          </w:tcPr>
-          <w:p/>
-        </w:tc>
-      </w:tr>
-      <w:tr>
-        <w:tc>
-          <w:tcPr>
-            <w:tcW w:w="7933" w:type="dxa"/>
-          </w:tcPr>
-          <w:p>
-            <w:r>
-              <w:t>Wordt er bij het kopje de juiste informatie laten zien?</w:t>
-            </w:r>
-          </w:p>
-        </w:tc>
-        <w:tc>
-          <w:tcPr>
-            <w:tcW w:w="567" w:type="dxa"/>
-          </w:tcPr>
-          <w:p/>
-        </w:tc>
-        <w:tc>
-          <w:tcPr>
-            <w:tcW w:w="562" w:type="dxa"/>
-          </w:tcPr>
-          <w:p/>
-        </w:tc>
-      </w:tr>
-      <w:tr>
-        <w:tc>
-          <w:tcPr>
-            <w:tcW w:w="7933" w:type="dxa"/>
-          </w:tcPr>
-          <w:p>
-            <w:r>
               <w:t>Zorgt de terug knop ervoor dat je één plaats terug in de hiërarchie gaat?</w:t>
-            </w:r>
-          </w:p>
-        </w:tc>
-        <w:tc>
-          <w:tcPr>
-            <w:tcW w:w="567" w:type="dxa"/>
-          </w:tcPr>
-          <w:p/>
-        </w:tc>
-        <w:tc>
-          <w:tcPr>
-            <w:tcW w:w="562" w:type="dxa"/>
-          </w:tcPr>
-          <w:p/>
-        </w:tc>
-      </w:tr>
-      <w:tr>
-        <w:tc>
-          <w:tcPr>
-            <w:tcW w:w="7933" w:type="dxa"/>
-          </w:tcPr>
-          <w:p>
-            <w:r>
-              <w:t>Zorgt De home knop ervoor dat de app naar de eerste pagina navigeert?</w:t>
-            </w:r>
-          </w:p>
-        </w:tc>
-        <w:tc>
-          <w:tcPr>
-            <w:tcW w:w="567" w:type="dxa"/>
-          </w:tcPr>
-          <w:p/>
-        </w:tc>
-        <w:tc>
-          <w:tcPr>
-            <w:tcW w:w="562" w:type="dxa"/>
-          </w:tcPr>
-          <w:p/>
-        </w:tc>
-      </w:tr>
-      <w:tr>
-        <w:tc>
-          <w:tcPr>
-            <w:tcW w:w="7933" w:type="dxa"/>
-          </w:tcPr>
-          <w:p>
-            <w:r>
-              <w:t xml:space="preserve">Sluit het </w:t>
-            </w:r>
-            <w:proofErr w:type="gramStart"/>
-            <w:r>
-              <w:t>dialoog venster</w:t>
-            </w:r>
-            <w:proofErr w:type="gramEnd"/>
-            <w:r>
-              <w:t xml:space="preserve"> voor het sluiten van de applicatie de applicatie?</w:t>
-            </w:r>
-          </w:p>
-        </w:tc>
-        <w:tc>
-          <w:tcPr>
-            <w:tcW w:w="567" w:type="dxa"/>
-          </w:tcPr>
-          <w:p/>
-        </w:tc>
-        <w:tc>
-          <w:tcPr>
-            <w:tcW w:w="562" w:type="dxa"/>
-          </w:tcPr>
-          <w:p/>
-        </w:tc>
-      </w:tr>
-      <w:tr>
-        <w:tc>
-          <w:tcPr>
-            <w:tcW w:w="7933" w:type="dxa"/>
-          </w:tcPr>
-          <w:p>
-            <w:r>
-              <w:t>Als je op de contact knop drukt in het menu navigeer je dan naar de contactpagina?</w:t>
-            </w:r>
-          </w:p>
-        </w:tc>
-        <w:tc>
-          <w:tcPr>
-            <w:tcW w:w="567" w:type="dxa"/>
-          </w:tcPr>
-          <w:p/>
-        </w:tc>
-        <w:tc>
-          <w:tcPr>
-            <w:tcW w:w="562" w:type="dxa"/>
-          </w:tcPr>
-          <w:p/>
-        </w:tc>
-      </w:tr>
-      <w:tr>
-        <w:tc>
-          <w:tcPr>
-            <w:tcW w:w="7933" w:type="dxa"/>
-          </w:tcPr>
-          <w:p>
-            <w:r>
-              <w:t xml:space="preserve">Als je op de contactpagina op het </w:t>
-            </w:r>
-            <w:proofErr w:type="gramStart"/>
-            <w:r>
-              <w:t>telefoon nummer</w:t>
-            </w:r>
-            <w:proofErr w:type="gramEnd"/>
-            <w:r>
-              <w:t xml:space="preserve"> drukt wordt dan dat telefoon nummer ingevuld om te bellen?</w:t>
-            </w:r>
-          </w:p>
-        </w:tc>
-        <w:tc>
-          <w:tcPr>
-            <w:tcW w:w="567" w:type="dxa"/>
-          </w:tcPr>
-          <w:p/>
-        </w:tc>
-        <w:tc>
-          <w:tcPr>
-            <w:tcW w:w="562" w:type="dxa"/>
-          </w:tcPr>
-          <w:p/>
-        </w:tc>
-      </w:tr>
-      <w:tr>
-        <w:tc>
-          <w:tcPr>
-            <w:tcW w:w="7933" w:type="dxa"/>
-          </w:tcPr>
-          <w:p>
-            <w:r>
-              <w:t>De pijltjes bij de pagina’s “projecten” en “cliënten” navigeren naar het vorige en volgende item.</w:t>
-            </w:r>
-          </w:p>
-        </w:tc>
-        <w:tc>
-          <w:tcPr>
-            <w:tcW w:w="567" w:type="dxa"/>
-          </w:tcPr>
-          <w:p/>
-        </w:tc>
-        <w:tc>
-          <w:tcPr>
-            <w:tcW w:w="562" w:type="dxa"/>
-          </w:tcPr>
-          <w:p/>
-        </w:tc>
-      </w:tr>
-      <w:tr>
-        <w:tc>
-          <w:tcPr>
-            <w:tcW w:w="7933" w:type="dxa"/>
-          </w:tcPr>
-          <w:p>
-            <w:r>
-              <w:t>De tablet, pc en telefoon geven de juiste projecten weer.</w:t>
             </w:r>
           </w:p>
         </w:tc>
@@ -1642,14 +2251,17 @@
               <w:pStyle w:val="Kop2"/>
               <w:outlineLvl w:val="1"/>
             </w:pPr>
+            <w:bookmarkStart w:id="4" w:name="_Toc483995023"/>
             <w:r>
               <w:t>Menu</w:t>
             </w:r>
+            <w:bookmarkEnd w:id="4"/>
           </w:p>
         </w:tc>
         <w:tc>
           <w:tcPr>
             <w:tcW w:w="567" w:type="dxa"/>
+            <w:shd w:val="clear" w:color="auto" w:fill="70AD47" w:themeFill="accent6"/>
           </w:tcPr>
           <w:p>
             <w:pPr>
@@ -1663,6 +2275,7 @@
         <w:tc>
           <w:tcPr>
             <w:tcW w:w="562" w:type="dxa"/>
+            <w:shd w:val="clear" w:color="auto" w:fill="FF0000"/>
           </w:tcPr>
           <w:p>
             <w:pPr>
@@ -1692,6 +2305,9 @@
             <w:r>
               <w:t xml:space="preserve"> te zien op de pagina “Home”</w:t>
             </w:r>
+            <w:r>
+              <w:t>.</w:t>
+            </w:r>
           </w:p>
         </w:tc>
         <w:tc>
@@ -1714,6 +2330,57 @@
           </w:tcPr>
           <w:p>
             <w:r>
+              <w:t xml:space="preserve">Bevatten alle </w:t>
+            </w:r>
+            <w:r>
+              <w:t>pagina’s</w:t>
+            </w:r>
+            <w:r>
+              <w:t xml:space="preserve"> behalve de </w:t>
+            </w:r>
+            <w:r>
+              <w:t>pagina “Home”</w:t>
+            </w:r>
+            <w:r>
+              <w:t xml:space="preserve"> een Home</w:t>
+            </w:r>
+            <w:r>
+              <w:t xml:space="preserve"> knop (</w:t>
+            </w:r>
+            <w:r>
+              <w:t>WebSentiment</w:t>
+            </w:r>
+            <w:r>
+              <w:t xml:space="preserve"> ic</w:t>
+            </w:r>
+            <w:r>
+              <w:t>o</w:t>
+            </w:r>
+            <w:r>
+              <w:t>on)?</w:t>
+            </w:r>
+          </w:p>
+        </w:tc>
+        <w:tc>
+          <w:tcPr>
+            <w:tcW w:w="567" w:type="dxa"/>
+          </w:tcPr>
+          <w:p/>
+        </w:tc>
+        <w:tc>
+          <w:tcPr>
+            <w:tcW w:w="562" w:type="dxa"/>
+          </w:tcPr>
+          <w:p/>
+        </w:tc>
+      </w:tr>
+      <w:tr>
+        <w:tc>
+          <w:tcPr>
+            <w:tcW w:w="7933" w:type="dxa"/>
+          </w:tcPr>
+          <w:p>
+            <w:r>
               <w:t>Het</w:t>
             </w:r>
             <w:r>
@@ -1784,6 +2451,9 @@
             </w:r>
             <w:r>
               <w:t xml:space="preserve"> het gerelateerde scherm te zien</w:t>
+            </w:r>
+            <w:r>
+              <w:t xml:space="preserve"> als</w:t>
             </w:r>
             <w:r>
               <w:t xml:space="preserve"> je op de contact knop of</w:t>
@@ -1901,14 +2571,17 @@
               <w:pStyle w:val="Kop2"/>
               <w:outlineLvl w:val="1"/>
             </w:pPr>
+            <w:bookmarkStart w:id="5" w:name="_Toc483995024"/>
             <w:r>
               <w:t>Home</w:t>
             </w:r>
+            <w:bookmarkEnd w:id="5"/>
           </w:p>
         </w:tc>
         <w:tc>
           <w:tcPr>
             <w:tcW w:w="567" w:type="dxa"/>
+            <w:shd w:val="clear" w:color="auto" w:fill="70AD47" w:themeFill="accent6"/>
           </w:tcPr>
           <w:p>
             <w:pPr>
@@ -1927,6 +2600,7 @@
         <w:tc>
           <w:tcPr>
             <w:tcW w:w="562" w:type="dxa"/>
+            <w:shd w:val="clear" w:color="auto" w:fill="FF0000"/>
           </w:tcPr>
           <w:p>
             <w:pPr>
@@ -1950,13 +2624,133 @@
           </w:tcPr>
           <w:p>
             <w:r>
-              <w:t>Juiste tekst per knop?</w:t>
-            </w:r>
+              <w:t>Openen de knoppen alle gerelateerde schermen per knop?</w:t>
+            </w:r>
+          </w:p>
+        </w:tc>
+        <w:tc>
+          <w:tcPr>
+            <w:tcW w:w="567" w:type="dxa"/>
+          </w:tcPr>
+          <w:p/>
+        </w:tc>
+        <w:tc>
+          <w:tcPr>
+            <w:tcW w:w="562" w:type="dxa"/>
+          </w:tcPr>
+          <w:p/>
+        </w:tc>
+      </w:tr>
+      <w:tr>
+        <w:trPr>
+          <w:trHeight w:val="152"/>
+        </w:trPr>
+        <w:tc>
+          <w:tcPr>
+            <w:tcW w:w="7933" w:type="dxa"/>
+          </w:tcPr>
+          <w:p>
+            <w:r>
+              <w:t>Heeft de unit “</w:t>
+            </w:r>
+            <w:r>
+              <w:t>Home</w:t>
+            </w:r>
+            <w:r>
+              <w:t>” de test gepasseerd?</w:t>
+            </w:r>
+          </w:p>
+        </w:tc>
+        <w:tc>
+          <w:tcPr>
+            <w:tcW w:w="567" w:type="dxa"/>
+          </w:tcPr>
+          <w:p/>
+        </w:tc>
+        <w:tc>
+          <w:tcPr>
+            <w:tcW w:w="562" w:type="dxa"/>
+          </w:tcPr>
+          <w:p/>
+        </w:tc>
+      </w:tr>
+    </w:tbl>
+    <w:p/>
+    <w:tbl>
+      <w:tblPr>
+        <w:tblStyle w:val="Tabelraster"/>
+        <w:tblW w:w="0" w:type="auto"/>
+        <w:tblLook w:val="04A0" w:firstRow="1" w:lastRow="0" w:firstColumn="1" w:lastColumn="0" w:noHBand="0" w:noVBand="1"/>
+      </w:tblPr>
+      <w:tblGrid>
+        <w:gridCol w:w="7933"/>
+        <w:gridCol w:w="567"/>
+        <w:gridCol w:w="562"/>
+      </w:tblGrid>
+      <w:tr>
+        <w:tc>
+          <w:tcPr>
+            <w:tcW w:w="7933" w:type="dxa"/>
+          </w:tcPr>
+          <w:p>
+            <w:pPr>
+              <w:pStyle w:val="Kop2"/>
+              <w:outlineLvl w:val="1"/>
+            </w:pPr>
+            <w:bookmarkStart w:id="6" w:name="_Toc483995025"/>
+            <w:r>
+              <w:t>Diensten</w:t>
+            </w:r>
+            <w:bookmarkEnd w:id="6"/>
+          </w:p>
+        </w:tc>
+        <w:tc>
+          <w:tcPr>
+            <w:tcW w:w="567" w:type="dxa"/>
+            <w:shd w:val="clear" w:color="auto" w:fill="70AD47" w:themeFill="accent6"/>
+          </w:tcPr>
+          <w:p>
+            <w:pPr>
+              <w:rPr>
+                <w:b/>
+              </w:rPr>
+            </w:pPr>
             <w:r>
               <w:t xml:space="preserve"> </w:t>
             </w:r>
             <w:r>
-              <w:t>*</w:t>
+              <w:sym w:font="Wingdings 2" w:char="F050"/>
+            </w:r>
+          </w:p>
+        </w:tc>
+        <w:tc>
+          <w:tcPr>
+            <w:tcW w:w="562" w:type="dxa"/>
+            <w:shd w:val="clear" w:color="auto" w:fill="FF0000"/>
+          </w:tcPr>
+          <w:p>
+            <w:pPr>
+              <w:rPr>
+                <w:b/>
+              </w:rPr>
+            </w:pPr>
+            <w:r>
+              <w:t xml:space="preserve"> </w:t>
+            </w:r>
+            <w:r>
+              <w:sym w:font="Wingdings" w:char="F0FB"/>
+            </w:r>
+          </w:p>
+        </w:tc>
+      </w:tr>
+      <w:tr>
+        <w:tc>
+          <w:tcPr>
+            <w:tcW w:w="7933" w:type="dxa"/>
+          </w:tcPr>
+          <w:p>
+            <w:r>
+              <w:t>Openen de knoppen alle gerelateerde schermen per knop?</w:t>
             </w:r>
           </w:p>
         </w:tc>
@@ -1980,16 +2774,8 @@
           </w:tcPr>
           <w:p>
             <w:r>
-              <w:t xml:space="preserve">Kloppen het aantal knoppen die in deze pagina </w:t>
-            </w:r>
-            <w:proofErr w:type="gramStart"/>
-            <w:r>
-              <w:t>staan?</w:t>
-            </w:r>
-            <w:r>
-              <w:t>*</w:t>
-            </w:r>
-            <w:proofErr w:type="gramEnd"/>
+              <w:t>Heeft de unit “Diensten” de test gepasseerd?</w:t>
+            </w:r>
           </w:p>
         </w:tc>
         <w:tc>
@@ -2005,42 +2791,73 @@
           <w:p/>
         </w:tc>
       </w:tr>
+    </w:tbl>
+    <w:p/>
+    <w:tbl>
+      <w:tblPr>
+        <w:tblStyle w:val="Tabelraster"/>
+        <w:tblW w:w="0" w:type="auto"/>
+        <w:tblLook w:val="04A0" w:firstRow="1" w:lastRow="0" w:firstColumn="1" w:lastColumn="0" w:noHBand="0" w:noVBand="1"/>
+      </w:tblPr>
+      <w:tblGrid>
+        <w:gridCol w:w="7933"/>
+        <w:gridCol w:w="567"/>
+        <w:gridCol w:w="562"/>
+      </w:tblGrid>
       <w:tr>
         <w:tc>
           <w:tcPr>
             <w:tcW w:w="7933" w:type="dxa"/>
           </w:tcPr>
           <w:p>
-            <w:r>
-              <w:t xml:space="preserve">Openen de knoppen alle </w:t>
-            </w:r>
-            <w:commentRangeStart w:id="2"/>
-            <w:r>
-              <w:t>gerelateerde</w:t>
-            </w:r>
-            <w:commentRangeEnd w:id="2"/>
-            <w:r>
-              <w:rPr>
-                <w:rStyle w:val="Verwijzingopmerking"/>
-              </w:rPr>
-              <w:commentReference w:id="2"/>
-            </w:r>
-            <w:r>
-              <w:t xml:space="preserve"> schermen per knop?</w:t>
-            </w:r>
+            <w:pPr>
+              <w:pStyle w:val="Kop2"/>
+              <w:outlineLvl w:val="1"/>
+            </w:pPr>
+            <w:bookmarkStart w:id="7" w:name="_Toc483995026"/>
+            <w:r>
+              <w:t>Projecten</w:t>
+            </w:r>
+            <w:bookmarkEnd w:id="7"/>
           </w:p>
         </w:tc>
         <w:tc>
           <w:tcPr>
             <w:tcW w:w="567" w:type="dxa"/>
-          </w:tcPr>
-          <w:p/>
+            <w:shd w:val="clear" w:color="auto" w:fill="70AD47" w:themeFill="accent6"/>
+          </w:tcPr>
+          <w:p>
+            <w:pPr>
+              <w:rPr>
+                <w:b/>
+              </w:rPr>
+            </w:pPr>
+            <w:r>
+              <w:t xml:space="preserve"> </w:t>
+            </w:r>
+            <w:r>
+              <w:sym w:font="Wingdings 2" w:char="F050"/>
+            </w:r>
+          </w:p>
         </w:tc>
         <w:tc>
           <w:tcPr>
             <w:tcW w:w="562" w:type="dxa"/>
-          </w:tcPr>
-          <w:p/>
+            <w:shd w:val="clear" w:color="auto" w:fill="FF0000"/>
+          </w:tcPr>
+          <w:p>
+            <w:pPr>
+              <w:rPr>
+                <w:b/>
+              </w:rPr>
+            </w:pPr>
+            <w:r>
+              <w:t xml:space="preserve"> </w:t>
+            </w:r>
+            <w:r>
+              <w:sym w:font="Wingdings" w:char="F0FB"/>
+            </w:r>
+          </w:p>
         </w:tc>
       </w:tr>
       <w:tr>
@@ -2050,10 +2867,286 @@
           </w:tcPr>
           <w:p>
             <w:r>
+              <w:t>Na</w:t>
+            </w:r>
+            <w:r>
+              <w:t xml:space="preserve"> het aandrukken van de 3 platform-knoppen wordt</w:t>
+            </w:r>
+            <w:r>
+              <w:t xml:space="preserve"> </w:t>
+            </w:r>
+            <w:r>
+              <w:t xml:space="preserve">het project in </w:t>
+            </w:r>
+            <w:r>
+              <w:t>het</w:t>
+            </w:r>
+            <w:r>
+              <w:t xml:space="preserve"> gerelateerde platform getoond (als foto).</w:t>
+            </w:r>
+          </w:p>
+        </w:tc>
+        <w:tc>
+          <w:tcPr>
+            <w:tcW w:w="567" w:type="dxa"/>
+          </w:tcPr>
+          <w:p/>
+        </w:tc>
+        <w:tc>
+          <w:tcPr>
+            <w:tcW w:w="562" w:type="dxa"/>
+          </w:tcPr>
+          <w:p/>
+        </w:tc>
+      </w:tr>
+      <w:tr>
+        <w:tc>
+          <w:tcPr>
+            <w:tcW w:w="7933" w:type="dxa"/>
+          </w:tcPr>
+          <w:p>
+            <w:r>
+              <w:t>De vorige en volgende knoppen wisselen van project.</w:t>
+            </w:r>
+          </w:p>
+        </w:tc>
+        <w:tc>
+          <w:tcPr>
+            <w:tcW w:w="567" w:type="dxa"/>
+          </w:tcPr>
+          <w:p/>
+        </w:tc>
+        <w:tc>
+          <w:tcPr>
+            <w:tcW w:w="562" w:type="dxa"/>
+          </w:tcPr>
+          <w:p/>
+        </w:tc>
+      </w:tr>
+      <w:tr>
+        <w:tc>
+          <w:tcPr>
+            <w:tcW w:w="7933" w:type="dxa"/>
+          </w:tcPr>
+          <w:p>
+            <w:r>
               <w:t>Heeft de unit “</w:t>
             </w:r>
             <w:r>
-              <w:t>Home</w:t>
+              <w:t>Projecten</w:t>
+            </w:r>
+            <w:r>
+              <w:t>” de test gepasseerd?</w:t>
+            </w:r>
+          </w:p>
+        </w:tc>
+        <w:tc>
+          <w:tcPr>
+            <w:tcW w:w="567" w:type="dxa"/>
+          </w:tcPr>
+          <w:p/>
+        </w:tc>
+        <w:tc>
+          <w:tcPr>
+            <w:tcW w:w="562" w:type="dxa"/>
+          </w:tcPr>
+          <w:p/>
+        </w:tc>
+      </w:tr>
+    </w:tbl>
+    <w:p/>
+    <w:tbl>
+      <w:tblPr>
+        <w:tblStyle w:val="Tabelraster"/>
+        <w:tblW w:w="0" w:type="auto"/>
+        <w:tblLook w:val="04A0" w:firstRow="1" w:lastRow="0" w:firstColumn="1" w:lastColumn="0" w:noHBand="0" w:noVBand="1"/>
+      </w:tblPr>
+      <w:tblGrid>
+        <w:gridCol w:w="7933"/>
+        <w:gridCol w:w="567"/>
+        <w:gridCol w:w="562"/>
+      </w:tblGrid>
+      <w:tr>
+        <w:tc>
+          <w:tcPr>
+            <w:tcW w:w="7933" w:type="dxa"/>
+          </w:tcPr>
+          <w:p>
+            <w:pPr>
+              <w:pStyle w:val="Kop2"/>
+              <w:outlineLvl w:val="1"/>
+            </w:pPr>
+            <w:bookmarkStart w:id="8" w:name="_Toc483995027"/>
+            <w:r>
+              <w:t>Cliënten</w:t>
+            </w:r>
+            <w:bookmarkEnd w:id="8"/>
+          </w:p>
+        </w:tc>
+        <w:tc>
+          <w:tcPr>
+            <w:tcW w:w="567" w:type="dxa"/>
+            <w:shd w:val="clear" w:color="auto" w:fill="70AD47" w:themeFill="accent6"/>
+          </w:tcPr>
+          <w:p>
+            <w:pPr>
+              <w:rPr>
+                <w:b/>
+              </w:rPr>
+            </w:pPr>
+            <w:r>
+              <w:t xml:space="preserve"> </w:t>
+            </w:r>
+            <w:r>
+              <w:sym w:font="Wingdings 2" w:char="F050"/>
+            </w:r>
+          </w:p>
+        </w:tc>
+        <w:tc>
+          <w:tcPr>
+            <w:tcW w:w="562" w:type="dxa"/>
+            <w:shd w:val="clear" w:color="auto" w:fill="FF0000"/>
+          </w:tcPr>
+          <w:p>
+            <w:pPr>
+              <w:rPr>
+                <w:b/>
+              </w:rPr>
+            </w:pPr>
+            <w:r>
+              <w:t xml:space="preserve"> </w:t>
+            </w:r>
+            <w:r>
+              <w:sym w:font="Wingdings" w:char="F0FB"/>
+            </w:r>
+          </w:p>
+        </w:tc>
+      </w:tr>
+      <w:tr>
+        <w:tc>
+          <w:tcPr>
+            <w:tcW w:w="7933" w:type="dxa"/>
+          </w:tcPr>
+          <w:p>
+            <w:r>
+              <w:t>Zie je maximaal 4 items per slider?</w:t>
+            </w:r>
+          </w:p>
+        </w:tc>
+        <w:tc>
+          <w:tcPr>
+            <w:tcW w:w="567" w:type="dxa"/>
+          </w:tcPr>
+          <w:p/>
+        </w:tc>
+        <w:tc>
+          <w:tcPr>
+            <w:tcW w:w="562" w:type="dxa"/>
+          </w:tcPr>
+          <w:p/>
+        </w:tc>
+      </w:tr>
+      <w:tr>
+        <w:tc>
+          <w:tcPr>
+            <w:tcW w:w="7933" w:type="dxa"/>
+          </w:tcPr>
+          <w:p>
+            <w:r>
+              <w:t>Krijg je een andere slider (met andere 4 items) als je navigeert</w:t>
+            </w:r>
+            <w:r>
+              <w:t xml:space="preserve"> naar</w:t>
+            </w:r>
+            <w:r>
+              <w:t xml:space="preserve"> rechts (volgende knop)?</w:t>
+            </w:r>
+          </w:p>
+        </w:tc>
+        <w:tc>
+          <w:tcPr>
+            <w:tcW w:w="567" w:type="dxa"/>
+          </w:tcPr>
+          <w:p/>
+        </w:tc>
+        <w:tc>
+          <w:tcPr>
+            <w:tcW w:w="562" w:type="dxa"/>
+          </w:tcPr>
+          <w:p/>
+        </w:tc>
+      </w:tr>
+      <w:tr>
+        <w:tc>
+          <w:tcPr>
+            <w:tcW w:w="7933" w:type="dxa"/>
+          </w:tcPr>
+          <w:p>
+            <w:r>
+              <w:t>Krijg je een andere slider (met andere 4 items) als je navigeert</w:t>
+            </w:r>
+            <w:r>
+              <w:t xml:space="preserve"> naar</w:t>
+            </w:r>
+            <w:r>
+              <w:t xml:space="preserve"> links</w:t>
+            </w:r>
+            <w:r>
+              <w:t xml:space="preserve"> </w:t>
+            </w:r>
+            <w:r>
+              <w:t>(vorige knop)?</w:t>
+            </w:r>
+          </w:p>
+        </w:tc>
+        <w:tc>
+          <w:tcPr>
+            <w:tcW w:w="567" w:type="dxa"/>
+          </w:tcPr>
+          <w:p/>
+        </w:tc>
+        <w:tc>
+          <w:tcPr>
+            <w:tcW w:w="562" w:type="dxa"/>
+          </w:tcPr>
+          <w:p/>
+        </w:tc>
+      </w:tr>
+      <w:tr>
+        <w:tc>
+          <w:tcPr>
+            <w:tcW w:w="7933" w:type="dxa"/>
+          </w:tcPr>
+          <w:p>
+            <w:r>
+              <w:t>Werkende foto’s in de slider?</w:t>
+            </w:r>
+          </w:p>
+        </w:tc>
+        <w:tc>
+          <w:tcPr>
+            <w:tcW w:w="567" w:type="dxa"/>
+          </w:tcPr>
+          <w:p/>
+        </w:tc>
+        <w:tc>
+          <w:tcPr>
+            <w:tcW w:w="562" w:type="dxa"/>
+          </w:tcPr>
+          <w:p/>
+        </w:tc>
+      </w:tr>
+      <w:tr>
+        <w:tc>
+          <w:tcPr>
+            <w:tcW w:w="7933" w:type="dxa"/>
+          </w:tcPr>
+          <w:p>
+            <w:r>
+              <w:t>Heeft de unit “</w:t>
+            </w:r>
+            <w:r>
+              <w:t>Cliënten</w:t>
             </w:r>
             <w:r>
               <w:t>” de test gepasseerd?</w:t>
@@ -2097,25 +3190,22 @@
               <w:pStyle w:val="Kop2"/>
               <w:outlineLvl w:val="1"/>
             </w:pPr>
-            <w:r>
-              <w:lastRenderedPageBreak/>
-              <w:t>Diensten</w:t>
-            </w:r>
+            <w:bookmarkStart w:id="9" w:name="_Toc483995028"/>
+            <w:r>
+              <w:t>Contact</w:t>
+            </w:r>
+            <w:bookmarkEnd w:id="9"/>
           </w:p>
         </w:tc>
         <w:tc>
           <w:tcPr>
             <w:tcW w:w="567" w:type="dxa"/>
-          </w:tcPr>
-          <w:p>
-            <w:pPr>
-              <w:rPr>
-                <w:b/>
-              </w:rPr>
-            </w:pPr>
-            <w:r>
-              <w:t xml:space="preserve"> </w:t>
-            </w:r>
+            <w:shd w:val="clear" w:color="auto" w:fill="70AD47" w:themeFill="accent6"/>
+          </w:tcPr>
+          <w:p>
+            <w:pPr>
+              <w:jc w:val="center"/>
+            </w:pPr>
             <w:r>
               <w:sym w:font="Wingdings 2" w:char="F050"/>
             </w:r>
@@ -2124,16 +3214,12 @@
         <w:tc>
           <w:tcPr>
             <w:tcW w:w="562" w:type="dxa"/>
-          </w:tcPr>
-          <w:p>
-            <w:pPr>
-              <w:rPr>
-                <w:b/>
-              </w:rPr>
-            </w:pPr>
-            <w:r>
-              <w:t xml:space="preserve"> </w:t>
-            </w:r>
+            <w:shd w:val="clear" w:color="auto" w:fill="FF0000"/>
+          </w:tcPr>
+          <w:p>
+            <w:pPr>
+              <w:jc w:val="center"/>
+            </w:pPr>
             <w:r>
               <w:sym w:font="Wingdings" w:char="F0FB"/>
             </w:r>
@@ -2147,13 +3233,7 @@
           </w:tcPr>
           <w:p>
             <w:r>
-              <w:t>Juiste tekst per knop?</w:t>
-            </w:r>
-            <w:r>
-              <w:t xml:space="preserve"> </w:t>
-            </w:r>
-            <w:r>
-              <w:t>*</w:t>
+              <w:t>Zie je 2 tekstvelden; waarvan links locatie van het bedrijf en recht contact gegevens van de bedrijfseigenaar?</w:t>
             </w:r>
           </w:p>
         </w:tc>
@@ -2161,13 +3241,21 @@
           <w:tcPr>
             <w:tcW w:w="567" w:type="dxa"/>
           </w:tcPr>
-          <w:p/>
+          <w:p>
+            <w:pPr>
+              <w:jc w:val="center"/>
+            </w:pPr>
+          </w:p>
         </w:tc>
         <w:tc>
           <w:tcPr>
             <w:tcW w:w="562" w:type="dxa"/>
           </w:tcPr>
-          <w:p/>
+          <w:p>
+            <w:pPr>
+              <w:jc w:val="center"/>
+            </w:pPr>
+          </w:p>
         </w:tc>
       </w:tr>
       <w:tr>
@@ -2177,7 +3265,7 @@
           </w:tcPr>
           <w:p>
             <w:r>
-              <w:t>Kloppen het aantal knoppen die in deze pagina staan?</w:t>
+              <w:t>Als je op het telefoonnummer drukt wordt dan dat telefoonnummer ingevuld om te bellen?</w:t>
             </w:r>
           </w:p>
         </w:tc>
@@ -2185,13 +3273,21 @@
           <w:tcPr>
             <w:tcW w:w="567" w:type="dxa"/>
           </w:tcPr>
-          <w:p/>
+          <w:p>
+            <w:pPr>
+              <w:jc w:val="center"/>
+            </w:pPr>
+          </w:p>
         </w:tc>
         <w:tc>
           <w:tcPr>
             <w:tcW w:w="562" w:type="dxa"/>
           </w:tcPr>
-          <w:p/>
+          <w:p>
+            <w:pPr>
+              <w:jc w:val="center"/>
+            </w:pPr>
+          </w:p>
         </w:tc>
       </w:tr>
       <w:tr>
@@ -2201,7 +3297,19 @@
           </w:tcPr>
           <w:p>
             <w:r>
-              <w:t>Openen de knoppen alle gerelateerde schermen per knop?</w:t>
+              <w:t>Krijg je een melding te zien of het berichtje verstuurd</w:t>
+            </w:r>
+            <w:r>
+              <w:t xml:space="preserve"> of niet verstuurd</w:t>
+            </w:r>
+            <w:r>
+              <w:t xml:space="preserve"> is, na het aanklikken van de “verzenden”</w:t>
+            </w:r>
+            <w:r>
+              <w:t xml:space="preserve"> knop</w:t>
+            </w:r>
+            <w:r>
+              <w:t>?</w:t>
             </w:r>
           </w:p>
         </w:tc>
@@ -2225,7 +3333,7 @@
           </w:tcPr>
           <w:p>
             <w:r>
-              <w:t>Heeft de unit “Diensten” de test gepasseerd?</w:t>
+              <w:t>Heeft de unit “Contact” de test gepasseerd?</w:t>
             </w:r>
           </w:p>
         </w:tc>
@@ -2242,44 +3350,14 @@
           <w:p/>
         </w:tc>
       </w:tr>
-    </w:tbl>
-    <w:p/>
-    <w:p/>
-    <w:tbl>
-      <w:tblPr>
-        <w:tblStyle w:val="Tabelraster"/>
-        <w:tblW w:w="0" w:type="auto"/>
-        <w:tblLook w:val="04A0" w:firstRow="1" w:lastRow="0" w:firstColumn="1" w:lastColumn="0" w:noHBand="0" w:noVBand="1"/>
-      </w:tblPr>
-      <w:tblGrid>
-        <w:gridCol w:w="7933"/>
-        <w:gridCol w:w="567"/>
-        <w:gridCol w:w="562"/>
-      </w:tblGrid>
       <w:tr>
         <w:tc>
           <w:tcPr>
             <w:tcW w:w="7933" w:type="dxa"/>
           </w:tcPr>
           <w:p>
-            <w:pPr>
-              <w:pStyle w:val="Kop2"/>
-              <w:outlineLvl w:val="1"/>
-            </w:pPr>
-            <w:r>
-              <w:t>Diensten</w:t>
-            </w:r>
-            <w:r>
-              <w:sym w:font="Wingdings" w:char="F0E0"/>
-            </w:r>
-            <w:r>
-              <w:t>Dienst</w:t>
-            </w:r>
-            <w:r>
-              <w:t>onderdeel</w:t>
-            </w:r>
-            <w:r>
-              <w:t xml:space="preserve"> (Website, e-commerce, applicaties op maat)</w:t>
+            <w:r>
+              <w:t>Als de naam te kort of te lang is krijg je dan een melding hierover?</w:t>
             </w:r>
           </w:p>
         </w:tc>
@@ -2287,37 +3365,13 @@
           <w:tcPr>
             <w:tcW w:w="567" w:type="dxa"/>
           </w:tcPr>
-          <w:p>
-            <w:pPr>
-              <w:rPr>
-                <w:b/>
-              </w:rPr>
-            </w:pPr>
-            <w:r>
-              <w:t xml:space="preserve"> </w:t>
-            </w:r>
-            <w:r>
-              <w:sym w:font="Wingdings 2" w:char="F050"/>
-            </w:r>
-          </w:p>
+          <w:p/>
         </w:tc>
         <w:tc>
           <w:tcPr>
             <w:tcW w:w="562" w:type="dxa"/>
           </w:tcPr>
-          <w:p>
-            <w:pPr>
-              <w:rPr>
-                <w:b/>
-              </w:rPr>
-            </w:pPr>
-            <w:r>
-              <w:t xml:space="preserve"> </w:t>
-            </w:r>
-            <w:r>
-              <w:sym w:font="Wingdings" w:char="F0FB"/>
-            </w:r>
-          </w:p>
+          <w:p/>
         </w:tc>
       </w:tr>
       <w:tr>
@@ -2327,7 +3381,19 @@
           </w:tcPr>
           <w:p>
             <w:r>
-              <w:t>Zie je de gerelateerde foto per onderdeel?</w:t>
+              <w:t>Krijg je na het drukken op de verzenden knop een</w:t>
+            </w:r>
+            <w:r>
+              <w:t xml:space="preserve"> melding</w:t>
+            </w:r>
+            <w:r>
+              <w:t xml:space="preserve"> met een duidelijke toelichting</w:t>
+            </w:r>
+            <w:r>
+              <w:t xml:space="preserve"> van de fout als er iets </w:t>
+            </w:r>
+            <w:r>
+              <w:t>fout is gegaan in het naam veld?</w:t>
             </w:r>
           </w:p>
         </w:tc>
@@ -2351,7 +3417,7 @@
           </w:tcPr>
           <w:p>
             <w:r>
-              <w:t>Zie je de gerelateerde tekst per onderdeel?</w:t>
+              <w:t>Krijg je na het drukken op de verzenden knop een melding met een duidelijke toelichting van de fout als er iets fout is gegaan in het e-mailveld?</w:t>
             </w:r>
           </w:p>
         </w:tc>
@@ -2375,13 +3441,31 @@
           </w:tcPr>
           <w:p>
             <w:r>
-              <w:t>Heeft de unit “</w:t>
-            </w:r>
-            <w:r>
-              <w:t>Diensten-&gt;Dienstonderdeel</w:t>
-            </w:r>
-            <w:r>
-              <w:t>” de test gepasseerd?</w:t>
+              <w:t>Krijg je na het drukken op de verzenden knop een melding met een duidelijke toelichting van de fout als er iets fout is gegaan in het telefoon veld?</w:t>
+            </w:r>
+          </w:p>
+        </w:tc>
+        <w:tc>
+          <w:tcPr>
+            <w:tcW w:w="567" w:type="dxa"/>
+          </w:tcPr>
+          <w:p/>
+        </w:tc>
+        <w:tc>
+          <w:tcPr>
+            <w:tcW w:w="562" w:type="dxa"/>
+          </w:tcPr>
+          <w:p/>
+        </w:tc>
+      </w:tr>
+      <w:tr>
+        <w:tc>
+          <w:tcPr>
+            <w:tcW w:w="7933" w:type="dxa"/>
+          </w:tcPr>
+          <w:p>
+            <w:r>
+              <w:t>Krijg je na het drukken op de verzenden knop een melding met een duidelijke toelichting van de fout als er iets fout is gegaan in het bericht veld?</w:t>
             </w:r>
           </w:p>
         </w:tc>
@@ -2421,24 +3505,17 @@
               <w:pStyle w:val="Kop2"/>
               <w:outlineLvl w:val="1"/>
             </w:pPr>
-            <w:r>
-              <w:t>Projecten</w:t>
-            </w:r>
           </w:p>
         </w:tc>
         <w:tc>
           <w:tcPr>
             <w:tcW w:w="567" w:type="dxa"/>
-          </w:tcPr>
-          <w:p>
-            <w:pPr>
-              <w:rPr>
-                <w:b/>
-              </w:rPr>
-            </w:pPr>
-            <w:r>
-              <w:t xml:space="preserve"> </w:t>
-            </w:r>
+            <w:shd w:val="clear" w:color="auto" w:fill="70AD47" w:themeFill="accent6"/>
+          </w:tcPr>
+          <w:p>
+            <w:pPr>
+              <w:jc w:val="center"/>
+            </w:pPr>
             <w:r>
               <w:sym w:font="Wingdings 2" w:char="F050"/>
             </w:r>
@@ -2447,16 +3524,12 @@
         <w:tc>
           <w:tcPr>
             <w:tcW w:w="562" w:type="dxa"/>
-          </w:tcPr>
-          <w:p>
-            <w:pPr>
-              <w:rPr>
-                <w:b/>
-              </w:rPr>
-            </w:pPr>
-            <w:r>
-              <w:t xml:space="preserve"> </w:t>
-            </w:r>
+            <w:shd w:val="clear" w:color="auto" w:fill="FF0000"/>
+          </w:tcPr>
+          <w:p>
+            <w:pPr>
+              <w:jc w:val="center"/>
+            </w:pPr>
             <w:r>
               <w:sym w:font="Wingdings" w:char="F0FB"/>
             </w:r>
@@ -2470,611 +3543,13 @@
           </w:tcPr>
           <w:p>
             <w:r>
-              <w:t>Na</w:t>
-            </w:r>
-            <w:r>
-              <w:t xml:space="preserve"> het aandrukken van de 3 platform-knoppen wordt</w:t>
-            </w:r>
-            <w:r>
-              <w:t xml:space="preserve"> </w:t>
-            </w:r>
-            <w:r>
-              <w:t xml:space="preserve">het project in </w:t>
-            </w:r>
-            <w:r>
-              <w:t>het</w:t>
-            </w:r>
-            <w:r>
-              <w:t xml:space="preserve"> gerelateerde platform getoond (als foto).</w:t>
-            </w:r>
-          </w:p>
-        </w:tc>
-        <w:tc>
-          <w:tcPr>
-            <w:tcW w:w="567" w:type="dxa"/>
-          </w:tcPr>
-          <w:p/>
-        </w:tc>
-        <w:tc>
-          <w:tcPr>
-            <w:tcW w:w="562" w:type="dxa"/>
-          </w:tcPr>
-          <w:p/>
-        </w:tc>
-      </w:tr>
-      <w:tr>
-        <w:tc>
-          <w:tcPr>
-            <w:tcW w:w="7933" w:type="dxa"/>
-          </w:tcPr>
-          <w:p>
-            <w:r>
-              <w:t>De vorige en volgende knoppen wisselen van project.</w:t>
-            </w:r>
-          </w:p>
-        </w:tc>
-        <w:tc>
-          <w:tcPr>
-            <w:tcW w:w="567" w:type="dxa"/>
-          </w:tcPr>
-          <w:p/>
-        </w:tc>
-        <w:tc>
-          <w:tcPr>
-            <w:tcW w:w="562" w:type="dxa"/>
-          </w:tcPr>
-          <w:p/>
-        </w:tc>
-      </w:tr>
-      <w:tr>
-        <w:tc>
-          <w:tcPr>
-            <w:tcW w:w="7933" w:type="dxa"/>
-          </w:tcPr>
-          <w:p>
-            <w:r>
-              <w:t>Bevat de slider maximaal 3 projecten?</w:t>
-            </w:r>
-          </w:p>
-        </w:tc>
-        <w:tc>
-          <w:tcPr>
-            <w:tcW w:w="567" w:type="dxa"/>
-          </w:tcPr>
-          <w:p/>
-        </w:tc>
-        <w:tc>
-          <w:tcPr>
-            <w:tcW w:w="562" w:type="dxa"/>
-          </w:tcPr>
-          <w:p/>
-        </w:tc>
-      </w:tr>
-      <w:tr>
-        <w:tc>
-          <w:tcPr>
-            <w:tcW w:w="7933" w:type="dxa"/>
-          </w:tcPr>
-          <w:p>
-            <w:r>
-              <w:t>Heeft de unit “</w:t>
-            </w:r>
-            <w:r>
-              <w:t>Projecten</w:t>
-            </w:r>
-            <w:r>
-              <w:t>” de test gepasseerd?</w:t>
-            </w:r>
-          </w:p>
-        </w:tc>
-        <w:tc>
-          <w:tcPr>
-            <w:tcW w:w="567" w:type="dxa"/>
-          </w:tcPr>
-          <w:p/>
-        </w:tc>
-        <w:tc>
-          <w:tcPr>
-            <w:tcW w:w="562" w:type="dxa"/>
-          </w:tcPr>
-          <w:p/>
-        </w:tc>
-      </w:tr>
-    </w:tbl>
-    <w:p/>
-    <w:tbl>
-      <w:tblPr>
-        <w:tblStyle w:val="Tabelraster"/>
-        <w:tblW w:w="0" w:type="auto"/>
-        <w:tblLook w:val="04A0" w:firstRow="1" w:lastRow="0" w:firstColumn="1" w:lastColumn="0" w:noHBand="0" w:noVBand="1"/>
-      </w:tblPr>
-      <w:tblGrid>
-        <w:gridCol w:w="7933"/>
-        <w:gridCol w:w="567"/>
-        <w:gridCol w:w="562"/>
-      </w:tblGrid>
-      <w:tr>
-        <w:tc>
-          <w:tcPr>
-            <w:tcW w:w="7933" w:type="dxa"/>
-          </w:tcPr>
-          <w:p>
-            <w:pPr>
-              <w:pStyle w:val="Kop2"/>
-              <w:outlineLvl w:val="1"/>
-            </w:pPr>
-            <w:r>
-              <w:t>Over ons</w:t>
-            </w:r>
-          </w:p>
-        </w:tc>
-        <w:tc>
-          <w:tcPr>
-            <w:tcW w:w="567" w:type="dxa"/>
-          </w:tcPr>
-          <w:p>
-            <w:pPr>
-              <w:rPr>
-                <w:b/>
-              </w:rPr>
-            </w:pPr>
-            <w:r>
-              <w:t xml:space="preserve"> </w:t>
-            </w:r>
-            <w:r>
-              <w:sym w:font="Wingdings 2" w:char="F050"/>
-            </w:r>
-          </w:p>
-        </w:tc>
-        <w:tc>
-          <w:tcPr>
-            <w:tcW w:w="562" w:type="dxa"/>
-          </w:tcPr>
-          <w:p>
-            <w:pPr>
-              <w:rPr>
-                <w:b/>
-              </w:rPr>
-            </w:pPr>
-            <w:r>
-              <w:t xml:space="preserve"> </w:t>
-            </w:r>
-            <w:r>
-              <w:sym w:font="Wingdings" w:char="F0FB"/>
-            </w:r>
-          </w:p>
-        </w:tc>
-      </w:tr>
-      <w:tr>
-        <w:tc>
-          <w:tcPr>
-            <w:tcW w:w="7933" w:type="dxa"/>
-          </w:tcPr>
-          <w:p>
-            <w:r>
-              <w:t>Laat het de juiste tekst zien?</w:t>
-            </w:r>
-          </w:p>
-        </w:tc>
-        <w:tc>
-          <w:tcPr>
-            <w:tcW w:w="567" w:type="dxa"/>
-          </w:tcPr>
-          <w:p/>
-        </w:tc>
-        <w:tc>
-          <w:tcPr>
-            <w:tcW w:w="562" w:type="dxa"/>
-          </w:tcPr>
-          <w:p/>
-        </w:tc>
-      </w:tr>
-      <w:tr>
-        <w:tc>
-          <w:tcPr>
-            <w:tcW w:w="7933" w:type="dxa"/>
-          </w:tcPr>
-          <w:p>
-            <w:r>
-              <w:t>Heeft de unit “</w:t>
-            </w:r>
-            <w:r>
-              <w:t>Over ons</w:t>
-            </w:r>
-            <w:r>
-              <w:t>” de test gepasseerd?</w:t>
-            </w:r>
-          </w:p>
-        </w:tc>
-        <w:tc>
-          <w:tcPr>
-            <w:tcW w:w="567" w:type="dxa"/>
-          </w:tcPr>
-          <w:p/>
-        </w:tc>
-        <w:tc>
-          <w:tcPr>
-            <w:tcW w:w="562" w:type="dxa"/>
-          </w:tcPr>
-          <w:p/>
-        </w:tc>
-      </w:tr>
-    </w:tbl>
-    <w:p/>
-    <w:tbl>
-      <w:tblPr>
-        <w:tblStyle w:val="Tabelraster"/>
-        <w:tblW w:w="0" w:type="auto"/>
-        <w:tblLook w:val="04A0" w:firstRow="1" w:lastRow="0" w:firstColumn="1" w:lastColumn="0" w:noHBand="0" w:noVBand="1"/>
-      </w:tblPr>
-      <w:tblGrid>
-        <w:gridCol w:w="7933"/>
-        <w:gridCol w:w="567"/>
-        <w:gridCol w:w="562"/>
-      </w:tblGrid>
-      <w:tr>
-        <w:tc>
-          <w:tcPr>
-            <w:tcW w:w="7933" w:type="dxa"/>
-          </w:tcPr>
-          <w:p>
-            <w:pPr>
-              <w:pStyle w:val="Kop2"/>
-              <w:outlineLvl w:val="1"/>
-            </w:pPr>
-            <w:r>
-              <w:t>Cliënten</w:t>
-            </w:r>
-          </w:p>
-        </w:tc>
-        <w:tc>
-          <w:tcPr>
-            <w:tcW w:w="567" w:type="dxa"/>
-          </w:tcPr>
-          <w:p>
-            <w:pPr>
-              <w:rPr>
-                <w:b/>
-              </w:rPr>
-            </w:pPr>
-            <w:r>
-              <w:t xml:space="preserve"> </w:t>
-            </w:r>
-            <w:r>
-              <w:sym w:font="Wingdings 2" w:char="F050"/>
-            </w:r>
-          </w:p>
-        </w:tc>
-        <w:tc>
-          <w:tcPr>
-            <w:tcW w:w="562" w:type="dxa"/>
-          </w:tcPr>
-          <w:p>
-            <w:pPr>
-              <w:rPr>
-                <w:b/>
-              </w:rPr>
-            </w:pPr>
-            <w:r>
-              <w:t xml:space="preserve"> </w:t>
-            </w:r>
-            <w:r>
-              <w:sym w:font="Wingdings" w:char="F0FB"/>
-            </w:r>
-          </w:p>
-        </w:tc>
-      </w:tr>
-      <w:tr>
-        <w:tc>
-          <w:tcPr>
-            <w:tcW w:w="7933" w:type="dxa"/>
-          </w:tcPr>
-          <w:p>
-            <w:r>
-              <w:t>Zie je maximaal 4 items per slider?</w:t>
-            </w:r>
-          </w:p>
-        </w:tc>
-        <w:tc>
-          <w:tcPr>
-            <w:tcW w:w="567" w:type="dxa"/>
-          </w:tcPr>
-          <w:p/>
-        </w:tc>
-        <w:tc>
-          <w:tcPr>
-            <w:tcW w:w="562" w:type="dxa"/>
-          </w:tcPr>
-          <w:p/>
-        </w:tc>
-      </w:tr>
-      <w:tr>
-        <w:tc>
-          <w:tcPr>
-            <w:tcW w:w="7933" w:type="dxa"/>
-          </w:tcPr>
-          <w:p>
-            <w:r>
-              <w:t>Krijg je een andere slider (met andere 4 items) als je navigeert rechts (volgende knop)?</w:t>
-            </w:r>
-          </w:p>
-        </w:tc>
-        <w:tc>
-          <w:tcPr>
-            <w:tcW w:w="567" w:type="dxa"/>
-          </w:tcPr>
-          <w:p/>
-        </w:tc>
-        <w:tc>
-          <w:tcPr>
-            <w:tcW w:w="562" w:type="dxa"/>
-          </w:tcPr>
-          <w:p/>
-        </w:tc>
-      </w:tr>
-      <w:tr>
-        <w:tc>
-          <w:tcPr>
-            <w:tcW w:w="7933" w:type="dxa"/>
-          </w:tcPr>
-          <w:p>
-            <w:r>
-              <w:t>Krijg je een andere slider (met andere 4 items) als je navigeert links</w:t>
-            </w:r>
-            <w:r>
-              <w:t xml:space="preserve"> </w:t>
-            </w:r>
-            <w:r>
-              <w:t>(vorige knop)?</w:t>
-            </w:r>
-          </w:p>
-        </w:tc>
-        <w:tc>
-          <w:tcPr>
-            <w:tcW w:w="567" w:type="dxa"/>
-          </w:tcPr>
-          <w:p/>
-        </w:tc>
-        <w:tc>
-          <w:tcPr>
-            <w:tcW w:w="562" w:type="dxa"/>
-          </w:tcPr>
-          <w:p/>
-        </w:tc>
-      </w:tr>
-      <w:tr>
-        <w:tc>
-          <w:tcPr>
-            <w:tcW w:w="7933" w:type="dxa"/>
-          </w:tcPr>
-          <w:p>
-            <w:r>
-              <w:t>Heeft de unit “</w:t>
-            </w:r>
-            <w:r>
-              <w:t>Cliënten</w:t>
-            </w:r>
-            <w:r>
-              <w:t>” de test gepasseerd?</w:t>
-            </w:r>
-          </w:p>
-        </w:tc>
-        <w:tc>
-          <w:tcPr>
-            <w:tcW w:w="567" w:type="dxa"/>
-          </w:tcPr>
-          <w:p/>
-        </w:tc>
-        <w:tc>
-          <w:tcPr>
-            <w:tcW w:w="562" w:type="dxa"/>
-          </w:tcPr>
-          <w:p/>
-        </w:tc>
-      </w:tr>
-    </w:tbl>
-    <w:p/>
-    <w:p/>
-    <w:tbl>
-      <w:tblPr>
-        <w:tblStyle w:val="Tabelraster"/>
-        <w:tblW w:w="0" w:type="auto"/>
-        <w:tblLook w:val="04A0" w:firstRow="1" w:lastRow="0" w:firstColumn="1" w:lastColumn="0" w:noHBand="0" w:noVBand="1"/>
-      </w:tblPr>
-      <w:tblGrid>
-        <w:gridCol w:w="7933"/>
-        <w:gridCol w:w="567"/>
-        <w:gridCol w:w="562"/>
-      </w:tblGrid>
-      <w:tr>
-        <w:tc>
-          <w:tcPr>
-            <w:tcW w:w="7933" w:type="dxa"/>
-          </w:tcPr>
-          <w:p>
-            <w:pPr>
-              <w:pStyle w:val="Kop2"/>
-              <w:outlineLvl w:val="1"/>
-            </w:pPr>
-            <w:r>
-              <w:t>Contact</w:t>
-            </w:r>
-          </w:p>
-        </w:tc>
-        <w:tc>
-          <w:tcPr>
-            <w:tcW w:w="567" w:type="dxa"/>
-          </w:tcPr>
-          <w:p>
-            <w:pPr>
-              <w:jc w:val="center"/>
-            </w:pPr>
-            <w:r>
-              <w:sym w:font="Wingdings 2" w:char="F050"/>
-            </w:r>
-          </w:p>
-        </w:tc>
-        <w:tc>
-          <w:tcPr>
-            <w:tcW w:w="562" w:type="dxa"/>
-          </w:tcPr>
-          <w:p>
-            <w:pPr>
-              <w:jc w:val="center"/>
-            </w:pPr>
-            <w:r>
-              <w:sym w:font="Wingdings" w:char="F0FB"/>
-            </w:r>
-          </w:p>
-        </w:tc>
-      </w:tr>
-      <w:tr>
-        <w:tc>
-          <w:tcPr>
-            <w:tcW w:w="7933" w:type="dxa"/>
-          </w:tcPr>
-          <w:p>
-            <w:r>
-              <w:t>Zie je 2 tekstvelden; waarvan links locatie van het bedrijf en recht contact gegevens van de bedrijfseigenaar?</w:t>
-            </w:r>
-          </w:p>
-        </w:tc>
-        <w:tc>
-          <w:tcPr>
-            <w:tcW w:w="567" w:type="dxa"/>
-          </w:tcPr>
-          <w:p>
-            <w:pPr>
-              <w:jc w:val="center"/>
-            </w:pPr>
-          </w:p>
-        </w:tc>
-        <w:tc>
-          <w:tcPr>
-            <w:tcW w:w="562" w:type="dxa"/>
-          </w:tcPr>
-          <w:p>
-            <w:pPr>
-              <w:jc w:val="center"/>
-            </w:pPr>
-          </w:p>
-        </w:tc>
-      </w:tr>
-      <w:tr>
-        <w:tc>
-          <w:tcPr>
-            <w:tcW w:w="7933" w:type="dxa"/>
-          </w:tcPr>
-          <w:p>
-            <w:r>
-              <w:t>Zie je 4 velden (naam, e-mail, telefoon en bericht) die invulbaar zijn?</w:t>
-            </w:r>
-          </w:p>
-        </w:tc>
-        <w:tc>
-          <w:tcPr>
-            <w:tcW w:w="567" w:type="dxa"/>
-          </w:tcPr>
-          <w:p/>
-        </w:tc>
-        <w:tc>
-          <w:tcPr>
-            <w:tcW w:w="562" w:type="dxa"/>
-          </w:tcPr>
-          <w:p/>
-        </w:tc>
-      </w:tr>
-      <w:tr>
-        <w:tc>
-          <w:tcPr>
-            <w:tcW w:w="7933" w:type="dxa"/>
-          </w:tcPr>
-          <w:p>
-            <w:r>
-              <w:t>Worden de ingevoerde velden gecontroleerd op invoer?</w:t>
-            </w:r>
-          </w:p>
-        </w:tc>
-        <w:tc>
-          <w:tcPr>
-            <w:tcW w:w="567" w:type="dxa"/>
-          </w:tcPr>
-          <w:p/>
-        </w:tc>
-        <w:tc>
-          <w:tcPr>
-            <w:tcW w:w="562" w:type="dxa"/>
-          </w:tcPr>
-          <w:p/>
-        </w:tc>
-      </w:tr>
-      <w:tr>
-        <w:tc>
-          <w:tcPr>
-            <w:tcW w:w="7933" w:type="dxa"/>
-          </w:tcPr>
-          <w:p>
-            <w:r>
-              <w:t>Krijg je een melding te zien of het berichtje verstuurd</w:t>
-            </w:r>
-            <w:r>
-              <w:t xml:space="preserve"> of niet verstuurd</w:t>
-            </w:r>
-            <w:r>
-              <w:t xml:space="preserve"> is, na het aanklikken van de knop “verzenden”?</w:t>
-            </w:r>
-          </w:p>
-        </w:tc>
-        <w:tc>
-          <w:tcPr>
-            <w:tcW w:w="567" w:type="dxa"/>
-          </w:tcPr>
-          <w:p/>
-        </w:tc>
-        <w:tc>
-          <w:tcPr>
-            <w:tcW w:w="562" w:type="dxa"/>
-          </w:tcPr>
-          <w:p/>
-        </w:tc>
-      </w:tr>
-      <w:tr>
-        <w:tc>
-          <w:tcPr>
-            <w:tcW w:w="7933" w:type="dxa"/>
-          </w:tcPr>
-          <w:p>
-            <w:r>
-              <w:t>Word er ook daadwerkelijk</w:t>
-            </w:r>
-            <w:bookmarkStart w:id="3" w:name="_GoBack"/>
-            <w:bookmarkEnd w:id="3"/>
-            <w:r>
-              <w:t xml:space="preserve"> een mailtje verstuurt na het drukken van de “verzenden” knop met het bericht naar de opdrachtgever?</w:t>
-            </w:r>
-          </w:p>
-        </w:tc>
-        <w:tc>
-          <w:tcPr>
-            <w:tcW w:w="567" w:type="dxa"/>
-          </w:tcPr>
-          <w:p/>
-        </w:tc>
-        <w:tc>
-          <w:tcPr>
-            <w:tcW w:w="562" w:type="dxa"/>
-          </w:tcPr>
-          <w:p/>
-        </w:tc>
-      </w:tr>
-      <w:tr>
-        <w:tc>
-          <w:tcPr>
-            <w:tcW w:w="7933" w:type="dxa"/>
-          </w:tcPr>
-          <w:p>
-            <w:r>
-              <w:t>Heeft de unit “Contact” de test gepasseerd?</w:t>
+              <w:t xml:space="preserve">Heeft de applicatie de </w:t>
+            </w:r>
+            <w:r>
+              <w:t>functionele</w:t>
+            </w:r>
+            <w:r>
+              <w:t xml:space="preserve"> test gepasseerd?</w:t>
             </w:r>
           </w:p>
         </w:tc>
@@ -3094,7 +3569,6 @@
     </w:tbl>
     <w:p>
       <w:r>
-        <w:lastRenderedPageBreak/>
         <w:br w:type="page"/>
       </w:r>
     </w:p>
@@ -3280,9 +3754,41 @@
       </w:tr>
     </w:tbl>
     <w:p>
-      <w:bookmarkStart w:id="4" w:name="_Toc482946593"/>
+      <w:pPr>
+        <w:ind w:left="3540"/>
+      </w:pPr>
       <w:r>
-        <w:t>* = Volgens de hernieuwde opdracht.</w:t>
+        <w:t>*</w:t>
+      </w:r>
+      <w:r>
+        <w:t xml:space="preserve">= Volgens de </w:t>
+      </w:r>
+      <w:r>
+        <w:t>prototype volgordelijkheid</w:t>
+      </w:r>
+      <w:r>
+        <w:t>.</w:t>
+      </w:r>
+      <w:r>
+        <w:t xml:space="preserve"> </w:t>
+      </w:r>
+      <w:r>
+        <w:br/>
+      </w:r>
+      <w:r>
+        <w:t>**</w:t>
+      </w:r>
+      <w:r>
+        <w:t xml:space="preserve">= </w:t>
+      </w:r>
+      <w:r>
+        <w:t>V</w:t>
+      </w:r>
+      <w:r>
+        <w:t>olgens de hernieuwde opdracht</w:t>
+      </w:r>
+      <w:r>
+        <w:t>.</w:t>
       </w:r>
     </w:p>
     <w:p>
@@ -3302,11 +3808,966 @@
       <w:pPr>
         <w:pStyle w:val="Kop1"/>
       </w:pPr>
+      <w:bookmarkStart w:id="10" w:name="_Toc483995029"/>
       <w:r>
         <w:lastRenderedPageBreak/>
         <w:t>Technische test</w:t>
       </w:r>
-      <w:bookmarkEnd w:id="4"/>
+      <w:bookmarkEnd w:id="10"/>
+    </w:p>
+    <w:tbl>
+      <w:tblPr>
+        <w:tblStyle w:val="Tabelraster"/>
+        <w:tblW w:w="0" w:type="auto"/>
+        <w:tblLook w:val="04A0" w:firstRow="1" w:lastRow="0" w:firstColumn="1" w:lastColumn="0" w:noHBand="0" w:noVBand="1"/>
+      </w:tblPr>
+      <w:tblGrid>
+        <w:gridCol w:w="7933"/>
+        <w:gridCol w:w="567"/>
+        <w:gridCol w:w="562"/>
+      </w:tblGrid>
+      <w:tr>
+        <w:tc>
+          <w:tcPr>
+            <w:tcW w:w="7933" w:type="dxa"/>
+          </w:tcPr>
+          <w:p>
+            <w:pPr>
+              <w:pStyle w:val="Kop2"/>
+              <w:outlineLvl w:val="1"/>
+            </w:pPr>
+            <w:bookmarkStart w:id="11" w:name="_Toc483995030"/>
+            <w:r>
+              <w:t>Algemeen</w:t>
+            </w:r>
+            <w:bookmarkEnd w:id="11"/>
+          </w:p>
+        </w:tc>
+        <w:tc>
+          <w:tcPr>
+            <w:tcW w:w="567" w:type="dxa"/>
+            <w:shd w:val="clear" w:color="auto" w:fill="70AD47" w:themeFill="accent6"/>
+          </w:tcPr>
+          <w:p>
+            <w:pPr>
+              <w:jc w:val="center"/>
+            </w:pPr>
+            <w:r>
+              <w:sym w:font="Wingdings 2" w:char="F050"/>
+            </w:r>
+          </w:p>
+        </w:tc>
+        <w:tc>
+          <w:tcPr>
+            <w:tcW w:w="562" w:type="dxa"/>
+            <w:shd w:val="clear" w:color="auto" w:fill="FF0000"/>
+          </w:tcPr>
+          <w:p>
+            <w:pPr>
+              <w:jc w:val="center"/>
+            </w:pPr>
+            <w:r>
+              <w:sym w:font="Wingdings" w:char="F0FB"/>
+            </w:r>
+          </w:p>
+        </w:tc>
+      </w:tr>
+      <w:tr>
+        <w:tc>
+          <w:tcPr>
+            <w:tcW w:w="7933" w:type="dxa"/>
+          </w:tcPr>
+          <w:p>
+            <w:r>
+              <w:t>Is de code netjes uitgelijnd zoals afgesproken onder de ontwikkelaars van de app?</w:t>
+            </w:r>
+          </w:p>
+        </w:tc>
+        <w:tc>
+          <w:tcPr>
+            <w:tcW w:w="567" w:type="dxa"/>
+          </w:tcPr>
+          <w:p/>
+        </w:tc>
+        <w:tc>
+          <w:tcPr>
+            <w:tcW w:w="562" w:type="dxa"/>
+          </w:tcPr>
+          <w:p/>
+        </w:tc>
+      </w:tr>
+      <w:tr>
+        <w:tc>
+          <w:tcPr>
+            <w:tcW w:w="7933" w:type="dxa"/>
+          </w:tcPr>
+          <w:p>
+            <w:r>
+              <w:t xml:space="preserve">Is de code “opgeruimd”, </w:t>
+            </w:r>
+            <w:r>
+              <w:t>staat</w:t>
+            </w:r>
+            <w:r>
+              <w:t xml:space="preserve"> er</w:t>
+            </w:r>
+            <w:r>
+              <w:t xml:space="preserve"> geen code die er niet hoort te staan?</w:t>
+            </w:r>
+          </w:p>
+        </w:tc>
+        <w:tc>
+          <w:tcPr>
+            <w:tcW w:w="567" w:type="dxa"/>
+          </w:tcPr>
+          <w:p/>
+        </w:tc>
+        <w:tc>
+          <w:tcPr>
+            <w:tcW w:w="562" w:type="dxa"/>
+          </w:tcPr>
+          <w:p/>
+        </w:tc>
+      </w:tr>
+      <w:tr>
+        <w:tc>
+          <w:tcPr>
+            <w:tcW w:w="7933" w:type="dxa"/>
+          </w:tcPr>
+          <w:p>
+            <w:r>
+              <w:t>Zijn er goede benamingen gebruikt voor de functies?</w:t>
+            </w:r>
+          </w:p>
+        </w:tc>
+        <w:tc>
+          <w:tcPr>
+            <w:tcW w:w="567" w:type="dxa"/>
+          </w:tcPr>
+          <w:p/>
+        </w:tc>
+        <w:tc>
+          <w:tcPr>
+            <w:tcW w:w="562" w:type="dxa"/>
+          </w:tcPr>
+          <w:p/>
+        </w:tc>
+      </w:tr>
+      <w:tr>
+        <w:tc>
+          <w:tcPr>
+            <w:tcW w:w="7933" w:type="dxa"/>
+          </w:tcPr>
+          <w:p>
+            <w:r>
+              <w:t>Zijn er goede benamingen gebruikt voor attributen?</w:t>
+            </w:r>
+          </w:p>
+        </w:tc>
+        <w:tc>
+          <w:tcPr>
+            <w:tcW w:w="567" w:type="dxa"/>
+          </w:tcPr>
+          <w:p/>
+        </w:tc>
+        <w:tc>
+          <w:tcPr>
+            <w:tcW w:w="562" w:type="dxa"/>
+          </w:tcPr>
+          <w:p/>
+        </w:tc>
+      </w:tr>
+      <w:tr>
+        <w:tc>
+          <w:tcPr>
+            <w:tcW w:w="7933" w:type="dxa"/>
+          </w:tcPr>
+          <w:p>
+            <w:r>
+              <w:t xml:space="preserve">Is er goed gebruik gemaakt van </w:t>
+            </w:r>
+            <w:r>
+              <w:t>Camel Case</w:t>
+            </w:r>
+            <w:r>
+              <w:t>?</w:t>
+            </w:r>
+          </w:p>
+        </w:tc>
+        <w:tc>
+          <w:tcPr>
+            <w:tcW w:w="567" w:type="dxa"/>
+          </w:tcPr>
+          <w:p/>
+        </w:tc>
+        <w:tc>
+          <w:tcPr>
+            <w:tcW w:w="562" w:type="dxa"/>
+          </w:tcPr>
+          <w:p/>
+        </w:tc>
+      </w:tr>
+      <w:tr>
+        <w:tc>
+          <w:tcPr>
+            <w:tcW w:w="7933" w:type="dxa"/>
+          </w:tcPr>
+          <w:p>
+            <w:r>
+              <w:t>Is de code begrijpelijk voor andere programmeurs?</w:t>
+            </w:r>
+          </w:p>
+        </w:tc>
+        <w:tc>
+          <w:tcPr>
+            <w:tcW w:w="567" w:type="dxa"/>
+          </w:tcPr>
+          <w:p/>
+        </w:tc>
+        <w:tc>
+          <w:tcPr>
+            <w:tcW w:w="562" w:type="dxa"/>
+          </w:tcPr>
+          <w:p/>
+        </w:tc>
+      </w:tr>
+      <w:tr>
+        <w:tc>
+          <w:tcPr>
+            <w:tcW w:w="7933" w:type="dxa"/>
+          </w:tcPr>
+          <w:p>
+            <w:pPr>
+              <w:rPr>
+                <w:rFonts w:cs="Arial"/>
+              </w:rPr>
+            </w:pPr>
+            <w:r>
+              <w:rPr>
+                <w:rFonts w:cs="Arial"/>
+              </w:rPr>
+              <w:t>Is de code OOP geschreven?</w:t>
+            </w:r>
+          </w:p>
+        </w:tc>
+        <w:tc>
+          <w:tcPr>
+            <w:tcW w:w="567" w:type="dxa"/>
+          </w:tcPr>
+          <w:p/>
+        </w:tc>
+        <w:tc>
+          <w:tcPr>
+            <w:tcW w:w="562" w:type="dxa"/>
+          </w:tcPr>
+          <w:p/>
+        </w:tc>
+      </w:tr>
+      <w:tr>
+        <w:tc>
+          <w:tcPr>
+            <w:tcW w:w="7933" w:type="dxa"/>
+          </w:tcPr>
+          <w:p>
+            <w:pPr>
+              <w:rPr>
+                <w:rFonts w:cs="Arial"/>
+              </w:rPr>
+            </w:pPr>
+            <w:r>
+              <w:rPr>
+                <w:rFonts w:cs="Arial"/>
+              </w:rPr>
+              <w:t>Staat de code netjes uitgelijnd?</w:t>
+            </w:r>
+          </w:p>
+        </w:tc>
+        <w:tc>
+          <w:tcPr>
+            <w:tcW w:w="567" w:type="dxa"/>
+          </w:tcPr>
+          <w:p/>
+        </w:tc>
+        <w:tc>
+          <w:tcPr>
+            <w:tcW w:w="562" w:type="dxa"/>
+          </w:tcPr>
+          <w:p/>
+        </w:tc>
+      </w:tr>
+    </w:tbl>
+    <w:p/>
+    <w:tbl>
+      <w:tblPr>
+        <w:tblStyle w:val="Tabelraster"/>
+        <w:tblW w:w="0" w:type="auto"/>
+        <w:tblLook w:val="04A0" w:firstRow="1" w:lastRow="0" w:firstColumn="1" w:lastColumn="0" w:noHBand="0" w:noVBand="1"/>
+      </w:tblPr>
+      <w:tblGrid>
+        <w:gridCol w:w="7933"/>
+        <w:gridCol w:w="567"/>
+        <w:gridCol w:w="562"/>
+      </w:tblGrid>
+      <w:tr>
+        <w:tc>
+          <w:tcPr>
+            <w:tcW w:w="7933" w:type="dxa"/>
+          </w:tcPr>
+          <w:p>
+            <w:pPr>
+              <w:pStyle w:val="Kop2"/>
+              <w:outlineLvl w:val="1"/>
+            </w:pPr>
+            <w:bookmarkStart w:id="12" w:name="_Toc483995031"/>
+            <w:r>
+              <w:t>Home</w:t>
+            </w:r>
+            <w:bookmarkEnd w:id="12"/>
+          </w:p>
+        </w:tc>
+        <w:tc>
+          <w:tcPr>
+            <w:tcW w:w="567" w:type="dxa"/>
+            <w:shd w:val="clear" w:color="auto" w:fill="70AD47" w:themeFill="accent6"/>
+          </w:tcPr>
+          <w:p>
+            <w:pPr>
+              <w:rPr>
+                <w:b/>
+              </w:rPr>
+            </w:pPr>
+            <w:r>
+              <w:t xml:space="preserve"> </w:t>
+            </w:r>
+            <w:r>
+              <w:sym w:font="Wingdings 2" w:char="F050"/>
+            </w:r>
+          </w:p>
+        </w:tc>
+        <w:tc>
+          <w:tcPr>
+            <w:tcW w:w="562" w:type="dxa"/>
+            <w:shd w:val="clear" w:color="auto" w:fill="FF0000"/>
+          </w:tcPr>
+          <w:p>
+            <w:pPr>
+              <w:rPr>
+                <w:b/>
+              </w:rPr>
+            </w:pPr>
+            <w:r>
+              <w:t xml:space="preserve"> </w:t>
+            </w:r>
+            <w:r>
+              <w:sym w:font="Wingdings" w:char="F0FB"/>
+            </w:r>
+          </w:p>
+        </w:tc>
+      </w:tr>
+      <w:tr>
+        <w:tc>
+          <w:tcPr>
+            <w:tcW w:w="7933" w:type="dxa"/>
+          </w:tcPr>
+          <w:p>
+            <w:r>
+              <w:t>Bevatten de knoppen de juiste teksten? *</w:t>
+            </w:r>
+          </w:p>
+        </w:tc>
+        <w:tc>
+          <w:tcPr>
+            <w:tcW w:w="567" w:type="dxa"/>
+          </w:tcPr>
+          <w:p/>
+        </w:tc>
+        <w:tc>
+          <w:tcPr>
+            <w:tcW w:w="562" w:type="dxa"/>
+          </w:tcPr>
+          <w:p/>
+        </w:tc>
+      </w:tr>
+      <w:tr>
+        <w:tc>
+          <w:tcPr>
+            <w:tcW w:w="7933" w:type="dxa"/>
+          </w:tcPr>
+          <w:p>
+            <w:r>
+              <w:t>Klopt het aantal knoppen die in deze pagina staan? *</w:t>
+            </w:r>
+          </w:p>
+        </w:tc>
+        <w:tc>
+          <w:tcPr>
+            <w:tcW w:w="567" w:type="dxa"/>
+          </w:tcPr>
+          <w:p/>
+        </w:tc>
+        <w:tc>
+          <w:tcPr>
+            <w:tcW w:w="562" w:type="dxa"/>
+          </w:tcPr>
+          <w:p/>
+        </w:tc>
+      </w:tr>
+      <w:tr>
+        <w:trPr>
+          <w:trHeight w:val="152"/>
+        </w:trPr>
+        <w:tc>
+          <w:tcPr>
+            <w:tcW w:w="7933" w:type="dxa"/>
+          </w:tcPr>
+          <w:p>
+            <w:r>
+              <w:t>Heeft de unit “Home” de test gepasseerd?</w:t>
+            </w:r>
+          </w:p>
+        </w:tc>
+        <w:tc>
+          <w:tcPr>
+            <w:tcW w:w="567" w:type="dxa"/>
+          </w:tcPr>
+          <w:p/>
+        </w:tc>
+        <w:tc>
+          <w:tcPr>
+            <w:tcW w:w="562" w:type="dxa"/>
+          </w:tcPr>
+          <w:p/>
+        </w:tc>
+      </w:tr>
+    </w:tbl>
+    <w:p/>
+    <w:tbl>
+      <w:tblPr>
+        <w:tblStyle w:val="Tabelraster"/>
+        <w:tblW w:w="0" w:type="auto"/>
+        <w:tblLook w:val="04A0" w:firstRow="1" w:lastRow="0" w:firstColumn="1" w:lastColumn="0" w:noHBand="0" w:noVBand="1"/>
+      </w:tblPr>
+      <w:tblGrid>
+        <w:gridCol w:w="7933"/>
+        <w:gridCol w:w="567"/>
+        <w:gridCol w:w="562"/>
+      </w:tblGrid>
+      <w:tr>
+        <w:tc>
+          <w:tcPr>
+            <w:tcW w:w="7933" w:type="dxa"/>
+          </w:tcPr>
+          <w:p>
+            <w:pPr>
+              <w:pStyle w:val="Kop2"/>
+              <w:outlineLvl w:val="1"/>
+            </w:pPr>
+            <w:bookmarkStart w:id="13" w:name="_Toc483995032"/>
+            <w:r>
+              <w:t>Diensten</w:t>
+            </w:r>
+            <w:bookmarkEnd w:id="13"/>
+          </w:p>
+        </w:tc>
+        <w:tc>
+          <w:tcPr>
+            <w:tcW w:w="567" w:type="dxa"/>
+            <w:shd w:val="clear" w:color="auto" w:fill="70AD47" w:themeFill="accent6"/>
+          </w:tcPr>
+          <w:p>
+            <w:pPr>
+              <w:rPr>
+                <w:b/>
+              </w:rPr>
+            </w:pPr>
+            <w:r>
+              <w:t xml:space="preserve"> </w:t>
+            </w:r>
+            <w:r>
+              <w:sym w:font="Wingdings 2" w:char="F050"/>
+            </w:r>
+          </w:p>
+        </w:tc>
+        <w:tc>
+          <w:tcPr>
+            <w:tcW w:w="562" w:type="dxa"/>
+            <w:shd w:val="clear" w:color="auto" w:fill="FF0000"/>
+          </w:tcPr>
+          <w:p>
+            <w:pPr>
+              <w:rPr>
+                <w:b/>
+              </w:rPr>
+            </w:pPr>
+            <w:r>
+              <w:t xml:space="preserve"> </w:t>
+            </w:r>
+            <w:r>
+              <w:sym w:font="Wingdings" w:char="F0FB"/>
+            </w:r>
+          </w:p>
+        </w:tc>
+      </w:tr>
+      <w:tr>
+        <w:tc>
+          <w:tcPr>
+            <w:tcW w:w="7933" w:type="dxa"/>
+          </w:tcPr>
+          <w:p>
+            <w:r>
+              <w:t>Bevatten de knoppen de juiste teksten? *</w:t>
+            </w:r>
+          </w:p>
+        </w:tc>
+        <w:tc>
+          <w:tcPr>
+            <w:tcW w:w="567" w:type="dxa"/>
+          </w:tcPr>
+          <w:p/>
+        </w:tc>
+        <w:tc>
+          <w:tcPr>
+            <w:tcW w:w="562" w:type="dxa"/>
+          </w:tcPr>
+          <w:p/>
+        </w:tc>
+      </w:tr>
+      <w:tr>
+        <w:tc>
+          <w:tcPr>
+            <w:tcW w:w="7933" w:type="dxa"/>
+          </w:tcPr>
+          <w:p>
+            <w:r>
+              <w:t>Klopt het aantal knoppen die in deze pagina staan? *</w:t>
+            </w:r>
+          </w:p>
+        </w:tc>
+        <w:tc>
+          <w:tcPr>
+            <w:tcW w:w="567" w:type="dxa"/>
+          </w:tcPr>
+          <w:p/>
+        </w:tc>
+        <w:tc>
+          <w:tcPr>
+            <w:tcW w:w="562" w:type="dxa"/>
+          </w:tcPr>
+          <w:p/>
+        </w:tc>
+      </w:tr>
+      <w:tr>
+        <w:tc>
+          <w:tcPr>
+            <w:tcW w:w="7933" w:type="dxa"/>
+          </w:tcPr>
+          <w:p>
+            <w:r>
+              <w:t>Heeft de unit “Diensten” de test gepasseerd?</w:t>
+            </w:r>
+          </w:p>
+        </w:tc>
+        <w:tc>
+          <w:tcPr>
+            <w:tcW w:w="567" w:type="dxa"/>
+          </w:tcPr>
+          <w:p/>
+        </w:tc>
+        <w:tc>
+          <w:tcPr>
+            <w:tcW w:w="562" w:type="dxa"/>
+          </w:tcPr>
+          <w:p/>
+        </w:tc>
+      </w:tr>
+    </w:tbl>
+    <w:p/>
+    <w:tbl>
+      <w:tblPr>
+        <w:tblStyle w:val="Tabelraster"/>
+        <w:tblW w:w="0" w:type="auto"/>
+        <w:tblLook w:val="04A0" w:firstRow="1" w:lastRow="0" w:firstColumn="1" w:lastColumn="0" w:noHBand="0" w:noVBand="1"/>
+      </w:tblPr>
+      <w:tblGrid>
+        <w:gridCol w:w="7933"/>
+        <w:gridCol w:w="567"/>
+        <w:gridCol w:w="562"/>
+      </w:tblGrid>
+      <w:tr>
+        <w:tc>
+          <w:tcPr>
+            <w:tcW w:w="7933" w:type="dxa"/>
+          </w:tcPr>
+          <w:p>
+            <w:pPr>
+              <w:pStyle w:val="Kop2"/>
+              <w:outlineLvl w:val="1"/>
+            </w:pPr>
+            <w:bookmarkStart w:id="14" w:name="_Toc483995033"/>
+            <w:r>
+              <w:t>Diensten</w:t>
+            </w:r>
+            <w:r>
+              <w:sym w:font="Wingdings" w:char="F0E0"/>
+            </w:r>
+            <w:r>
+              <w:t>Dienstonderdeel (Website, e-commerce, applicaties op maat)</w:t>
+            </w:r>
+            <w:bookmarkEnd w:id="14"/>
+          </w:p>
+        </w:tc>
+        <w:tc>
+          <w:tcPr>
+            <w:tcW w:w="567" w:type="dxa"/>
+            <w:shd w:val="clear" w:color="auto" w:fill="70AD47" w:themeFill="accent6"/>
+          </w:tcPr>
+          <w:p>
+            <w:pPr>
+              <w:rPr>
+                <w:b/>
+              </w:rPr>
+            </w:pPr>
+            <w:r>
+              <w:t xml:space="preserve"> </w:t>
+            </w:r>
+            <w:r>
+              <w:sym w:font="Wingdings 2" w:char="F050"/>
+            </w:r>
+          </w:p>
+        </w:tc>
+        <w:tc>
+          <w:tcPr>
+            <w:tcW w:w="562" w:type="dxa"/>
+            <w:shd w:val="clear" w:color="auto" w:fill="FF0000"/>
+          </w:tcPr>
+          <w:p>
+            <w:pPr>
+              <w:rPr>
+                <w:b/>
+              </w:rPr>
+            </w:pPr>
+            <w:r>
+              <w:t xml:space="preserve"> </w:t>
+            </w:r>
+            <w:r>
+              <w:sym w:font="Wingdings" w:char="F0FB"/>
+            </w:r>
+          </w:p>
+        </w:tc>
+      </w:tr>
+      <w:tr>
+        <w:tc>
+          <w:tcPr>
+            <w:tcW w:w="7933" w:type="dxa"/>
+          </w:tcPr>
+          <w:p>
+            <w:r>
+              <w:t>Bevat de pagina de gerelateerde foto per onderdeel?</w:t>
+            </w:r>
+          </w:p>
+        </w:tc>
+        <w:tc>
+          <w:tcPr>
+            <w:tcW w:w="567" w:type="dxa"/>
+          </w:tcPr>
+          <w:p/>
+        </w:tc>
+        <w:tc>
+          <w:tcPr>
+            <w:tcW w:w="562" w:type="dxa"/>
+          </w:tcPr>
+          <w:p/>
+        </w:tc>
+      </w:tr>
+      <w:tr>
+        <w:tc>
+          <w:tcPr>
+            <w:tcW w:w="7933" w:type="dxa"/>
+          </w:tcPr>
+          <w:p>
+            <w:r>
+              <w:t>Bevat de gerelateerde tekst per onderdeel?</w:t>
+            </w:r>
+          </w:p>
+        </w:tc>
+        <w:tc>
+          <w:tcPr>
+            <w:tcW w:w="567" w:type="dxa"/>
+          </w:tcPr>
+          <w:p/>
+        </w:tc>
+        <w:tc>
+          <w:tcPr>
+            <w:tcW w:w="562" w:type="dxa"/>
+          </w:tcPr>
+          <w:p/>
+        </w:tc>
+      </w:tr>
+      <w:tr>
+        <w:tc>
+          <w:tcPr>
+            <w:tcW w:w="7933" w:type="dxa"/>
+          </w:tcPr>
+          <w:p>
+            <w:r>
+              <w:t>Heeft de unit “Diensten-&gt;Dienstonderdeel” de test gepasseerd?</w:t>
+            </w:r>
+          </w:p>
+        </w:tc>
+        <w:tc>
+          <w:tcPr>
+            <w:tcW w:w="567" w:type="dxa"/>
+          </w:tcPr>
+          <w:p/>
+        </w:tc>
+        <w:tc>
+          <w:tcPr>
+            <w:tcW w:w="562" w:type="dxa"/>
+          </w:tcPr>
+          <w:p/>
+        </w:tc>
+      </w:tr>
+    </w:tbl>
+    <w:p/>
+    <w:tbl>
+      <w:tblPr>
+        <w:tblStyle w:val="Tabelraster"/>
+        <w:tblW w:w="0" w:type="auto"/>
+        <w:tblLook w:val="04A0" w:firstRow="1" w:lastRow="0" w:firstColumn="1" w:lastColumn="0" w:noHBand="0" w:noVBand="1"/>
+      </w:tblPr>
+      <w:tblGrid>
+        <w:gridCol w:w="7933"/>
+        <w:gridCol w:w="567"/>
+        <w:gridCol w:w="562"/>
+      </w:tblGrid>
+      <w:tr>
+        <w:tc>
+          <w:tcPr>
+            <w:tcW w:w="7933" w:type="dxa"/>
+          </w:tcPr>
+          <w:p>
+            <w:pPr>
+              <w:pStyle w:val="Kop2"/>
+              <w:outlineLvl w:val="1"/>
+            </w:pPr>
+            <w:bookmarkStart w:id="15" w:name="_Toc483995034"/>
+            <w:r>
+              <w:t>Projecten</w:t>
+            </w:r>
+            <w:bookmarkEnd w:id="15"/>
+          </w:p>
+        </w:tc>
+        <w:tc>
+          <w:tcPr>
+            <w:tcW w:w="567" w:type="dxa"/>
+            <w:shd w:val="clear" w:color="auto" w:fill="70AD47" w:themeFill="accent6"/>
+          </w:tcPr>
+          <w:p>
+            <w:pPr>
+              <w:rPr>
+                <w:b/>
+              </w:rPr>
+            </w:pPr>
+            <w:r>
+              <w:t xml:space="preserve"> </w:t>
+            </w:r>
+            <w:r>
+              <w:sym w:font="Wingdings 2" w:char="F050"/>
+            </w:r>
+          </w:p>
+        </w:tc>
+        <w:tc>
+          <w:tcPr>
+            <w:tcW w:w="562" w:type="dxa"/>
+            <w:shd w:val="clear" w:color="auto" w:fill="FF0000"/>
+          </w:tcPr>
+          <w:p>
+            <w:pPr>
+              <w:rPr>
+                <w:b/>
+                <w:color w:val="FF0000"/>
+              </w:rPr>
+            </w:pPr>
+            <w:r>
+              <w:t xml:space="preserve"> </w:t>
+            </w:r>
+            <w:r>
+              <w:sym w:font="Wingdings" w:char="F0FB"/>
+            </w:r>
+          </w:p>
+        </w:tc>
+      </w:tr>
+      <w:tr>
+        <w:tc>
+          <w:tcPr>
+            <w:tcW w:w="7933" w:type="dxa"/>
+          </w:tcPr>
+          <w:p>
+            <w:r>
+              <w:t>Kun je maximaal tussen 3 projecten navigeren?</w:t>
+            </w:r>
+          </w:p>
+        </w:tc>
+        <w:tc>
+          <w:tcPr>
+            <w:tcW w:w="567" w:type="dxa"/>
+          </w:tcPr>
+          <w:p/>
+        </w:tc>
+        <w:tc>
+          <w:tcPr>
+            <w:tcW w:w="562" w:type="dxa"/>
+          </w:tcPr>
+          <w:p/>
+        </w:tc>
+      </w:tr>
+      <w:tr>
+        <w:tc>
+          <w:tcPr>
+            <w:tcW w:w="7933" w:type="dxa"/>
+          </w:tcPr>
+          <w:p>
+            <w:r>
+              <w:t>Heeft de unit “Projecten” de test gepasseerd?</w:t>
+            </w:r>
+          </w:p>
+        </w:tc>
+        <w:tc>
+          <w:tcPr>
+            <w:tcW w:w="567" w:type="dxa"/>
+          </w:tcPr>
+          <w:p/>
+        </w:tc>
+        <w:tc>
+          <w:tcPr>
+            <w:tcW w:w="562" w:type="dxa"/>
+          </w:tcPr>
+          <w:p/>
+        </w:tc>
+      </w:tr>
+    </w:tbl>
+    <w:p/>
+    <w:tbl>
+      <w:tblPr>
+        <w:tblStyle w:val="Tabelraster"/>
+        <w:tblW w:w="0" w:type="auto"/>
+        <w:tblLook w:val="04A0" w:firstRow="1" w:lastRow="0" w:firstColumn="1" w:lastColumn="0" w:noHBand="0" w:noVBand="1"/>
+      </w:tblPr>
+      <w:tblGrid>
+        <w:gridCol w:w="7933"/>
+        <w:gridCol w:w="567"/>
+        <w:gridCol w:w="562"/>
+      </w:tblGrid>
+      <w:tr>
+        <w:tc>
+          <w:tcPr>
+            <w:tcW w:w="7933" w:type="dxa"/>
+          </w:tcPr>
+          <w:p>
+            <w:pPr>
+              <w:pStyle w:val="Kop2"/>
+              <w:outlineLvl w:val="1"/>
+            </w:pPr>
+            <w:bookmarkStart w:id="16" w:name="_Toc483995035"/>
+            <w:r>
+              <w:t>Over ons</w:t>
+            </w:r>
+            <w:bookmarkEnd w:id="16"/>
+          </w:p>
+        </w:tc>
+        <w:tc>
+          <w:tcPr>
+            <w:tcW w:w="567" w:type="dxa"/>
+            <w:shd w:val="clear" w:color="auto" w:fill="70AD47" w:themeFill="accent6"/>
+          </w:tcPr>
+          <w:p>
+            <w:pPr>
+              <w:rPr>
+                <w:b/>
+              </w:rPr>
+            </w:pPr>
+            <w:r>
+              <w:t xml:space="preserve"> </w:t>
+            </w:r>
+            <w:r>
+              <w:sym w:font="Wingdings 2" w:char="F050"/>
+            </w:r>
+          </w:p>
+        </w:tc>
+        <w:tc>
+          <w:tcPr>
+            <w:tcW w:w="562" w:type="dxa"/>
+            <w:shd w:val="clear" w:color="auto" w:fill="FF0000"/>
+          </w:tcPr>
+          <w:p>
+            <w:pPr>
+              <w:rPr>
+                <w:b/>
+              </w:rPr>
+            </w:pPr>
+            <w:r>
+              <w:t xml:space="preserve"> </w:t>
+            </w:r>
+            <w:r>
+              <w:sym w:font="Wingdings" w:char="F0FB"/>
+            </w:r>
+          </w:p>
+        </w:tc>
+      </w:tr>
+      <w:tr>
+        <w:tc>
+          <w:tcPr>
+            <w:tcW w:w="7933" w:type="dxa"/>
+          </w:tcPr>
+          <w:p>
+            <w:r>
+              <w:t>Laat het de juiste tekst zien? **</w:t>
+            </w:r>
+          </w:p>
+        </w:tc>
+        <w:tc>
+          <w:tcPr>
+            <w:tcW w:w="567" w:type="dxa"/>
+          </w:tcPr>
+          <w:p/>
+        </w:tc>
+        <w:tc>
+          <w:tcPr>
+            <w:tcW w:w="562" w:type="dxa"/>
+          </w:tcPr>
+          <w:p/>
+        </w:tc>
+      </w:tr>
+      <w:tr>
+        <w:tc>
+          <w:tcPr>
+            <w:tcW w:w="7933" w:type="dxa"/>
+          </w:tcPr>
+          <w:p>
+            <w:r>
+              <w:t>Heeft de unit “Over ons” de test gepasseerd?</w:t>
+            </w:r>
+          </w:p>
+        </w:tc>
+        <w:tc>
+          <w:tcPr>
+            <w:tcW w:w="567" w:type="dxa"/>
+          </w:tcPr>
+          <w:p/>
+        </w:tc>
+        <w:tc>
+          <w:tcPr>
+            <w:tcW w:w="562" w:type="dxa"/>
+          </w:tcPr>
+          <w:p/>
+        </w:tc>
+      </w:tr>
+    </w:tbl>
+    <w:p/>
+    <w:p>
+      <w:r>
+        <w:br w:type="page"/>
+      </w:r>
     </w:p>
     <w:p/>
     <w:tbl>
@@ -3327,16 +4788,14 @@
           </w:tcPr>
           <w:p>
             <w:pPr>
-              <w:rPr>
-                <w:b/>
-              </w:rPr>
-            </w:pPr>
-            <w:r>
-              <w:rPr>
-                <w:b/>
-              </w:rPr>
-              <w:t>Vragen</w:t>
-            </w:r>
+              <w:pStyle w:val="Kop2"/>
+              <w:outlineLvl w:val="1"/>
+            </w:pPr>
+            <w:bookmarkStart w:id="17" w:name="_Toc483995036"/>
+            <w:r>
+              <w:t>Contact</w:t>
+            </w:r>
+            <w:bookmarkEnd w:id="17"/>
           </w:p>
         </w:tc>
         <w:tc>
@@ -3375,7 +4834,7 @@
           </w:tcPr>
           <w:p>
             <w:r>
-              <w:t>Is de code netjes uitgelijnd zoals afgesproken onder de ontwikkelaars van de app?</w:t>
+              <w:t>Wordt het telefoonveld na het drukken op de verzenden knop gecontroleerd op cijferinvoer?</w:t>
             </w:r>
           </w:p>
         </w:tc>
@@ -3399,7 +4858,7 @@
           </w:tcPr>
           <w:p>
             <w:r>
-              <w:t>Is de code “opgeruimd” er staat geen code die er niet hoort te staan?</w:t>
+              <w:t>Wordt er na het drukken op de verzenden knop het naam veld gecontroleerd op invoer van letters met minimaal 2 en maximaal 25 letters?</w:t>
             </w:r>
           </w:p>
         </w:tc>
@@ -3423,7 +4882,7 @@
           </w:tcPr>
           <w:p>
             <w:r>
-              <w:t>Zijn er goede benamingen gebruikt voor de functies?</w:t>
+              <w:t>Wordt het e-mailveld gecontroleerd op een geldig emailadres na het drukken op de verzenden knop?</w:t>
             </w:r>
           </w:p>
         </w:tc>
@@ -3447,7 +4906,7 @@
           </w:tcPr>
           <w:p>
             <w:r>
-              <w:t>Zijn er goede benamingen gebruikt voor attributen?</w:t>
+              <w:t>Wordt het e-mailveld gecontroleerd op minimaal 6 en maximaal 60 karakters na het drukken op de verzenden knop?</w:t>
             </w:r>
           </w:p>
         </w:tc>
@@ -3471,13 +4930,7 @@
           </w:tcPr>
           <w:p>
             <w:r>
-              <w:t xml:space="preserve">Is er goed gebruik gemaakt van </w:t>
-            </w:r>
-            <w:r>
-              <w:t>Camel Case</w:t>
-            </w:r>
-            <w:r>
-              <w:t>?</w:t>
+              <w:t>Wordt de invoer van het telefoonveld gecontroleerd op letters na het drukken van de verzenden knop?</w:t>
             </w:r>
           </w:p>
         </w:tc>
@@ -3501,7 +4954,7 @@
           </w:tcPr>
           <w:p>
             <w:r>
-              <w:t>Is de code begrijpelijk voor andere programmeurs?</w:t>
+              <w:t>Wordt na het drukken van de verzenden knop van het telefoonveld gecontroleerd op minimaal 10 en maximaal 15 cijfers.</w:t>
             </w:r>
           </w:p>
         </w:tc>
@@ -3525,121 +4978,7 @@
           </w:tcPr>
           <w:p>
             <w:r>
-              <w:rPr>
-                <w:rFonts w:cs="Arial"/>
-              </w:rPr>
-              <w:t>Is</w:t>
-            </w:r>
-            <w:r>
-              <w:rPr>
-                <w:rFonts w:cs="Arial"/>
-              </w:rPr>
-              <w:t xml:space="preserve"> het project gecompileerd naar een “.XAP”?</w:t>
-            </w:r>
-          </w:p>
-        </w:tc>
-        <w:tc>
-          <w:tcPr>
-            <w:tcW w:w="567" w:type="dxa"/>
-          </w:tcPr>
-          <w:p/>
-        </w:tc>
-        <w:tc>
-          <w:tcPr>
-            <w:tcW w:w="562" w:type="dxa"/>
-          </w:tcPr>
-          <w:p/>
-        </w:tc>
-      </w:tr>
-      <w:tr>
-        <w:tc>
-          <w:tcPr>
-            <w:tcW w:w="7933" w:type="dxa"/>
-          </w:tcPr>
-          <w:p>
-            <w:pPr>
-              <w:rPr>
-                <w:rFonts w:cs="Arial"/>
-              </w:rPr>
-            </w:pPr>
-            <w:r>
-              <w:rPr>
-                <w:rFonts w:cs="Arial"/>
-              </w:rPr>
-              <w:t>Is de code OOP geschreven?</w:t>
-            </w:r>
-          </w:p>
-        </w:tc>
-        <w:tc>
-          <w:tcPr>
-            <w:tcW w:w="567" w:type="dxa"/>
-          </w:tcPr>
-          <w:p/>
-        </w:tc>
-        <w:tc>
-          <w:tcPr>
-            <w:tcW w:w="562" w:type="dxa"/>
-          </w:tcPr>
-          <w:p/>
-        </w:tc>
-      </w:tr>
-      <w:tr>
-        <w:tc>
-          <w:tcPr>
-            <w:tcW w:w="7933" w:type="dxa"/>
-          </w:tcPr>
-          <w:p>
-            <w:pPr>
-              <w:rPr>
-                <w:rFonts w:cs="Arial"/>
-              </w:rPr>
-            </w:pPr>
-            <w:r>
-              <w:rPr>
-                <w:rFonts w:cs="Arial"/>
-              </w:rPr>
-              <w:t>Staat de code netjes uitgelijnd?</w:t>
-            </w:r>
-          </w:p>
-        </w:tc>
-        <w:tc>
-          <w:tcPr>
-            <w:tcW w:w="567" w:type="dxa"/>
-          </w:tcPr>
-          <w:p/>
-        </w:tc>
-        <w:tc>
-          <w:tcPr>
-            <w:tcW w:w="562" w:type="dxa"/>
-          </w:tcPr>
-          <w:p/>
-        </w:tc>
-      </w:tr>
-      <w:tr>
-        <w:tc>
-          <w:tcPr>
-            <w:tcW w:w="7933" w:type="dxa"/>
-          </w:tcPr>
-          <w:p>
-            <w:pPr>
-              <w:rPr>
-                <w:rFonts w:cs="Arial"/>
-              </w:rPr>
-            </w:pPr>
-            <w:r>
-              <w:t>Ontvang je daad</w:t>
-            </w:r>
-            <w:r>
-              <w:t>werkelijk een mailtje</w:t>
-            </w:r>
-            <w:r>
-              <w:t xml:space="preserve"> na het drukken van de “verzenden” knop met het</w:t>
-            </w:r>
-            <w:r>
-              <w:t xml:space="preserve"> ingevoerde</w:t>
-            </w:r>
-            <w:r>
-              <w:t xml:space="preserve"> bericht?</w:t>
+              <w:t>Heeft de unit “Contact” de test gepasseerd?</w:t>
             </w:r>
           </w:p>
         </w:tc>
@@ -3675,11 +5014,64 @@
             <w:tcW w:w="7933" w:type="dxa"/>
           </w:tcPr>
           <w:p>
-            <w:r>
-              <w:t>Heeft de toepassing</w:t>
-            </w:r>
-            <w:r>
-              <w:t xml:space="preserve"> de test </w:t>
+            <w:pPr>
+              <w:pStyle w:val="Kop2"/>
+              <w:outlineLvl w:val="1"/>
+            </w:pPr>
+          </w:p>
+        </w:tc>
+        <w:tc>
+          <w:tcPr>
+            <w:tcW w:w="567" w:type="dxa"/>
+            <w:shd w:val="clear" w:color="auto" w:fill="70AD47" w:themeFill="accent6"/>
+          </w:tcPr>
+          <w:p>
+            <w:pPr>
+              <w:jc w:val="center"/>
+            </w:pPr>
+            <w:r>
+              <w:sym w:font="Wingdings 2" w:char="F050"/>
+            </w:r>
+          </w:p>
+        </w:tc>
+        <w:tc>
+          <w:tcPr>
+            <w:tcW w:w="562" w:type="dxa"/>
+            <w:shd w:val="clear" w:color="auto" w:fill="FF0000"/>
+          </w:tcPr>
+          <w:p>
+            <w:pPr>
+              <w:jc w:val="center"/>
+            </w:pPr>
+            <w:r>
+              <w:sym w:font="Wingdings" w:char="F0FB"/>
+            </w:r>
+          </w:p>
+        </w:tc>
+      </w:tr>
+      <w:tr>
+        <w:tc>
+          <w:tcPr>
+            <w:tcW w:w="7933" w:type="dxa"/>
+          </w:tcPr>
+          <w:p>
+            <w:r>
+              <w:t xml:space="preserve">Heeft de </w:t>
+            </w:r>
+            <w:r>
+              <w:t>applicatie</w:t>
+            </w:r>
+            <w:r>
+              <w:t xml:space="preserve"> de </w:t>
+            </w:r>
+            <w:r>
+              <w:t>t</w:t>
+            </w:r>
+            <w:r>
+              <w:t>echnische test</w:t>
+            </w:r>
+            <w:r>
+              <w:t xml:space="preserve"> </w:t>
             </w:r>
             <w:r>
               <w:t>gepasseerd?</w:t>
@@ -3858,27 +5250,39 @@
     </w:tbl>
     <w:p>
       <w:pPr>
-        <w:ind w:left="720"/>
+        <w:ind w:left="3540"/>
       </w:pPr>
       <w:r>
-        <w:t xml:space="preserve">* </w:t>
+        <w:t xml:space="preserve">*= Volgens de prototype volgordelijkheid. </w:t>
       </w:r>
       <w:r>
-        <w:t>= Volgens</w:t>
+        <w:br/>
+        <w:t>**= Volgens de hernieuwde opdracht.</w:t>
       </w:r>
+    </w:p>
+    <w:p>
+      <w:pPr>
+        <w:rPr>
+          <w:rFonts w:eastAsiaTheme="majorEastAsia" w:cstheme="majorBidi"/>
+          <w:color w:val="2E74B5" w:themeColor="accent1" w:themeShade="BF"/>
+          <w:sz w:val="32"/>
+          <w:szCs w:val="32"/>
+        </w:rPr>
+      </w:pPr>
       <w:r>
-        <w:t xml:space="preserve"> de hernieuwde opdracht.</w:t>
+        <w:br w:type="page"/>
       </w:r>
     </w:p>
     <w:p>
       <w:pPr>
         <w:pStyle w:val="Kop1"/>
       </w:pPr>
-      <w:bookmarkStart w:id="5" w:name="_Toc482946594"/>
+      <w:bookmarkStart w:id="18" w:name="_Toc483995037"/>
       <w:r>
+        <w:lastRenderedPageBreak/>
         <w:t>Revisie</w:t>
       </w:r>
-      <w:bookmarkEnd w:id="5"/>
+      <w:bookmarkEnd w:id="18"/>
     </w:p>
     <w:p>
       <w:r>
@@ -4020,7 +5424,7 @@
               <w:rPr>
                 <w:lang w:eastAsia="nl-NL"/>
               </w:rPr>
-              <w:t>Veel meer vragen erbij gezet en netjes in units verdeeld.</w:t>
+              <w:t>Alle vragen herverdeeld bij de juiste kopjes.</w:t>
             </w:r>
           </w:p>
         </w:tc>
@@ -4041,7 +5445,7 @@
               <w:rPr>
                 <w:lang w:eastAsia="nl-NL"/>
               </w:rPr>
-              <w:t>Tarik Hacialiogullari</w:t>
+              <w:t>Tarik Hacialiogullari &amp; Santino Bonora</w:t>
             </w:r>
           </w:p>
         </w:tc>
@@ -4087,19 +5491,7 @@
               <w:rPr>
                 <w:lang w:eastAsia="nl-NL"/>
               </w:rPr>
-              <w:t>30</w:t>
-            </w:r>
-            <w:r>
-              <w:rPr>
-                <w:lang w:eastAsia="nl-NL"/>
-              </w:rPr>
-              <w:t>-05</w:t>
-            </w:r>
-            <w:r>
-              <w:rPr>
-                <w:lang w:eastAsia="nl-NL"/>
-              </w:rPr>
-              <w:t>-2017</w:t>
+              <w:t>31-05-2017</w:t>
             </w:r>
           </w:p>
         </w:tc>
@@ -4121,25 +5513,7 @@
               <w:rPr>
                 <w:lang w:eastAsia="nl-NL"/>
               </w:rPr>
-              <w:t>Vragen bij</w:t>
-            </w:r>
-            <w:r>
-              <w:rPr>
-                <w:lang w:eastAsia="nl-NL"/>
-              </w:rPr>
-              <w:t>gewerkt</w:t>
-            </w:r>
-            <w:r>
-              <w:rPr>
-                <w:lang w:eastAsia="nl-NL"/>
-              </w:rPr>
-              <w:t xml:space="preserve"> </w:t>
-            </w:r>
-            <w:r>
-              <w:rPr>
-                <w:lang w:eastAsia="nl-NL"/>
-              </w:rPr>
-              <w:t>+ functie</w:t>
+              <w:t>Veel meer vragen erbij gezet en netjes in units verdeeld.</w:t>
             </w:r>
           </w:p>
         </w:tc>
@@ -4163,12 +5537,6 @@
               </w:rPr>
               <w:t>Tarik Hacialiogullari</w:t>
             </w:r>
-            <w:r>
-              <w:rPr>
-                <w:lang w:eastAsia="nl-NL"/>
-              </w:rPr>
-              <w:t xml:space="preserve"> &amp; Santino Bonora</w:t>
-            </w:r>
           </w:p>
         </w:tc>
         <w:tc>
@@ -4192,13 +5560,6 @@
               <w:t>V0.4</w:t>
             </w:r>
           </w:p>
-          <w:p>
-            <w:pPr>
-              <w:rPr>
-                <w:lang w:eastAsia="nl-NL"/>
-              </w:rPr>
-            </w:pPr>
-          </w:p>
         </w:tc>
       </w:tr>
       <w:tr>
@@ -4207,9 +5568,7 @@
             <w:tcW w:w="1516" w:type="pct"/>
             <w:tcBorders>
               <w:top w:val="double" w:sz="4" w:space="0" w:color="auto"/>
-              <w:left w:val="nil"/>
               <w:bottom w:val="double" w:sz="4" w:space="0" w:color="auto"/>
-              <w:right w:val="nil"/>
             </w:tcBorders>
             <w:noWrap/>
           </w:tcPr>
@@ -4244,9 +5603,7 @@
             <w:tcW w:w="1161" w:type="pct"/>
             <w:tcBorders>
               <w:top w:val="double" w:sz="4" w:space="0" w:color="auto"/>
-              <w:left w:val="nil"/>
               <w:bottom w:val="double" w:sz="4" w:space="0" w:color="auto"/>
-              <w:right w:val="nil"/>
             </w:tcBorders>
           </w:tcPr>
           <w:p>
@@ -4259,7 +5616,25 @@
               <w:rPr>
                 <w:lang w:eastAsia="nl-NL"/>
               </w:rPr>
-              <w:t>Kopjes aangepast vragen toegevoegd</w:t>
+              <w:t>Vragen bij</w:t>
+            </w:r>
+            <w:r>
+              <w:rPr>
+                <w:lang w:eastAsia="nl-NL"/>
+              </w:rPr>
+              <w:t>gewerkt</w:t>
+            </w:r>
+            <w:r>
+              <w:rPr>
+                <w:lang w:eastAsia="nl-NL"/>
+              </w:rPr>
+              <w:t xml:space="preserve"> </w:t>
+            </w:r>
+            <w:r>
+              <w:rPr>
+                <w:lang w:eastAsia="nl-NL"/>
+              </w:rPr>
+              <w:t>+ functie</w:t>
             </w:r>
           </w:p>
         </w:tc>
@@ -4268,9 +5643,7 @@
             <w:tcW w:w="1161" w:type="pct"/>
             <w:tcBorders>
               <w:top w:val="double" w:sz="4" w:space="0" w:color="auto"/>
-              <w:left w:val="nil"/>
               <w:bottom w:val="double" w:sz="4" w:space="0" w:color="auto"/>
-              <w:right w:val="nil"/>
             </w:tcBorders>
           </w:tcPr>
           <w:p>
@@ -4283,7 +5656,13 @@
               <w:rPr>
                 <w:lang w:eastAsia="nl-NL"/>
               </w:rPr>
-              <w:t>Santino Bonora</w:t>
+              <w:t>Tarik Hacialiogullari</w:t>
+            </w:r>
+            <w:r>
+              <w:rPr>
+                <w:lang w:eastAsia="nl-NL"/>
+              </w:rPr>
+              <w:t xml:space="preserve"> &amp; Santino Bonora</w:t>
             </w:r>
           </w:p>
         </w:tc>
@@ -4292,9 +5671,7 @@
             <w:tcW w:w="1161" w:type="pct"/>
             <w:tcBorders>
               <w:top w:val="double" w:sz="4" w:space="0" w:color="auto"/>
-              <w:left w:val="nil"/>
               <w:bottom w:val="double" w:sz="4" w:space="0" w:color="auto"/>
-              <w:right w:val="nil"/>
             </w:tcBorders>
           </w:tcPr>
           <w:p>
@@ -4309,6 +5686,13 @@
               </w:rPr>
               <w:t>V0.3</w:t>
             </w:r>
+          </w:p>
+          <w:p>
+            <w:pPr>
+              <w:rPr>
+                <w:lang w:eastAsia="nl-NL"/>
+              </w:rPr>
+            </w:pPr>
           </w:p>
         </w:tc>
       </w:tr>
@@ -4370,7 +5754,7 @@
               <w:rPr>
                 <w:lang w:eastAsia="nl-NL"/>
               </w:rPr>
-              <w:t>Functionele test vragen gemaakt</w:t>
+              <w:t>Kopjes aangepast vragen toegevoegd</w:t>
             </w:r>
           </w:p>
         </w:tc>
@@ -4630,7 +6014,7 @@
       </w:r>
     </w:p>
     <w:sectPr>
-      <w:footerReference w:type="default" r:id="rId11"/>
+      <w:footerReference w:type="default" r:id="rId9"/>
       <w:pgSz w:w="11906" w:h="16838"/>
       <w:pgMar w:top="1417" w:right="1417" w:bottom="1417" w:left="1417" w:header="708" w:footer="708" w:gutter="0"/>
       <w:pgNumType w:start="0"/>
@@ -4640,33 +6024,6 @@
     </w:sectPr>
   </w:body>
 </w:document>
-</file>
-
-<file path=word/comments.xml><?xml version="1.0" encoding="utf-8"?>
-<w:comments xmlns:wpc="http://schemas.microsoft.com/office/word/2010/wordprocessingCanvas" xmlns:cx="http://schemas.microsoft.com/office/drawing/2014/chartex" xmlns:cx1="http://schemas.microsoft.com/office/drawing/2015/9/8/chartex" xmlns:cx2="http://schemas.microsoft.com/office/drawing/2015/10/21/chartex" xmlns:cx3="http://schemas.microsoft.com/office/drawing/2016/5/9/chartex" xmlns:cx4="http://schemas.microsoft.com/office/drawing/2016/5/10/chartex" xmlns:cx5="http://schemas.microsoft.com/office/drawing/2016/5/11/chartex" xmlns:mc="http://schemas.openxmlformats.org/markup-compatibility/2006" xmlns:o="urn:schemas-microsoft-com:office:office" xmlns:r="http://schemas.openxmlformats.org/officeDocument/2006/relationships" xmlns:m="http://schemas.openxmlformats.org/officeDocument/2006/math" xmlns:v="urn:schemas-microsoft-com:vml" xmlns:wp14="http://schemas.microsoft.com/office/word/2010/wordprocessingDrawing" xmlns:wp="http://schemas.openxmlformats.org/drawingml/2006/wordprocessingDrawing" xmlns:w10="urn:schemas-microsoft-com:office:word" xmlns:w="http://schemas.openxmlformats.org/wordprocessingml/2006/main" xmlns:w14="http://schemas.microsoft.com/office/word/2010/wordml" xmlns:w15="http://schemas.microsoft.com/office/word/2012/wordml" xmlns:w16se="http://schemas.microsoft.com/office/word/2015/wordml/symex" xmlns:wpg="http://schemas.microsoft.com/office/word/2010/wordprocessingGroup" xmlns:wpi="http://schemas.microsoft.com/office/word/2010/wordprocessingInk" xmlns:wne="http://schemas.microsoft.com/office/word/2006/wordml" xmlns:wps="http://schemas.microsoft.com/office/word/2010/wordprocessingShape" mc:Ignorable="w14 w15 w16se wp14">
-  <w:comment w:id="2" w:author="Hacialioğullari, Tarik (student)" w:date="2017-05-19T12:03:00Z" w:initials="HT(">
-    <w:p>
-      <w:pPr>
-        <w:pStyle w:val="Tekstopmerking"/>
-      </w:pPr>
-      <w:r>
-        <w:rPr>
-          <w:rStyle w:val="Verwijzingopmerking"/>
-        </w:rPr>
-        <w:annotationRef/>
-      </w:r>
-      <w:r>
-        <w:t>Heel misschien later een design vraag van staat het opgoede hoogte is de knop qua lengte goed te zien etcetera.</w:t>
-      </w:r>
-    </w:p>
-  </w:comment>
-</w:comments>
-</file>
-
-<file path=word/commentsExtended.xml><?xml version="1.0" encoding="utf-8"?>
-<w15:commentsEx xmlns:wpc="http://schemas.microsoft.com/office/word/2010/wordprocessingCanvas" xmlns:cx="http://schemas.microsoft.com/office/drawing/2014/chartex" xmlns:cx1="http://schemas.microsoft.com/office/drawing/2015/9/8/chartex" xmlns:cx2="http://schemas.microsoft.com/office/drawing/2015/10/21/chartex" xmlns:cx3="http://schemas.microsoft.com/office/drawing/2016/5/9/chartex" xmlns:cx4="http://schemas.microsoft.com/office/drawing/2016/5/10/chartex" xmlns:cx5="http://schemas.microsoft.com/office/drawing/2016/5/11/chartex" xmlns:mc="http://schemas.openxmlformats.org/markup-compatibility/2006" xmlns:o="urn:schemas-microsoft-com:office:office" xmlns:r="http://schemas.openxmlformats.org/officeDocument/2006/relationships" xmlns:m="http://schemas.openxmlformats.org/officeDocument/2006/math" xmlns:v="urn:schemas-microsoft-com:vml" xmlns:wp14="http://schemas.microsoft.com/office/word/2010/wordprocessingDrawing" xmlns:wp="http://schemas.openxmlformats.org/drawingml/2006/wordprocessingDrawing" xmlns:w10="urn:schemas-microsoft-com:office:word" xmlns:w="http://schemas.openxmlformats.org/wordprocessingml/2006/main" xmlns:w14="http://schemas.microsoft.com/office/word/2010/wordml" xmlns:w15="http://schemas.microsoft.com/office/word/2012/wordml" xmlns:w16se="http://schemas.microsoft.com/office/word/2015/wordml/symex" xmlns:wpg="http://schemas.microsoft.com/office/word/2010/wordprocessingGroup" xmlns:wpi="http://schemas.microsoft.com/office/word/2010/wordprocessingInk" xmlns:wne="http://schemas.microsoft.com/office/word/2006/wordml" xmlns:wps="http://schemas.microsoft.com/office/word/2010/wordprocessingShape" mc:Ignorable="w14 w15 w16se wp14">
-  <w15:commentEx w15:paraId="55872BD6" w15:done="1"/>
-</w15:commentsEx>
 </file>
 
 <file path=word/endnotes.xml><?xml version="1.0" encoding="utf-8"?>
@@ -4704,7 +6061,6 @@
         <w:docPartUnique/>
       </w:docPartObj>
     </w:sdtPr>
-    <w:sdtEndPr/>
     <w:sdtContent>
       <w:p>
         <w:pPr>
@@ -4724,7 +6080,7 @@
           <w:rPr>
             <w:noProof/>
           </w:rPr>
-          <w:t>8</w:t>
+          <w:t>9</w:t>
         </w:r>
         <w:r>
           <w:fldChar w:fldCharType="end"/>
@@ -5232,14 +6588,6 @@
     <w:abstractNumId w:val="2"/>
   </w:num>
 </w:numbering>
-</file>
-
-<file path=word/people.xml><?xml version="1.0" encoding="utf-8"?>
-<w15:people xmlns:wpc="http://schemas.microsoft.com/office/word/2010/wordprocessingCanvas" xmlns:cx="http://schemas.microsoft.com/office/drawing/2014/chartex" xmlns:cx1="http://schemas.microsoft.com/office/drawing/2015/9/8/chartex" xmlns:cx2="http://schemas.microsoft.com/office/drawing/2015/10/21/chartex" xmlns:cx3="http://schemas.microsoft.com/office/drawing/2016/5/9/chartex" xmlns:cx4="http://schemas.microsoft.com/office/drawing/2016/5/10/chartex" xmlns:cx5="http://schemas.microsoft.com/office/drawing/2016/5/11/chartex" xmlns:mc="http://schemas.openxmlformats.org/markup-compatibility/2006" xmlns:o="urn:schemas-microsoft-com:office:office" xmlns:r="http://schemas.openxmlformats.org/officeDocument/2006/relationships" xmlns:m="http://schemas.openxmlformats.org/officeDocument/2006/math" xmlns:v="urn:schemas-microsoft-com:vml" xmlns:wp14="http://schemas.microsoft.com/office/word/2010/wordprocessingDrawing" xmlns:wp="http://schemas.openxmlformats.org/drawingml/2006/wordprocessingDrawing" xmlns:w10="urn:schemas-microsoft-com:office:word" xmlns:w="http://schemas.openxmlformats.org/wordprocessingml/2006/main" xmlns:w14="http://schemas.microsoft.com/office/word/2010/wordml" xmlns:w15="http://schemas.microsoft.com/office/word/2012/wordml" xmlns:w16se="http://schemas.microsoft.com/office/word/2015/wordml/symex" xmlns:wpg="http://schemas.microsoft.com/office/word/2010/wordprocessingGroup" xmlns:wpi="http://schemas.microsoft.com/office/word/2010/wordprocessingInk" xmlns:wne="http://schemas.microsoft.com/office/word/2006/wordml" xmlns:wps="http://schemas.microsoft.com/office/word/2010/wordprocessingShape" mc:Ignorable="w14 w15 w16se wp14">
-  <w15:person w15:author="Hacialioğullari, Tarik (student)">
-    <w15:presenceInfo w15:providerId="None" w15:userId="Hacialioğullari, Tarik (student)"/>
-  </w15:person>
-</w15:people>
 </file>
 
 <file path=word/styles.xml><?xml version="1.0" encoding="utf-8"?>
@@ -6491,7 +7839,7 @@
 </file>
 
 <file path=customXml/itemProps2.xml><?xml version="1.0" encoding="utf-8"?>
-<ds:datastoreItem xmlns:ds="http://schemas.openxmlformats.org/officeDocument/2006/customXml" ds:itemID="{A5A57470-ED18-4573-91F8-723242DA540B}">
+<ds:datastoreItem xmlns:ds="http://schemas.openxmlformats.org/officeDocument/2006/customXml" ds:itemID="{9136DE64-7628-40E0-9A5F-12D29526CA23}">
   <ds:schemaRefs>
     <ds:schemaRef ds:uri="http://schemas.openxmlformats.org/officeDocument/2006/bibliography"/>
   </ds:schemaRefs>

</xml_diff>

<commit_message>
TECHNISCH 99% AF! Alleen nog design en paar kleine bug fixes.
</commit_message>
<xml_diff>
--- a/Documentatie/Kerntaak-2/2.5.9_Gedetailleerd-testplan/2017-05-30_Functionele-en-technische-test_V1.docx
+++ b/Documentatie/Kerntaak-2/2.5.9_Gedetailleerd-testplan/2017-05-30_Functionele-en-technische-test_V1.docx
@@ -1,6 +1,6 @@
 
 <file path=word/document.xml><?xml version="1.0" encoding="utf-8"?>
-<w:document xmlns:wpc="http://schemas.microsoft.com/office/word/2010/wordprocessingCanvas" xmlns:mc="http://schemas.openxmlformats.org/markup-compatibility/2006" xmlns:o="urn:schemas-microsoft-com:office:office" xmlns:r="http://schemas.openxmlformats.org/officeDocument/2006/relationships" xmlns:m="http://schemas.openxmlformats.org/officeDocument/2006/math" xmlns:v="urn:schemas-microsoft-com:vml" xmlns:wp14="http://schemas.microsoft.com/office/word/2010/wordprocessingDrawing" xmlns:wp="http://schemas.openxmlformats.org/drawingml/2006/wordprocessingDrawing" xmlns:w10="urn:schemas-microsoft-com:office:word" xmlns:w="http://schemas.openxmlformats.org/wordprocessingml/2006/main" xmlns:w14="http://schemas.microsoft.com/office/word/2010/wordml" xmlns:w15="http://schemas.microsoft.com/office/word/2012/wordml" xmlns:wpg="http://schemas.microsoft.com/office/word/2010/wordprocessingGroup" xmlns:wpi="http://schemas.microsoft.com/office/word/2010/wordprocessingInk" xmlns:wne="http://schemas.microsoft.com/office/word/2006/wordml" xmlns:wps="http://schemas.microsoft.com/office/word/2010/wordprocessingShape" mc:Ignorable="w14 w15 wp14">
+<w:document xmlns:wpc="http://schemas.microsoft.com/office/word/2010/wordprocessingCanvas" xmlns:cx="http://schemas.microsoft.com/office/drawing/2014/chartex" xmlns:cx1="http://schemas.microsoft.com/office/drawing/2015/9/8/chartex" xmlns:cx2="http://schemas.microsoft.com/office/drawing/2015/10/21/chartex" xmlns:cx3="http://schemas.microsoft.com/office/drawing/2016/5/9/chartex" xmlns:cx4="http://schemas.microsoft.com/office/drawing/2016/5/10/chartex" xmlns:cx5="http://schemas.microsoft.com/office/drawing/2016/5/11/chartex" xmlns:mc="http://schemas.openxmlformats.org/markup-compatibility/2006" xmlns:o="urn:schemas-microsoft-com:office:office" xmlns:r="http://schemas.openxmlformats.org/officeDocument/2006/relationships" xmlns:m="http://schemas.openxmlformats.org/officeDocument/2006/math" xmlns:v="urn:schemas-microsoft-com:vml" xmlns:wp14="http://schemas.microsoft.com/office/word/2010/wordprocessingDrawing" xmlns:wp="http://schemas.openxmlformats.org/drawingml/2006/wordprocessingDrawing" xmlns:w10="urn:schemas-microsoft-com:office:word" xmlns:w="http://schemas.openxmlformats.org/wordprocessingml/2006/main" xmlns:w14="http://schemas.microsoft.com/office/word/2010/wordml" xmlns:w15="http://schemas.microsoft.com/office/word/2012/wordml" xmlns:w16se="http://schemas.microsoft.com/office/word/2015/wordml/symex" xmlns:wpg="http://schemas.microsoft.com/office/word/2010/wordprocessingGroup" xmlns:wpi="http://schemas.microsoft.com/office/word/2010/wordprocessingInk" xmlns:wne="http://schemas.microsoft.com/office/word/2006/wordml" xmlns:wps="http://schemas.microsoft.com/office/word/2010/wordprocessingShape" mc:Ignorable="w14 w15 w16se wp14">
   <w:body>
     <w:sdt>
       <w:sdtPr>
@@ -17,7 +17,7 @@
           <w:r>
             <w:rPr>
               <w:noProof/>
-              <w:lang w:eastAsia="nl-NL"/>
+              <w:lang w:val="en-GB" w:eastAsia="en-GB"/>
             </w:rPr>
             <mc:AlternateContent>
               <mc:Choice Requires="wps">
@@ -153,7 +153,7 @@
                   </wp:anchor>
                 </w:drawing>
               </mc:Choice>
-              <mc:Fallback xmlns:w16se="http://schemas.microsoft.com/office/word/2015/wordml/symex" xmlns:cx5="http://schemas.microsoft.com/office/drawing/2016/5/11/chartex" xmlns:cx4="http://schemas.microsoft.com/office/drawing/2016/5/10/chartex" xmlns:cx3="http://schemas.microsoft.com/office/drawing/2016/5/9/chartex" xmlns:cx2="http://schemas.microsoft.com/office/drawing/2015/10/21/chartex" xmlns:cx1="http://schemas.microsoft.com/office/drawing/2015/9/8/chartex" xmlns:cx="http://schemas.microsoft.com/office/drawing/2014/chartex">
+              <mc:Fallback>
                 <w:pict>
                   <v:shapetype w14:anchorId="7802BFAE" id="_x0000_t202" coordsize="21600,21600" o:spt="202" path="m,l,21600r21600,l21600,xe">
                     <v:stroke joinstyle="miter"/>
@@ -236,7 +236,7 @@
           <w:r>
             <w:rPr>
               <w:noProof/>
-              <w:lang w:eastAsia="nl-NL"/>
+              <w:lang w:val="en-GB" w:eastAsia="en-GB"/>
             </w:rPr>
             <mc:AlternateContent>
               <mc:Choice Requires="wps">
@@ -290,7 +290,7 @@
                             <w:txbxContent>
                               <w:p>
                                 <w:pPr>
-                                  <w:pStyle w:val="NoSpacing"/>
+                                  <w:pStyle w:val="Geenafstand"/>
                                   <w:spacing w:before="40" w:after="560" w:line="216" w:lineRule="auto"/>
                                   <w:rPr>
                                     <w:color w:val="5B9BD5" w:themeColor="accent1"/>
@@ -355,7 +355,7 @@
                                 <w:sdtContent>
                                   <w:p>
                                     <w:pPr>
-                                      <w:pStyle w:val="NoSpacing"/>
+                                      <w:pStyle w:val="Geenafstand"/>
                                       <w:spacing w:before="40" w:after="40"/>
                                       <w:rPr>
                                         <w:caps/>
@@ -395,7 +395,7 @@
                                 <w:sdtContent>
                                   <w:p>
                                     <w:pPr>
-                                      <w:pStyle w:val="NoSpacing"/>
+                                      <w:pStyle w:val="Geenafstand"/>
                                       <w:spacing w:before="80" w:after="40"/>
                                       <w:rPr>
                                         <w:caps/>
@@ -436,7 +436,7 @@
                   </wp:anchor>
                 </w:drawing>
               </mc:Choice>
-              <mc:Fallback xmlns:w16se="http://schemas.microsoft.com/office/word/2015/wordml/symex" xmlns:cx5="http://schemas.microsoft.com/office/drawing/2016/5/11/chartex" xmlns:cx4="http://schemas.microsoft.com/office/drawing/2016/5/10/chartex" xmlns:cx3="http://schemas.microsoft.com/office/drawing/2016/5/9/chartex" xmlns:cx2="http://schemas.microsoft.com/office/drawing/2015/10/21/chartex" xmlns:cx1="http://schemas.microsoft.com/office/drawing/2015/9/8/chartex" xmlns:cx="http://schemas.microsoft.com/office/drawing/2014/chartex">
+              <mc:Fallback>
                 <w:pict>
                   <v:shape w14:anchorId="045D5416" id="Tekstvak 131" o:spid="_x0000_s1027" type="#_x0000_t202" style="position:absolute;margin-left:34.75pt;margin-top:400.8pt;width:369pt;height:203.4pt;z-index:251660288;visibility:visible;mso-wrap-style:square;mso-width-percent:790;mso-height-percent:0;mso-wrap-distance-left:14.4pt;mso-wrap-distance-top:0;mso-wrap-distance-right:14.4pt;mso-wrap-distance-bottom:0;mso-position-horizontal:absolute;mso-position-horizontal-relative:margin;mso-position-vertical:absolute;mso-position-vertical-relative:page;mso-width-percent:790;mso-height-percent:0;mso-width-relative:margin;mso-height-relative:page;v-text-anchor:top" o:gfxdata="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" filled="f" stroked="f" strokeweight=".5pt">
                     <v:textbox inset="0,0,0,0">
@@ -577,7 +577,7 @@
           <w:r>
             <w:rPr>
               <w:noProof/>
-              <w:lang w:eastAsia="nl-NL"/>
+              <w:lang w:val="en-GB" w:eastAsia="en-GB"/>
             </w:rPr>
             <mc:AlternateContent>
               <mc:Choice Requires="wps">
@@ -663,7 +663,7 @@
                                 <w:sdtContent>
                                   <w:p>
                                     <w:pPr>
-                                      <w:pStyle w:val="NoSpacing"/>
+                                      <w:pStyle w:val="Geenafstand"/>
                                       <w:jc w:val="right"/>
                                       <w:rPr>
                                         <w:color w:val="FFFFFF" w:themeColor="background1"/>
@@ -701,7 +701,7 @@
                   </wp:anchor>
                 </w:drawing>
               </mc:Choice>
-              <mc:Fallback xmlns:w16se="http://schemas.microsoft.com/office/word/2015/wordml/symex" xmlns:cx5="http://schemas.microsoft.com/office/drawing/2016/5/11/chartex" xmlns:cx4="http://schemas.microsoft.com/office/drawing/2016/5/10/chartex" xmlns:cx3="http://schemas.microsoft.com/office/drawing/2016/5/9/chartex" xmlns:cx2="http://schemas.microsoft.com/office/drawing/2015/10/21/chartex" xmlns:cx1="http://schemas.microsoft.com/office/drawing/2015/9/8/chartex" xmlns:cx="http://schemas.microsoft.com/office/drawing/2014/chartex">
+              <mc:Fallback>
                 <w:pict>
                   <v:rect w14:anchorId="524F6A87" id="Rechthoek 132" o:spid="_x0000_s1028" style="position:absolute;margin-left:-4.4pt;margin-top:0;width:46.8pt;height:77.75pt;z-index:251659264;visibility:visible;mso-wrap-style:square;mso-width-percent:76;mso-height-percent:98;mso-top-percent:23;mso-wrap-distance-left:9pt;mso-wrap-distance-top:0;mso-wrap-distance-right:9pt;mso-wrap-distance-bottom:0;mso-position-horizontal:right;mso-position-horizontal-relative:margin;mso-position-vertical-relative:page;mso-width-percent:76;mso-height-percent:98;mso-top-percent:23;mso-width-relative:page;mso-height-relative:page;v-text-anchor:bottom" o:gfxdata="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" fillcolor="#5b9bd5 [3204]" stroked="f" strokeweight="1pt">
                     <v:path arrowok="t"/>
@@ -784,7 +784,7 @@
       <w:sdtContent>
         <w:p>
           <w:pPr>
-            <w:pStyle w:val="TOCHeading"/>
+            <w:pStyle w:val="Kopvaninhoudsopgave"/>
           </w:pPr>
           <w:r>
             <w:rPr>
@@ -795,7 +795,7 @@
         </w:p>
         <w:p>
           <w:pPr>
-            <w:pStyle w:val="TOC1"/>
+            <w:pStyle w:val="Inhopg1"/>
             <w:tabs>
               <w:tab w:val="right" w:leader="dot" w:pos="9062"/>
             </w:tabs>
@@ -874,7 +874,7 @@
         </w:p>
         <w:p>
           <w:pPr>
-            <w:pStyle w:val="TOC1"/>
+            <w:pStyle w:val="Inhopg1"/>
             <w:tabs>
               <w:tab w:val="right" w:leader="dot" w:pos="9062"/>
             </w:tabs>
@@ -944,7 +944,7 @@
         </w:p>
         <w:p>
           <w:pPr>
-            <w:pStyle w:val="TOC2"/>
+            <w:pStyle w:val="Inhopg2"/>
             <w:tabs>
               <w:tab w:val="right" w:leader="dot" w:pos="9062"/>
             </w:tabs>
@@ -1014,7 +1014,7 @@
         </w:p>
         <w:p>
           <w:pPr>
-            <w:pStyle w:val="TOC2"/>
+            <w:pStyle w:val="Inhopg2"/>
             <w:tabs>
               <w:tab w:val="right" w:leader="dot" w:pos="9062"/>
             </w:tabs>
@@ -1084,7 +1084,7 @@
         </w:p>
         <w:p>
           <w:pPr>
-            <w:pStyle w:val="TOC2"/>
+            <w:pStyle w:val="Inhopg2"/>
             <w:tabs>
               <w:tab w:val="right" w:leader="dot" w:pos="9062"/>
             </w:tabs>
@@ -1154,7 +1154,7 @@
         </w:p>
         <w:p>
           <w:pPr>
-            <w:pStyle w:val="TOC2"/>
+            <w:pStyle w:val="Inhopg2"/>
             <w:tabs>
               <w:tab w:val="right" w:leader="dot" w:pos="9062"/>
             </w:tabs>
@@ -1224,7 +1224,7 @@
         </w:p>
         <w:p>
           <w:pPr>
-            <w:pStyle w:val="TOC2"/>
+            <w:pStyle w:val="Inhopg2"/>
             <w:tabs>
               <w:tab w:val="right" w:leader="dot" w:pos="9062"/>
             </w:tabs>
@@ -1294,7 +1294,7 @@
         </w:p>
         <w:p>
           <w:pPr>
-            <w:pStyle w:val="TOC2"/>
+            <w:pStyle w:val="Inhopg2"/>
             <w:tabs>
               <w:tab w:val="right" w:leader="dot" w:pos="9062"/>
             </w:tabs>
@@ -1364,7 +1364,7 @@
         </w:p>
         <w:p>
           <w:pPr>
-            <w:pStyle w:val="TOC2"/>
+            <w:pStyle w:val="Inhopg2"/>
             <w:tabs>
               <w:tab w:val="right" w:leader="dot" w:pos="9062"/>
             </w:tabs>
@@ -1434,7 +1434,7 @@
         </w:p>
         <w:p>
           <w:pPr>
-            <w:pStyle w:val="TOC1"/>
+            <w:pStyle w:val="Inhopg1"/>
             <w:tabs>
               <w:tab w:val="right" w:leader="dot" w:pos="9062"/>
             </w:tabs>
@@ -1504,7 +1504,7 @@
         </w:p>
         <w:p>
           <w:pPr>
-            <w:pStyle w:val="TOC2"/>
+            <w:pStyle w:val="Inhopg2"/>
             <w:tabs>
               <w:tab w:val="right" w:leader="dot" w:pos="9062"/>
             </w:tabs>
@@ -1574,7 +1574,7 @@
         </w:p>
         <w:p>
           <w:pPr>
-            <w:pStyle w:val="TOC2"/>
+            <w:pStyle w:val="Inhopg2"/>
             <w:tabs>
               <w:tab w:val="right" w:leader="dot" w:pos="9062"/>
             </w:tabs>
@@ -1644,7 +1644,7 @@
         </w:p>
         <w:p>
           <w:pPr>
-            <w:pStyle w:val="TOC2"/>
+            <w:pStyle w:val="Inhopg2"/>
             <w:tabs>
               <w:tab w:val="right" w:leader="dot" w:pos="9062"/>
             </w:tabs>
@@ -1714,7 +1714,7 @@
         </w:p>
         <w:p>
           <w:pPr>
-            <w:pStyle w:val="TOC2"/>
+            <w:pStyle w:val="Inhopg2"/>
             <w:tabs>
               <w:tab w:val="right" w:leader="dot" w:pos="9062"/>
             </w:tabs>
@@ -1798,7 +1798,7 @@
         </w:p>
         <w:p>
           <w:pPr>
-            <w:pStyle w:val="TOC2"/>
+            <w:pStyle w:val="Inhopg2"/>
             <w:tabs>
               <w:tab w:val="right" w:leader="dot" w:pos="9062"/>
             </w:tabs>
@@ -1868,7 +1868,7 @@
         </w:p>
         <w:p>
           <w:pPr>
-            <w:pStyle w:val="TOC2"/>
+            <w:pStyle w:val="Inhopg2"/>
             <w:tabs>
               <w:tab w:val="right" w:leader="dot" w:pos="9062"/>
             </w:tabs>
@@ -1938,7 +1938,7 @@
         </w:p>
         <w:p>
           <w:pPr>
-            <w:pStyle w:val="TOC2"/>
+            <w:pStyle w:val="Inhopg2"/>
             <w:tabs>
               <w:tab w:val="right" w:leader="dot" w:pos="9062"/>
             </w:tabs>
@@ -2008,7 +2008,7 @@
         </w:p>
         <w:p>
           <w:pPr>
-            <w:pStyle w:val="TOC1"/>
+            <w:pStyle w:val="Inhopg1"/>
             <w:tabs>
               <w:tab w:val="right" w:leader="dot" w:pos="9062"/>
             </w:tabs>
@@ -2095,7 +2095,7 @@
     </w:p>
     <w:p>
       <w:pPr>
-        <w:pStyle w:val="Heading1"/>
+        <w:pStyle w:val="Kop1"/>
       </w:pPr>
       <w:bookmarkStart w:id="0" w:name="_Toc484082263"/>
       <w:r>
@@ -2111,7 +2111,7 @@
     </w:p>
     <w:p>
       <w:pPr>
-        <w:pStyle w:val="Heading1"/>
+        <w:pStyle w:val="Kop1"/>
       </w:pPr>
       <w:r>
         <w:br w:type="column"/>
@@ -2126,7 +2126,7 @@
     <w:p/>
     <w:tbl>
       <w:tblPr>
-        <w:tblStyle w:val="TableGrid"/>
+        <w:tblStyle w:val="Tabelraster"/>
         <w:tblW w:w="0" w:type="auto"/>
         <w:tblLook w:val="04A0" w:firstRow="1" w:lastRow="0" w:firstColumn="1" w:lastColumn="0" w:noHBand="0" w:noVBand="1"/>
       </w:tblPr>
@@ -2142,7 +2142,7 @@
           </w:tcPr>
           <w:p>
             <w:pPr>
-              <w:pStyle w:val="Heading2"/>
+              <w:pStyle w:val="Kop2"/>
               <w:outlineLvl w:val="1"/>
             </w:pPr>
             <w:bookmarkStart w:id="2" w:name="_Toc484082265"/>
@@ -2242,7 +2242,7 @@
     <w:p/>
     <w:tbl>
       <w:tblPr>
-        <w:tblStyle w:val="TableGrid"/>
+        <w:tblStyle w:val="Tabelraster"/>
         <w:tblW w:w="0" w:type="auto"/>
         <w:tblLook w:val="04A0" w:firstRow="1" w:lastRow="0" w:firstColumn="1" w:lastColumn="0" w:noHBand="0" w:noVBand="1"/>
       </w:tblPr>
@@ -2258,7 +2258,7 @@
           </w:tcPr>
           <w:p>
             <w:pPr>
-              <w:pStyle w:val="Heading2"/>
+              <w:pStyle w:val="Kop2"/>
               <w:outlineLvl w:val="1"/>
             </w:pPr>
             <w:bookmarkStart w:id="3" w:name="_Toc484082266"/>
@@ -2562,7 +2562,7 @@
     <w:p/>
     <w:tbl>
       <w:tblPr>
-        <w:tblStyle w:val="TableGrid"/>
+        <w:tblStyle w:val="Tabelraster"/>
         <w:tblW w:w="0" w:type="auto"/>
         <w:tblLook w:val="04A0" w:firstRow="1" w:lastRow="0" w:firstColumn="1" w:lastColumn="0" w:noHBand="0" w:noVBand="1"/>
       </w:tblPr>
@@ -2578,7 +2578,7 @@
           </w:tcPr>
           <w:p>
             <w:pPr>
-              <w:pStyle w:val="Heading2"/>
+              <w:pStyle w:val="Kop2"/>
               <w:outlineLvl w:val="1"/>
             </w:pPr>
             <w:bookmarkStart w:id="4" w:name="_Toc484082267"/>
@@ -2688,7 +2688,7 @@
     <w:p/>
     <w:tbl>
       <w:tblPr>
-        <w:tblStyle w:val="TableGrid"/>
+        <w:tblStyle w:val="Tabelraster"/>
         <w:tblW w:w="0" w:type="auto"/>
         <w:tblLook w:val="04A0" w:firstRow="1" w:lastRow="0" w:firstColumn="1" w:lastColumn="0" w:noHBand="0" w:noVBand="1"/>
       </w:tblPr>
@@ -2704,7 +2704,7 @@
           </w:tcPr>
           <w:p>
             <w:pPr>
-              <w:pStyle w:val="Heading2"/>
+              <w:pStyle w:val="Kop2"/>
               <w:outlineLvl w:val="1"/>
             </w:pPr>
             <w:bookmarkStart w:id="5" w:name="_Toc484082268"/>
@@ -2805,7 +2805,7 @@
     <w:p/>
     <w:tbl>
       <w:tblPr>
-        <w:tblStyle w:val="TableGrid"/>
+        <w:tblStyle w:val="Tabelraster"/>
         <w:tblW w:w="0" w:type="auto"/>
         <w:tblLook w:val="04A0" w:firstRow="1" w:lastRow="0" w:firstColumn="1" w:lastColumn="0" w:noHBand="0" w:noVBand="1"/>
       </w:tblPr>
@@ -2821,7 +2821,7 @@
           </w:tcPr>
           <w:p>
             <w:pPr>
-              <w:pStyle w:val="Heading2"/>
+              <w:pStyle w:val="Kop2"/>
               <w:outlineLvl w:val="1"/>
             </w:pPr>
             <w:bookmarkStart w:id="6" w:name="_Toc484082269"/>
@@ -2967,7 +2967,7 @@
     <w:p/>
     <w:tbl>
       <w:tblPr>
-        <w:tblStyle w:val="TableGrid"/>
+        <w:tblStyle w:val="Tabelraster"/>
         <w:tblW w:w="0" w:type="auto"/>
         <w:tblLook w:val="04A0" w:firstRow="1" w:lastRow="0" w:firstColumn="1" w:lastColumn="0" w:noHBand="0" w:noVBand="1"/>
       </w:tblPr>
@@ -2983,7 +2983,7 @@
           </w:tcPr>
           <w:p>
             <w:pPr>
-              <w:pStyle w:val="Heading2"/>
+              <w:pStyle w:val="Kop2"/>
               <w:outlineLvl w:val="1"/>
             </w:pPr>
             <w:bookmarkStart w:id="7" w:name="_Toc484082270"/>
@@ -3181,7 +3181,7 @@
     <w:p/>
     <w:tbl>
       <w:tblPr>
-        <w:tblStyle w:val="TableGrid"/>
+        <w:tblStyle w:val="Tabelraster"/>
         <w:tblW w:w="0" w:type="auto"/>
         <w:tblLook w:val="04A0" w:firstRow="1" w:lastRow="0" w:firstColumn="1" w:lastColumn="0" w:noHBand="0" w:noVBand="1"/>
       </w:tblPr>
@@ -3197,7 +3197,7 @@
           </w:tcPr>
           <w:p>
             <w:pPr>
-              <w:pStyle w:val="Heading2"/>
+              <w:pStyle w:val="Kop2"/>
               <w:outlineLvl w:val="1"/>
             </w:pPr>
             <w:bookmarkStart w:id="8" w:name="_Toc484082271"/>
@@ -3496,7 +3496,7 @@
     <w:p/>
     <w:tbl>
       <w:tblPr>
-        <w:tblStyle w:val="TableGrid"/>
+        <w:tblStyle w:val="Tabelraster"/>
         <w:tblW w:w="0" w:type="auto"/>
         <w:tblLook w:val="04A0" w:firstRow="1" w:lastRow="0" w:firstColumn="1" w:lastColumn="0" w:noHBand="0" w:noVBand="1"/>
       </w:tblPr>
@@ -3512,7 +3512,7 @@
           </w:tcPr>
           <w:p>
             <w:pPr>
-              <w:pStyle w:val="Heading2"/>
+              <w:pStyle w:val="Kop2"/>
               <w:outlineLvl w:val="1"/>
             </w:pPr>
           </w:p>
@@ -3590,7 +3590,6 @@
       <w:r>
         <w:t xml:space="preserve">onder het </w:t>
       </w:r>
-      <w:proofErr w:type="gramStart"/>
       <w:r>
         <w:t>“</w:t>
       </w:r>
@@ -3600,7 +3599,6 @@
       <w:r>
         <w:t>”</w:t>
       </w:r>
-      <w:proofErr w:type="gramEnd"/>
       <w:r>
         <w:t xml:space="preserve"> icoon</w:t>
       </w:r>
@@ -3620,7 +3618,6 @@
       <w:r>
         <w:t xml:space="preserve">onder het </w:t>
       </w:r>
-      <w:proofErr w:type="gramStart"/>
       <w:r>
         <w:t>“</w:t>
       </w:r>
@@ -3630,7 +3627,6 @@
       <w:r>
         <w:t>”</w:t>
       </w:r>
-      <w:proofErr w:type="gramEnd"/>
       <w:r>
         <w:t xml:space="preserve"> icoon</w:t>
       </w:r>
@@ -3650,7 +3646,7 @@
     </w:p>
     <w:tbl>
       <w:tblPr>
-        <w:tblStyle w:val="TableGrid"/>
+        <w:tblStyle w:val="Tabelraster"/>
         <w:tblpPr w:leftFromText="141" w:rightFromText="141" w:vertAnchor="text" w:horzAnchor="margin" w:tblpY="-25"/>
         <w:tblOverlap w:val="never"/>
         <w:tblW w:w="9067" w:type="dxa"/>
@@ -3683,7 +3679,7 @@
     <w:p/>
     <w:tbl>
       <w:tblPr>
-        <w:tblStyle w:val="TableGrid"/>
+        <w:tblStyle w:val="Tabelraster"/>
         <w:tblpPr w:leftFromText="141" w:rightFromText="141" w:vertAnchor="text" w:tblpY="1"/>
         <w:tblOverlap w:val="never"/>
         <w:tblW w:w="0" w:type="auto"/>
@@ -3742,7 +3738,7 @@
     </w:tbl>
     <w:tbl>
       <w:tblPr>
-        <w:tblStyle w:val="TableGrid"/>
+        <w:tblStyle w:val="Tabelraster"/>
         <w:tblpPr w:leftFromText="141" w:rightFromText="141" w:vertAnchor="text" w:horzAnchor="margin" w:tblpXSpec="right" w:tblpY="-13"/>
         <w:tblOverlap w:val="never"/>
         <w:tblW w:w="0" w:type="auto"/>
@@ -3820,7 +3816,7 @@
     </w:p>
     <w:p>
       <w:pPr>
-        <w:pStyle w:val="Heading1"/>
+        <w:pStyle w:val="Kop1"/>
       </w:pPr>
       <w:bookmarkStart w:id="9" w:name="_Toc484082272"/>
       <w:r>
@@ -3831,7 +3827,7 @@
     </w:p>
     <w:tbl>
       <w:tblPr>
-        <w:tblStyle w:val="TableGrid"/>
+        <w:tblStyle w:val="Tabelraster"/>
         <w:tblW w:w="0" w:type="auto"/>
         <w:tblLook w:val="04A0" w:firstRow="1" w:lastRow="0" w:firstColumn="1" w:lastColumn="0" w:noHBand="0" w:noVBand="1"/>
       </w:tblPr>
@@ -3847,7 +3843,7 @@
           </w:tcPr>
           <w:p>
             <w:pPr>
-              <w:pStyle w:val="Heading2"/>
+              <w:pStyle w:val="Kop2"/>
               <w:outlineLvl w:val="1"/>
             </w:pPr>
             <w:bookmarkStart w:id="10" w:name="_Toc484082273"/>
@@ -4113,7 +4109,7 @@
     <w:p/>
     <w:tbl>
       <w:tblPr>
-        <w:tblStyle w:val="TableGrid"/>
+        <w:tblStyle w:val="Tabelraster"/>
         <w:tblW w:w="0" w:type="auto"/>
         <w:tblLook w:val="04A0" w:firstRow="1" w:lastRow="0" w:firstColumn="1" w:lastColumn="0" w:noHBand="0" w:noVBand="1"/>
       </w:tblPr>
@@ -4129,7 +4125,7 @@
           </w:tcPr>
           <w:p>
             <w:pPr>
-              <w:pStyle w:val="Heading2"/>
+              <w:pStyle w:val="Kop2"/>
               <w:outlineLvl w:val="1"/>
             </w:pPr>
             <w:bookmarkStart w:id="11" w:name="_Toc484082274"/>
@@ -4257,7 +4253,7 @@
     <w:p/>
     <w:tbl>
       <w:tblPr>
-        <w:tblStyle w:val="TableGrid"/>
+        <w:tblStyle w:val="Tabelraster"/>
         <w:tblW w:w="0" w:type="auto"/>
         <w:tblLook w:val="04A0" w:firstRow="1" w:lastRow="0" w:firstColumn="1" w:lastColumn="0" w:noHBand="0" w:noVBand="1"/>
       </w:tblPr>
@@ -4273,7 +4269,7 @@
           </w:tcPr>
           <w:p>
             <w:pPr>
-              <w:pStyle w:val="Heading2"/>
+              <w:pStyle w:val="Kop2"/>
               <w:outlineLvl w:val="1"/>
             </w:pPr>
             <w:bookmarkStart w:id="12" w:name="_Toc484082275"/>
@@ -4398,7 +4394,7 @@
     <w:p/>
     <w:tbl>
       <w:tblPr>
-        <w:tblStyle w:val="TableGrid"/>
+        <w:tblStyle w:val="Tabelraster"/>
         <w:tblW w:w="0" w:type="auto"/>
         <w:tblLook w:val="04A0" w:firstRow="1" w:lastRow="0" w:firstColumn="1" w:lastColumn="0" w:noHBand="0" w:noVBand="1"/>
       </w:tblPr>
@@ -4414,7 +4410,7 @@
           </w:tcPr>
           <w:p>
             <w:pPr>
-              <w:pStyle w:val="Heading2"/>
+              <w:pStyle w:val="Kop2"/>
               <w:outlineLvl w:val="1"/>
             </w:pPr>
             <w:bookmarkStart w:id="13" w:name="_Toc484082276"/>
@@ -4545,7 +4541,7 @@
     <w:p/>
     <w:tbl>
       <w:tblPr>
-        <w:tblStyle w:val="TableGrid"/>
+        <w:tblStyle w:val="Tabelraster"/>
         <w:tblW w:w="0" w:type="auto"/>
         <w:tblLook w:val="04A0" w:firstRow="1" w:lastRow="0" w:firstColumn="1" w:lastColumn="0" w:noHBand="0" w:noVBand="1"/>
       </w:tblPr>
@@ -4561,7 +4557,7 @@
           </w:tcPr>
           <w:p>
             <w:pPr>
-              <w:pStyle w:val="Heading2"/>
+              <w:pStyle w:val="Kop2"/>
               <w:outlineLvl w:val="1"/>
             </w:pPr>
             <w:bookmarkStart w:id="14" w:name="_Toc484082277"/>
@@ -4663,7 +4659,7 @@
     <w:p/>
     <w:tbl>
       <w:tblPr>
-        <w:tblStyle w:val="TableGrid"/>
+        <w:tblStyle w:val="Tabelraster"/>
         <w:tblW w:w="0" w:type="auto"/>
         <w:tblLook w:val="04A0" w:firstRow="1" w:lastRow="0" w:firstColumn="1" w:lastColumn="0" w:noHBand="0" w:noVBand="1"/>
       </w:tblPr>
@@ -4679,7 +4675,7 @@
           </w:tcPr>
           <w:p>
             <w:pPr>
-              <w:pStyle w:val="Heading2"/>
+              <w:pStyle w:val="Kop2"/>
               <w:outlineLvl w:val="1"/>
             </w:pPr>
             <w:bookmarkStart w:id="15" w:name="_Toc484082278"/>
@@ -4786,7 +4782,7 @@
     <w:p/>
     <w:tbl>
       <w:tblPr>
-        <w:tblStyle w:val="TableGrid"/>
+        <w:tblStyle w:val="Tabelraster"/>
         <w:tblW w:w="0" w:type="auto"/>
         <w:tblLook w:val="04A0" w:firstRow="1" w:lastRow="0" w:firstColumn="1" w:lastColumn="0" w:noHBand="0" w:noVBand="1"/>
       </w:tblPr>
@@ -4802,7 +4798,7 @@
           </w:tcPr>
           <w:p>
             <w:pPr>
-              <w:pStyle w:val="Heading2"/>
+              <w:pStyle w:val="Kop2"/>
               <w:outlineLvl w:val="1"/>
             </w:pPr>
             <w:bookmarkStart w:id="16" w:name="_Toc484082279"/>
@@ -4994,37 +4990,10 @@
             <w:tcW w:w="7933" w:type="dxa"/>
           </w:tcPr>
           <w:p>
-            <w:r>
-              <w:t>Wordt na het drukken van de verzenden kop gecontroleerd of het berichtveld niet leeg is?</w:t>
-            </w:r>
-          </w:p>
-        </w:tc>
-        <w:tc>
-          <w:tcPr>
-            <w:tcW w:w="567" w:type="dxa"/>
-          </w:tcPr>
-          <w:p/>
-        </w:tc>
-        <w:tc>
-          <w:tcPr>
-            <w:tcW w:w="562" w:type="dxa"/>
-          </w:tcPr>
-          <w:p/>
-        </w:tc>
-      </w:tr>
-      <w:tr>
-        <w:tc>
-          <w:tcPr>
-            <w:tcW w:w="7933" w:type="dxa"/>
-          </w:tcPr>
-          <w:p>
-            <w:r>
-              <w:t>Wordt na het drukken van de verzenden knop van het bericht veld gecontroleerd op minimaal 10 karakters en maximaal 1000</w:t>
-            </w:r>
             <w:bookmarkStart w:id="17" w:name="_GoBack"/>
             <w:bookmarkEnd w:id="17"/>
             <w:r>
-              <w:t xml:space="preserve"> karakters?</w:t>
+              <w:t>Wordt na het drukken van de verzenden knop van het bericht veld gecontroleerd op minimaal 10 karakters en maximaal 1000 karakters?</w:t>
             </w:r>
           </w:p>
         </w:tc>
@@ -5069,7 +5038,7 @@
     <w:p/>
     <w:tbl>
       <w:tblPr>
-        <w:tblStyle w:val="TableGrid"/>
+        <w:tblStyle w:val="Tabelraster"/>
         <w:tblW w:w="0" w:type="auto"/>
         <w:tblLook w:val="04A0" w:firstRow="1" w:lastRow="0" w:firstColumn="1" w:lastColumn="0" w:noHBand="0" w:noVBand="1"/>
       </w:tblPr>
@@ -5085,7 +5054,7 @@
           </w:tcPr>
           <w:p>
             <w:pPr>
-              <w:pStyle w:val="Heading2"/>
+              <w:pStyle w:val="Kop2"/>
               <w:outlineLvl w:val="1"/>
             </w:pPr>
           </w:p>
@@ -5165,39 +5134,23 @@
     <w:p/>
     <w:p>
       <w:r>
-        <w:t xml:space="preserve">Markeer onder het </w:t>
-      </w:r>
-      <w:proofErr w:type="gramStart"/>
-      <w:r>
-        <w:t>“</w:t>
+        <w:t>Markeer onder het “</w:t>
       </w:r>
       <w:r>
         <w:sym w:font="Wingdings 2" w:char="F050"/>
       </w:r>
       <w:r>
-        <w:t>”</w:t>
-      </w:r>
-      <w:proofErr w:type="gramEnd"/>
-      <w:r>
-        <w:t xml:space="preserve"> icoon achter de vraag als het antwoord op de vraag correct is.</w:t>
+        <w:t>” icoon achter de vraag als het antwoord op de vraag correct is.</w:t>
       </w:r>
       <w:r>
         <w:br/>
-        <w:t xml:space="preserve">Markeer onder het </w:t>
-      </w:r>
-      <w:proofErr w:type="gramStart"/>
-      <w:r>
-        <w:t>“</w:t>
+        <w:t>Markeer onder het “</w:t>
       </w:r>
       <w:r>
         <w:sym w:font="Wingdings" w:char="F0FB"/>
       </w:r>
       <w:r>
-        <w:t>”</w:t>
-      </w:r>
-      <w:proofErr w:type="gramEnd"/>
-      <w:r>
-        <w:t xml:space="preserve"> icoon achter de vraag als het antwoord op de vraag </w:t>
+        <w:t xml:space="preserve">” icoon achter de vraag als het antwoord op de vraag </w:t>
       </w:r>
       <w:r>
         <w:rPr>
@@ -5213,7 +5166,7 @@
     <w:p/>
     <w:tbl>
       <w:tblPr>
-        <w:tblStyle w:val="TableGrid"/>
+        <w:tblStyle w:val="Tabelraster"/>
         <w:tblpPr w:leftFromText="141" w:rightFromText="141" w:vertAnchor="text" w:horzAnchor="margin" w:tblpY="-25"/>
         <w:tblOverlap w:val="never"/>
         <w:tblW w:w="0" w:type="auto"/>
@@ -5249,7 +5202,7 @@
     <w:p/>
     <w:tbl>
       <w:tblPr>
-        <w:tblStyle w:val="TableGrid"/>
+        <w:tblStyle w:val="Tabelraster"/>
         <w:tblpPr w:leftFromText="141" w:rightFromText="141" w:vertAnchor="text" w:horzAnchor="margin" w:tblpXSpec="right" w:tblpY="-13"/>
         <w:tblOverlap w:val="never"/>
         <w:tblW w:w="0" w:type="auto"/>
@@ -5277,7 +5230,7 @@
     </w:tbl>
     <w:tbl>
       <w:tblPr>
-        <w:tblStyle w:val="TableGrid"/>
+        <w:tblStyle w:val="Tabelraster"/>
         <w:tblpPr w:leftFromText="141" w:rightFromText="141" w:vertAnchor="text" w:tblpY="1"/>
         <w:tblOverlap w:val="never"/>
         <w:tblW w:w="0" w:type="auto"/>
@@ -5361,7 +5314,7 @@
     </w:p>
     <w:p>
       <w:pPr>
-        <w:pStyle w:val="Heading1"/>
+        <w:pStyle w:val="Kop1"/>
       </w:pPr>
       <w:bookmarkStart w:id="18" w:name="_Toc484082280"/>
       <w:r>
@@ -5377,7 +5330,7 @@
     </w:p>
     <w:tbl>
       <w:tblPr>
-        <w:tblStyle w:val="MediumShading2-Accent5"/>
+        <w:tblStyle w:val="Gemiddeldearcering2-accent5"/>
         <w:tblW w:w="5000" w:type="pct"/>
         <w:tblInd w:w="0" w:type="dxa"/>
         <w:tblLook w:val="0660" w:firstRow="1" w:lastRow="1" w:firstColumn="0" w:lastColumn="0" w:noHBand="1" w:noVBand="1"/>
@@ -6093,7 +6046,7 @@
     </w:tbl>
     <w:p>
       <w:pPr>
-        <w:pStyle w:val="Heading1"/>
+        <w:pStyle w:val="Kop1"/>
       </w:pPr>
       <w:r>
         <w:t xml:space="preserve"> </w:t>
@@ -6113,7 +6066,7 @@
 </file>
 
 <file path=word/endnotes.xml><?xml version="1.0" encoding="utf-8"?>
-<w:endnotes xmlns:wpc="http://schemas.microsoft.com/office/word/2010/wordprocessingCanvas" xmlns:mc="http://schemas.openxmlformats.org/markup-compatibility/2006" xmlns:o="urn:schemas-microsoft-com:office:office" xmlns:r="http://schemas.openxmlformats.org/officeDocument/2006/relationships" xmlns:m="http://schemas.openxmlformats.org/officeDocument/2006/math" xmlns:v="urn:schemas-microsoft-com:vml" xmlns:wp14="http://schemas.microsoft.com/office/word/2010/wordprocessingDrawing" xmlns:wp="http://schemas.openxmlformats.org/drawingml/2006/wordprocessingDrawing" xmlns:w10="urn:schemas-microsoft-com:office:word" xmlns:w="http://schemas.openxmlformats.org/wordprocessingml/2006/main" xmlns:w14="http://schemas.microsoft.com/office/word/2010/wordml" xmlns:w15="http://schemas.microsoft.com/office/word/2012/wordml" xmlns:wpg="http://schemas.microsoft.com/office/word/2010/wordprocessingGroup" xmlns:wpi="http://schemas.microsoft.com/office/word/2010/wordprocessingInk" xmlns:wne="http://schemas.microsoft.com/office/word/2006/wordml" xmlns:wps="http://schemas.microsoft.com/office/word/2010/wordprocessingShape" mc:Ignorable="w14 w15 wp14">
+<w:endnotes xmlns:wpc="http://schemas.microsoft.com/office/word/2010/wordprocessingCanvas" xmlns:cx="http://schemas.microsoft.com/office/drawing/2014/chartex" xmlns:cx1="http://schemas.microsoft.com/office/drawing/2015/9/8/chartex" xmlns:cx2="http://schemas.microsoft.com/office/drawing/2015/10/21/chartex" xmlns:cx3="http://schemas.microsoft.com/office/drawing/2016/5/9/chartex" xmlns:cx4="http://schemas.microsoft.com/office/drawing/2016/5/10/chartex" xmlns:cx5="http://schemas.microsoft.com/office/drawing/2016/5/11/chartex" xmlns:mc="http://schemas.openxmlformats.org/markup-compatibility/2006" xmlns:o="urn:schemas-microsoft-com:office:office" xmlns:r="http://schemas.openxmlformats.org/officeDocument/2006/relationships" xmlns:m="http://schemas.openxmlformats.org/officeDocument/2006/math" xmlns:v="urn:schemas-microsoft-com:vml" xmlns:wp14="http://schemas.microsoft.com/office/word/2010/wordprocessingDrawing" xmlns:wp="http://schemas.openxmlformats.org/drawingml/2006/wordprocessingDrawing" xmlns:w10="urn:schemas-microsoft-com:office:word" xmlns:w="http://schemas.openxmlformats.org/wordprocessingml/2006/main" xmlns:w14="http://schemas.microsoft.com/office/word/2010/wordml" xmlns:w15="http://schemas.microsoft.com/office/word/2012/wordml" xmlns:w16se="http://schemas.microsoft.com/office/word/2015/wordml/symex" xmlns:wpg="http://schemas.microsoft.com/office/word/2010/wordprocessingGroup" xmlns:wpi="http://schemas.microsoft.com/office/word/2010/wordprocessingInk" xmlns:wne="http://schemas.microsoft.com/office/word/2006/wordml" xmlns:wps="http://schemas.microsoft.com/office/word/2010/wordprocessingShape" mc:Ignorable="w14 w15 w16se wp14">
   <w:endnote w:type="separator" w:id="-1">
     <w:p>
       <w:pPr>
@@ -6138,7 +6091,7 @@
 </file>
 
 <file path=word/footer1.xml><?xml version="1.0" encoding="utf-8"?>
-<w:ftr xmlns:wpc="http://schemas.microsoft.com/office/word/2010/wordprocessingCanvas" xmlns:mc="http://schemas.openxmlformats.org/markup-compatibility/2006" xmlns:o="urn:schemas-microsoft-com:office:office" xmlns:r="http://schemas.openxmlformats.org/officeDocument/2006/relationships" xmlns:m="http://schemas.openxmlformats.org/officeDocument/2006/math" xmlns:v="urn:schemas-microsoft-com:vml" xmlns:wp14="http://schemas.microsoft.com/office/word/2010/wordprocessingDrawing" xmlns:wp="http://schemas.openxmlformats.org/drawingml/2006/wordprocessingDrawing" xmlns:w10="urn:schemas-microsoft-com:office:word" xmlns:w="http://schemas.openxmlformats.org/wordprocessingml/2006/main" xmlns:w14="http://schemas.microsoft.com/office/word/2010/wordml" xmlns:w15="http://schemas.microsoft.com/office/word/2012/wordml" xmlns:wpg="http://schemas.microsoft.com/office/word/2010/wordprocessingGroup" xmlns:wpi="http://schemas.microsoft.com/office/word/2010/wordprocessingInk" xmlns:wne="http://schemas.microsoft.com/office/word/2006/wordml" xmlns:wps="http://schemas.microsoft.com/office/word/2010/wordprocessingShape" mc:Ignorable="w14 w15 wp14">
+<w:ftr xmlns:wpc="http://schemas.microsoft.com/office/word/2010/wordprocessingCanvas" xmlns:cx="http://schemas.microsoft.com/office/drawing/2014/chartex" xmlns:cx1="http://schemas.microsoft.com/office/drawing/2015/9/8/chartex" xmlns:cx2="http://schemas.microsoft.com/office/drawing/2015/10/21/chartex" xmlns:cx3="http://schemas.microsoft.com/office/drawing/2016/5/9/chartex" xmlns:cx4="http://schemas.microsoft.com/office/drawing/2016/5/10/chartex" xmlns:cx5="http://schemas.microsoft.com/office/drawing/2016/5/11/chartex" xmlns:mc="http://schemas.openxmlformats.org/markup-compatibility/2006" xmlns:o="urn:schemas-microsoft-com:office:office" xmlns:r="http://schemas.openxmlformats.org/officeDocument/2006/relationships" xmlns:m="http://schemas.openxmlformats.org/officeDocument/2006/math" xmlns:v="urn:schemas-microsoft-com:vml" xmlns:wp14="http://schemas.microsoft.com/office/word/2010/wordprocessingDrawing" xmlns:wp="http://schemas.openxmlformats.org/drawingml/2006/wordprocessingDrawing" xmlns:w10="urn:schemas-microsoft-com:office:word" xmlns:w="http://schemas.openxmlformats.org/wordprocessingml/2006/main" xmlns:w14="http://schemas.microsoft.com/office/word/2010/wordml" xmlns:w15="http://schemas.microsoft.com/office/word/2012/wordml" xmlns:w16se="http://schemas.microsoft.com/office/word/2015/wordml/symex" xmlns:wpg="http://schemas.microsoft.com/office/word/2010/wordprocessingGroup" xmlns:wpi="http://schemas.microsoft.com/office/word/2010/wordprocessingInk" xmlns:wne="http://schemas.microsoft.com/office/word/2006/wordml" xmlns:wps="http://schemas.microsoft.com/office/word/2010/wordprocessingShape" mc:Ignorable="w14 w15 w16se wp14">
   <w:sdt>
     <w:sdtPr>
       <w:id w:val="1540778983"/>
@@ -6151,7 +6104,7 @@
     <w:sdtContent>
       <w:p>
         <w:pPr>
-          <w:pStyle w:val="Footer"/>
+          <w:pStyle w:val="Voettekst"/>
           <w:jc w:val="right"/>
         </w:pPr>
         <w:r>
@@ -6167,7 +6120,7 @@
           <w:rPr>
             <w:noProof/>
           </w:rPr>
-          <w:t>7</w:t>
+          <w:t>9</w:t>
         </w:r>
         <w:r>
           <w:fldChar w:fldCharType="end"/>
@@ -6177,14 +6130,14 @@
   </w:sdt>
   <w:p>
     <w:pPr>
-      <w:pStyle w:val="Footer"/>
+      <w:pStyle w:val="Voettekst"/>
     </w:pPr>
   </w:p>
 </w:ftr>
 </file>
 
 <file path=word/footnotes.xml><?xml version="1.0" encoding="utf-8"?>
-<w:footnotes xmlns:wpc="http://schemas.microsoft.com/office/word/2010/wordprocessingCanvas" xmlns:mc="http://schemas.openxmlformats.org/markup-compatibility/2006" xmlns:o="urn:schemas-microsoft-com:office:office" xmlns:r="http://schemas.openxmlformats.org/officeDocument/2006/relationships" xmlns:m="http://schemas.openxmlformats.org/officeDocument/2006/math" xmlns:v="urn:schemas-microsoft-com:vml" xmlns:wp14="http://schemas.microsoft.com/office/word/2010/wordprocessingDrawing" xmlns:wp="http://schemas.openxmlformats.org/drawingml/2006/wordprocessingDrawing" xmlns:w10="urn:schemas-microsoft-com:office:word" xmlns:w="http://schemas.openxmlformats.org/wordprocessingml/2006/main" xmlns:w14="http://schemas.microsoft.com/office/word/2010/wordml" xmlns:w15="http://schemas.microsoft.com/office/word/2012/wordml" xmlns:wpg="http://schemas.microsoft.com/office/word/2010/wordprocessingGroup" xmlns:wpi="http://schemas.microsoft.com/office/word/2010/wordprocessingInk" xmlns:wne="http://schemas.microsoft.com/office/word/2006/wordml" xmlns:wps="http://schemas.microsoft.com/office/word/2010/wordprocessingShape" mc:Ignorable="w14 w15 wp14">
+<w:footnotes xmlns:wpc="http://schemas.microsoft.com/office/word/2010/wordprocessingCanvas" xmlns:cx="http://schemas.microsoft.com/office/drawing/2014/chartex" xmlns:cx1="http://schemas.microsoft.com/office/drawing/2015/9/8/chartex" xmlns:cx2="http://schemas.microsoft.com/office/drawing/2015/10/21/chartex" xmlns:cx3="http://schemas.microsoft.com/office/drawing/2016/5/9/chartex" xmlns:cx4="http://schemas.microsoft.com/office/drawing/2016/5/10/chartex" xmlns:cx5="http://schemas.microsoft.com/office/drawing/2016/5/11/chartex" xmlns:mc="http://schemas.openxmlformats.org/markup-compatibility/2006" xmlns:o="urn:schemas-microsoft-com:office:office" xmlns:r="http://schemas.openxmlformats.org/officeDocument/2006/relationships" xmlns:m="http://schemas.openxmlformats.org/officeDocument/2006/math" xmlns:v="urn:schemas-microsoft-com:vml" xmlns:wp14="http://schemas.microsoft.com/office/word/2010/wordprocessingDrawing" xmlns:wp="http://schemas.openxmlformats.org/drawingml/2006/wordprocessingDrawing" xmlns:w10="urn:schemas-microsoft-com:office:word" xmlns:w="http://schemas.openxmlformats.org/wordprocessingml/2006/main" xmlns:w14="http://schemas.microsoft.com/office/word/2010/wordml" xmlns:w15="http://schemas.microsoft.com/office/word/2012/wordml" xmlns:w16se="http://schemas.microsoft.com/office/word/2015/wordml/symex" xmlns:wpg="http://schemas.microsoft.com/office/word/2010/wordprocessingGroup" xmlns:wpi="http://schemas.microsoft.com/office/word/2010/wordprocessingInk" xmlns:wne="http://schemas.microsoft.com/office/word/2006/wordml" xmlns:wps="http://schemas.microsoft.com/office/word/2010/wordprocessingShape" mc:Ignorable="w14 w15 w16se wp14">
   <w:footnote w:type="separator" w:id="-1">
     <w:p>
       <w:pPr>
@@ -6209,7 +6162,7 @@
 </file>
 
 <file path=word/numbering.xml><?xml version="1.0" encoding="utf-8"?>
-<w:numbering xmlns:wpc="http://schemas.microsoft.com/office/word/2010/wordprocessingCanvas" xmlns:mc="http://schemas.openxmlformats.org/markup-compatibility/2006" xmlns:o="urn:schemas-microsoft-com:office:office" xmlns:r="http://schemas.openxmlformats.org/officeDocument/2006/relationships" xmlns:m="http://schemas.openxmlformats.org/officeDocument/2006/math" xmlns:v="urn:schemas-microsoft-com:vml" xmlns:wp14="http://schemas.microsoft.com/office/word/2010/wordprocessingDrawing" xmlns:wp="http://schemas.openxmlformats.org/drawingml/2006/wordprocessingDrawing" xmlns:w10="urn:schemas-microsoft-com:office:word" xmlns:w="http://schemas.openxmlformats.org/wordprocessingml/2006/main" xmlns:w14="http://schemas.microsoft.com/office/word/2010/wordml" xmlns:w15="http://schemas.microsoft.com/office/word/2012/wordml" xmlns:wpg="http://schemas.microsoft.com/office/word/2010/wordprocessingGroup" xmlns:wpi="http://schemas.microsoft.com/office/word/2010/wordprocessingInk" xmlns:wne="http://schemas.microsoft.com/office/word/2006/wordml" xmlns:wps="http://schemas.microsoft.com/office/word/2010/wordprocessingShape" mc:Ignorable="w14 w15 wp14">
+<w:numbering xmlns:wpc="http://schemas.microsoft.com/office/word/2010/wordprocessingCanvas" xmlns:cx="http://schemas.microsoft.com/office/drawing/2014/chartex" xmlns:cx1="http://schemas.microsoft.com/office/drawing/2015/9/8/chartex" xmlns:cx2="http://schemas.microsoft.com/office/drawing/2015/10/21/chartex" xmlns:cx3="http://schemas.microsoft.com/office/drawing/2016/5/9/chartex" xmlns:cx4="http://schemas.microsoft.com/office/drawing/2016/5/10/chartex" xmlns:cx5="http://schemas.microsoft.com/office/drawing/2016/5/11/chartex" xmlns:mc="http://schemas.openxmlformats.org/markup-compatibility/2006" xmlns:o="urn:schemas-microsoft-com:office:office" xmlns:r="http://schemas.openxmlformats.org/officeDocument/2006/relationships" xmlns:m="http://schemas.openxmlformats.org/officeDocument/2006/math" xmlns:v="urn:schemas-microsoft-com:vml" xmlns:wp14="http://schemas.microsoft.com/office/word/2010/wordprocessingDrawing" xmlns:wp="http://schemas.openxmlformats.org/drawingml/2006/wordprocessingDrawing" xmlns:w10="urn:schemas-microsoft-com:office:word" xmlns:w="http://schemas.openxmlformats.org/wordprocessingml/2006/main" xmlns:w14="http://schemas.microsoft.com/office/word/2010/wordml" xmlns:w15="http://schemas.microsoft.com/office/word/2012/wordml" xmlns:w16se="http://schemas.microsoft.com/office/word/2015/wordml/symex" xmlns:wpg="http://schemas.microsoft.com/office/word/2010/wordprocessingGroup" xmlns:wpi="http://schemas.microsoft.com/office/word/2010/wordprocessingInk" xmlns:wne="http://schemas.microsoft.com/office/word/2006/wordml" xmlns:wps="http://schemas.microsoft.com/office/word/2010/wordprocessingShape" mc:Ignorable="w14 w15 w16se wp14">
   <w:abstractNum w:abstractNumId="0" w15:restartNumberingAfterBreak="0">
     <w:nsid w:val="477762AF"/>
     <w:multiLevelType w:val="hybridMultilevel"/>
@@ -6678,7 +6631,7 @@
 </file>
 
 <file path=word/styles.xml><?xml version="1.0" encoding="utf-8"?>
-<w:styles xmlns:mc="http://schemas.openxmlformats.org/markup-compatibility/2006" xmlns:r="http://schemas.openxmlformats.org/officeDocument/2006/relationships" xmlns:w="http://schemas.openxmlformats.org/wordprocessingml/2006/main" xmlns:w14="http://schemas.microsoft.com/office/word/2010/wordml" xmlns:w15="http://schemas.microsoft.com/office/word/2012/wordml" mc:Ignorable="w14 w15">
+<w:styles xmlns:mc="http://schemas.openxmlformats.org/markup-compatibility/2006" xmlns:r="http://schemas.openxmlformats.org/officeDocument/2006/relationships" xmlns:w="http://schemas.openxmlformats.org/wordprocessingml/2006/main" xmlns:w14="http://schemas.microsoft.com/office/word/2010/wordml" xmlns:w15="http://schemas.microsoft.com/office/word/2012/wordml" xmlns:w16se="http://schemas.microsoft.com/office/word/2015/wordml/symex" mc:Ignorable="w14 w15 w16se">
   <w:docDefaults>
     <w:rPrDefault>
       <w:rPr>
@@ -6694,7 +6647,7 @@
       </w:pPr>
     </w:pPrDefault>
   </w:docDefaults>
-  <w:latentStyles w:defLockedState="0" w:defUIPriority="99" w:defSemiHidden="0" w:defUnhideWhenUsed="0" w:defQFormat="0" w:count="371">
+  <w:latentStyles w:defLockedState="0" w:defUIPriority="99" w:defSemiHidden="0" w:defUnhideWhenUsed="0" w:defQFormat="0" w:count="374">
     <w:lsdException w:name="Normal" w:uiPriority="0" w:qFormat="1"/>
     <w:lsdException w:name="heading 1" w:uiPriority="9" w:qFormat="1"/>
     <w:lsdException w:name="heading 2" w:semiHidden="1" w:uiPriority="9" w:unhideWhenUsed="1" w:qFormat="1"/>
@@ -6800,7 +6753,6 @@
     <w:lsdException w:name="HTML Sample" w:semiHidden="1" w:unhideWhenUsed="1"/>
     <w:lsdException w:name="HTML Typewriter" w:semiHidden="1" w:unhideWhenUsed="1"/>
     <w:lsdException w:name="HTML Variable" w:semiHidden="1" w:unhideWhenUsed="1"/>
-    <w:lsdException w:name="Normal Table" w:semiHidden="1" w:unhideWhenUsed="1"/>
     <w:lsdException w:name="annotation subject" w:semiHidden="1" w:unhideWhenUsed="1"/>
     <w:lsdException w:name="No List" w:semiHidden="1" w:unhideWhenUsed="1"/>
     <w:lsdException w:name="Outline List 1" w:semiHidden="1" w:unhideWhenUsed="1"/>
@@ -6845,7 +6797,6 @@
     <w:lsdException w:name="Table Professional" w:semiHidden="1" w:unhideWhenUsed="1"/>
     <w:lsdException w:name="Table Subtle 1" w:semiHidden="1" w:unhideWhenUsed="1"/>
     <w:lsdException w:name="Table Subtle 2" w:semiHidden="1" w:unhideWhenUsed="1"/>
-    <w:lsdException w:name="Table Web 1" w:semiHidden="1" w:unhideWhenUsed="1"/>
     <w:lsdException w:name="Table Web 2" w:semiHidden="1" w:unhideWhenUsed="1"/>
     <w:lsdException w:name="Table Web 3" w:semiHidden="1" w:unhideWhenUsed="1"/>
     <w:lsdException w:name="Balloon Text" w:semiHidden="1" w:unhideWhenUsed="1"/>
@@ -7066,8 +7017,11 @@
     <w:lsdException w:name="List Table 5 Dark Accent 6" w:uiPriority="50"/>
     <w:lsdException w:name="List Table 6 Colorful Accent 6" w:uiPriority="51"/>
     <w:lsdException w:name="List Table 7 Colorful Accent 6" w:uiPriority="52"/>
+    <w:lsdException w:name="Mention" w:semiHidden="1" w:unhideWhenUsed="1"/>
+    <w:lsdException w:name="Smart Hyperlink" w:semiHidden="1" w:unhideWhenUsed="1"/>
+    <w:lsdException w:name="Hashtag" w:semiHidden="1" w:unhideWhenUsed="1"/>
   </w:latentStyles>
-  <w:style w:type="paragraph" w:default="1" w:styleId="Normal">
+  <w:style w:type="paragraph" w:default="1" w:styleId="Standaard">
     <w:name w:val="Normal"/>
     <w:qFormat/>
     <w:rsid w:val="00EC075C"/>
@@ -7076,11 +7030,11 @@
       <w:sz w:val="24"/>
     </w:rPr>
   </w:style>
-  <w:style w:type="paragraph" w:styleId="Heading1">
+  <w:style w:type="paragraph" w:styleId="Kop1">
     <w:name w:val="heading 1"/>
-    <w:basedOn w:val="Normal"/>
-    <w:next w:val="Normal"/>
-    <w:link w:val="Heading1Char"/>
+    <w:basedOn w:val="Standaard"/>
+    <w:next w:val="Standaard"/>
+    <w:link w:val="Kop1Char"/>
     <w:uiPriority w:val="9"/>
     <w:qFormat/>
     <w:rsid w:val="00EC075C"/>
@@ -7097,11 +7051,11 @@
       <w:szCs w:val="32"/>
     </w:rPr>
   </w:style>
-  <w:style w:type="paragraph" w:styleId="Heading2">
+  <w:style w:type="paragraph" w:styleId="Kop2">
     <w:name w:val="heading 2"/>
-    <w:basedOn w:val="Normal"/>
-    <w:next w:val="Normal"/>
-    <w:link w:val="Heading2Char"/>
+    <w:basedOn w:val="Standaard"/>
+    <w:next w:val="Standaard"/>
+    <w:link w:val="Kop2Char"/>
     <w:uiPriority w:val="9"/>
     <w:unhideWhenUsed/>
     <w:qFormat/>
@@ -7119,13 +7073,13 @@
       <w:szCs w:val="26"/>
     </w:rPr>
   </w:style>
-  <w:style w:type="character" w:default="1" w:styleId="DefaultParagraphFont">
+  <w:style w:type="character" w:default="1" w:styleId="Standaardalinea-lettertype">
     <w:name w:val="Default Paragraph Font"/>
     <w:uiPriority w:val="1"/>
     <w:semiHidden/>
     <w:unhideWhenUsed/>
   </w:style>
-  <w:style w:type="table" w:default="1" w:styleId="TableNormal">
+  <w:style w:type="table" w:default="1" w:styleId="Standaardtabel">
     <w:name w:val="Normal Table"/>
     <w:uiPriority w:val="99"/>
     <w:semiHidden/>
@@ -7140,15 +7094,15 @@
       </w:tblCellMar>
     </w:tblPr>
   </w:style>
-  <w:style w:type="numbering" w:default="1" w:styleId="NoList">
+  <w:style w:type="numbering" w:default="1" w:styleId="Geenlijst">
     <w:name w:val="No List"/>
     <w:uiPriority w:val="99"/>
     <w:semiHidden/>
     <w:unhideWhenUsed/>
   </w:style>
-  <w:style w:type="paragraph" w:styleId="NoSpacing">
+  <w:style w:type="paragraph" w:styleId="Geenafstand">
     <w:name w:val="No Spacing"/>
-    <w:link w:val="NoSpacingChar"/>
+    <w:link w:val="GeenafstandChar"/>
     <w:uiPriority w:val="1"/>
     <w:qFormat/>
     <w:rsid w:val="00EC075C"/>
@@ -7161,10 +7115,10 @@
       <w:lang w:val="en-US"/>
     </w:rPr>
   </w:style>
-  <w:style w:type="character" w:customStyle="1" w:styleId="NoSpacingChar">
-    <w:name w:val="No Spacing Char"/>
-    <w:basedOn w:val="DefaultParagraphFont"/>
-    <w:link w:val="NoSpacing"/>
+  <w:style w:type="character" w:customStyle="1" w:styleId="GeenafstandChar">
+    <w:name w:val="Geen afstand Char"/>
+    <w:basedOn w:val="Standaardalinea-lettertype"/>
+    <w:link w:val="Geenafstand"/>
     <w:uiPriority w:val="1"/>
     <w:rsid w:val="00EC075C"/>
     <w:rPr>
@@ -7173,10 +7127,10 @@
       <w:lang w:val="en-US"/>
     </w:rPr>
   </w:style>
-  <w:style w:type="paragraph" w:styleId="Header">
+  <w:style w:type="paragraph" w:styleId="Koptekst">
     <w:name w:val="header"/>
-    <w:basedOn w:val="Normal"/>
-    <w:link w:val="HeaderChar"/>
+    <w:basedOn w:val="Standaard"/>
+    <w:link w:val="KoptekstChar"/>
     <w:uiPriority w:val="99"/>
     <w:unhideWhenUsed/>
     <w:rsid w:val="008B05BB"/>
@@ -7188,17 +7142,17 @@
       <w:spacing w:after="0" w:line="240" w:lineRule="auto"/>
     </w:pPr>
   </w:style>
-  <w:style w:type="character" w:customStyle="1" w:styleId="HeaderChar">
-    <w:name w:val="Header Char"/>
-    <w:basedOn w:val="DefaultParagraphFont"/>
-    <w:link w:val="Header"/>
+  <w:style w:type="character" w:customStyle="1" w:styleId="KoptekstChar">
+    <w:name w:val="Koptekst Char"/>
+    <w:basedOn w:val="Standaardalinea-lettertype"/>
+    <w:link w:val="Koptekst"/>
     <w:uiPriority w:val="99"/>
     <w:rsid w:val="008B05BB"/>
   </w:style>
-  <w:style w:type="paragraph" w:styleId="Footer">
+  <w:style w:type="paragraph" w:styleId="Voettekst">
     <w:name w:val="footer"/>
-    <w:basedOn w:val="Normal"/>
-    <w:link w:val="FooterChar"/>
+    <w:basedOn w:val="Standaard"/>
+    <w:link w:val="VoettekstChar"/>
     <w:uiPriority w:val="99"/>
     <w:unhideWhenUsed/>
     <w:rsid w:val="008B05BB"/>
@@ -7210,17 +7164,17 @@
       <w:spacing w:after="0" w:line="240" w:lineRule="auto"/>
     </w:pPr>
   </w:style>
-  <w:style w:type="character" w:customStyle="1" w:styleId="FooterChar">
-    <w:name w:val="Footer Char"/>
-    <w:basedOn w:val="DefaultParagraphFont"/>
-    <w:link w:val="Footer"/>
+  <w:style w:type="character" w:customStyle="1" w:styleId="VoettekstChar">
+    <w:name w:val="Voettekst Char"/>
+    <w:basedOn w:val="Standaardalinea-lettertype"/>
+    <w:link w:val="Voettekst"/>
     <w:uiPriority w:val="99"/>
     <w:rsid w:val="008B05BB"/>
   </w:style>
-  <w:style w:type="character" w:customStyle="1" w:styleId="Heading1Char">
-    <w:name w:val="Heading 1 Char"/>
-    <w:basedOn w:val="DefaultParagraphFont"/>
-    <w:link w:val="Heading1"/>
+  <w:style w:type="character" w:customStyle="1" w:styleId="Kop1Char">
+    <w:name w:val="Kop 1 Char"/>
+    <w:basedOn w:val="Standaardalinea-lettertype"/>
+    <w:link w:val="Kop1"/>
     <w:uiPriority w:val="9"/>
     <w:rsid w:val="00EC075C"/>
     <w:rPr>
@@ -7230,10 +7184,10 @@
       <w:szCs w:val="32"/>
     </w:rPr>
   </w:style>
-  <w:style w:type="character" w:customStyle="1" w:styleId="Heading2Char">
-    <w:name w:val="Heading 2 Char"/>
-    <w:basedOn w:val="DefaultParagraphFont"/>
-    <w:link w:val="Heading2"/>
+  <w:style w:type="character" w:customStyle="1" w:styleId="Kop2Char">
+    <w:name w:val="Kop 2 Char"/>
+    <w:basedOn w:val="Standaardalinea-lettertype"/>
+    <w:link w:val="Kop2"/>
     <w:uiPriority w:val="9"/>
     <w:rsid w:val="00EC075C"/>
     <w:rPr>
@@ -7243,11 +7197,11 @@
       <w:szCs w:val="26"/>
     </w:rPr>
   </w:style>
-  <w:style w:type="paragraph" w:styleId="Title">
+  <w:style w:type="paragraph" w:styleId="Titel">
     <w:name w:val="Title"/>
-    <w:basedOn w:val="Normal"/>
-    <w:next w:val="Normal"/>
-    <w:link w:val="TitleChar"/>
+    <w:basedOn w:val="Standaard"/>
+    <w:next w:val="Standaard"/>
+    <w:link w:val="TitelChar"/>
     <w:uiPriority w:val="10"/>
     <w:qFormat/>
     <w:rsid w:val="00EC075C"/>
@@ -7263,10 +7217,10 @@
       <w:szCs w:val="56"/>
     </w:rPr>
   </w:style>
-  <w:style w:type="character" w:customStyle="1" w:styleId="TitleChar">
-    <w:name w:val="Title Char"/>
-    <w:basedOn w:val="DefaultParagraphFont"/>
-    <w:link w:val="Title"/>
+  <w:style w:type="character" w:customStyle="1" w:styleId="TitelChar">
+    <w:name w:val="Titel Char"/>
+    <w:basedOn w:val="Standaardalinea-lettertype"/>
+    <w:link w:val="Titel"/>
     <w:uiPriority w:val="10"/>
     <w:rsid w:val="00EC075C"/>
     <w:rPr>
@@ -7277,10 +7231,10 @@
       <w:szCs w:val="56"/>
     </w:rPr>
   </w:style>
-  <w:style w:type="paragraph" w:styleId="TOCHeading">
+  <w:style w:type="paragraph" w:styleId="Kopvaninhoudsopgave">
     <w:name w:val="TOC Heading"/>
-    <w:basedOn w:val="Heading1"/>
-    <w:next w:val="Normal"/>
+    <w:basedOn w:val="Kop1"/>
+    <w:next w:val="Standaard"/>
     <w:uiPriority w:val="39"/>
     <w:unhideWhenUsed/>
     <w:qFormat/>
@@ -7293,10 +7247,10 @@
       <w:lang w:val="en-US"/>
     </w:rPr>
   </w:style>
-  <w:style w:type="paragraph" w:styleId="TOC2">
+  <w:style w:type="paragraph" w:styleId="Inhopg2">
     <w:name w:val="toc 2"/>
-    <w:basedOn w:val="Normal"/>
-    <w:next w:val="Normal"/>
+    <w:basedOn w:val="Standaard"/>
+    <w:next w:val="Standaard"/>
     <w:autoRedefine/>
     <w:uiPriority w:val="39"/>
     <w:unhideWhenUsed/>
@@ -7311,10 +7265,10 @@
       <w:lang w:val="en-US"/>
     </w:rPr>
   </w:style>
-  <w:style w:type="paragraph" w:styleId="TOC1">
+  <w:style w:type="paragraph" w:styleId="Inhopg1">
     <w:name w:val="toc 1"/>
-    <w:basedOn w:val="Normal"/>
-    <w:next w:val="Normal"/>
+    <w:basedOn w:val="Standaard"/>
+    <w:next w:val="Standaard"/>
     <w:autoRedefine/>
     <w:uiPriority w:val="39"/>
     <w:unhideWhenUsed/>
@@ -7328,10 +7282,10 @@
       <w:lang w:val="en-US"/>
     </w:rPr>
   </w:style>
-  <w:style w:type="paragraph" w:styleId="TOC3">
+  <w:style w:type="paragraph" w:styleId="Inhopg3">
     <w:name w:val="toc 3"/>
-    <w:basedOn w:val="Normal"/>
-    <w:next w:val="Normal"/>
+    <w:basedOn w:val="Standaard"/>
+    <w:next w:val="Standaard"/>
     <w:autoRedefine/>
     <w:uiPriority w:val="39"/>
     <w:unhideWhenUsed/>
@@ -7348,7 +7302,7 @@
   </w:style>
   <w:style w:type="character" w:styleId="Hyperlink">
     <w:name w:val="Hyperlink"/>
-    <w:basedOn w:val="DefaultParagraphFont"/>
+    <w:basedOn w:val="Standaardalinea-lettertype"/>
     <w:uiPriority w:val="99"/>
     <w:unhideWhenUsed/>
     <w:rsid w:val="00EC075C"/>
@@ -7357,9 +7311,9 @@
       <w:u w:val="single"/>
     </w:rPr>
   </w:style>
-  <w:style w:type="table" w:styleId="TableGrid">
+  <w:style w:type="table" w:styleId="Tabelraster">
     <w:name w:val="Table Grid"/>
-    <w:basedOn w:val="TableNormal"/>
+    <w:basedOn w:val="Standaardtabel"/>
     <w:uiPriority w:val="39"/>
     <w:rsid w:val="00A74C59"/>
     <w:pPr>
@@ -7376,9 +7330,9 @@
       </w:tblBorders>
     </w:tblPr>
   </w:style>
-  <w:style w:type="table" w:styleId="MediumShading2-Accent5">
+  <w:style w:type="table" w:styleId="Gemiddeldearcering2-accent5">
     <w:name w:val="Medium Shading 2 Accent 5"/>
-    <w:basedOn w:val="TableNormal"/>
+    <w:basedOn w:val="Standaardtabel"/>
     <w:uiPriority w:val="64"/>
     <w:semiHidden/>
     <w:unhideWhenUsed/>
@@ -7524,9 +7478,9 @@
       </w:tcPr>
     </w:tblStylePr>
   </w:style>
-  <w:style w:type="character" w:styleId="CommentReference">
+  <w:style w:type="character" w:styleId="Verwijzingopmerking">
     <w:name w:val="annotation reference"/>
-    <w:basedOn w:val="DefaultParagraphFont"/>
+    <w:basedOn w:val="Standaardalinea-lettertype"/>
     <w:uiPriority w:val="99"/>
     <w:semiHidden/>
     <w:unhideWhenUsed/>
@@ -7536,10 +7490,10 @@
       <w:szCs w:val="16"/>
     </w:rPr>
   </w:style>
-  <w:style w:type="paragraph" w:styleId="CommentText">
+  <w:style w:type="paragraph" w:styleId="Tekstopmerking">
     <w:name w:val="annotation text"/>
-    <w:basedOn w:val="Normal"/>
-    <w:link w:val="CommentTextChar"/>
+    <w:basedOn w:val="Standaard"/>
+    <w:link w:val="TekstopmerkingChar"/>
     <w:uiPriority w:val="99"/>
     <w:semiHidden/>
     <w:unhideWhenUsed/>
@@ -7552,10 +7506,10 @@
       <w:szCs w:val="20"/>
     </w:rPr>
   </w:style>
-  <w:style w:type="character" w:customStyle="1" w:styleId="CommentTextChar">
-    <w:name w:val="Comment Text Char"/>
-    <w:basedOn w:val="DefaultParagraphFont"/>
-    <w:link w:val="CommentText"/>
+  <w:style w:type="character" w:customStyle="1" w:styleId="TekstopmerkingChar">
+    <w:name w:val="Tekst opmerking Char"/>
+    <w:basedOn w:val="Standaardalinea-lettertype"/>
+    <w:link w:val="Tekstopmerking"/>
     <w:uiPriority w:val="99"/>
     <w:semiHidden/>
     <w:rsid w:val="008F3370"/>
@@ -7565,11 +7519,11 @@
       <w:szCs w:val="20"/>
     </w:rPr>
   </w:style>
-  <w:style w:type="paragraph" w:styleId="CommentSubject">
+  <w:style w:type="paragraph" w:styleId="Onderwerpvanopmerking">
     <w:name w:val="annotation subject"/>
-    <w:basedOn w:val="CommentText"/>
-    <w:next w:val="CommentText"/>
-    <w:link w:val="CommentSubjectChar"/>
+    <w:basedOn w:val="Tekstopmerking"/>
+    <w:next w:val="Tekstopmerking"/>
+    <w:link w:val="OnderwerpvanopmerkingChar"/>
     <w:uiPriority w:val="99"/>
     <w:semiHidden/>
     <w:unhideWhenUsed/>
@@ -7579,10 +7533,10 @@
       <w:bCs/>
     </w:rPr>
   </w:style>
-  <w:style w:type="character" w:customStyle="1" w:styleId="CommentSubjectChar">
-    <w:name w:val="Comment Subject Char"/>
-    <w:basedOn w:val="CommentTextChar"/>
-    <w:link w:val="CommentSubject"/>
+  <w:style w:type="character" w:customStyle="1" w:styleId="OnderwerpvanopmerkingChar">
+    <w:name w:val="Onderwerp van opmerking Char"/>
+    <w:basedOn w:val="TekstopmerkingChar"/>
+    <w:link w:val="Onderwerpvanopmerking"/>
     <w:uiPriority w:val="99"/>
     <w:semiHidden/>
     <w:rsid w:val="008F3370"/>
@@ -7594,10 +7548,10 @@
       <w:szCs w:val="20"/>
     </w:rPr>
   </w:style>
-  <w:style w:type="paragraph" w:styleId="BalloonText">
+  <w:style w:type="paragraph" w:styleId="Ballontekst">
     <w:name w:val="Balloon Text"/>
-    <w:basedOn w:val="Normal"/>
-    <w:link w:val="BalloonTextChar"/>
+    <w:basedOn w:val="Standaard"/>
+    <w:link w:val="BallontekstChar"/>
     <w:uiPriority w:val="99"/>
     <w:semiHidden/>
     <w:unhideWhenUsed/>
@@ -7611,10 +7565,10 @@
       <w:szCs w:val="18"/>
     </w:rPr>
   </w:style>
-  <w:style w:type="character" w:customStyle="1" w:styleId="BalloonTextChar">
-    <w:name w:val="Balloon Text Char"/>
-    <w:basedOn w:val="DefaultParagraphFont"/>
-    <w:link w:val="BalloonText"/>
+  <w:style w:type="character" w:customStyle="1" w:styleId="BallontekstChar">
+    <w:name w:val="Ballontekst Char"/>
+    <w:basedOn w:val="Standaardalinea-lettertype"/>
+    <w:link w:val="Ballontekst"/>
     <w:uiPriority w:val="99"/>
     <w:semiHidden/>
     <w:rsid w:val="008F3370"/>
@@ -7624,9 +7578,9 @@
       <w:szCs w:val="18"/>
     </w:rPr>
   </w:style>
-  <w:style w:type="paragraph" w:styleId="ListParagraph">
+  <w:style w:type="paragraph" w:styleId="Lijstalinea">
     <w:name w:val="List Paragraph"/>
-    <w:basedOn w:val="Normal"/>
+    <w:basedOn w:val="Standaard"/>
     <w:uiPriority w:val="34"/>
     <w:qFormat/>
     <w:rsid w:val="00CB1AD2"/>
@@ -7923,7 +7877,7 @@
 </file>
 
 <file path=customXml/itemProps2.xml><?xml version="1.0" encoding="utf-8"?>
-<ds:datastoreItem xmlns:ds="http://schemas.openxmlformats.org/officeDocument/2006/customXml" ds:itemID="{3A9FA9F3-B9EF-407A-B62A-B82D2BC0932A}">
+<ds:datastoreItem xmlns:ds="http://schemas.openxmlformats.org/officeDocument/2006/customXml" ds:itemID="{D4EF7E03-5D76-42E0-A3C0-8C9814E5924F}">
   <ds:schemaRefs>
     <ds:schemaRef ds:uri="http://schemas.openxmlformats.org/officeDocument/2006/bibliography"/>
   </ds:schemaRefs>

</xml_diff>

<commit_message>
Functioneleen technische test klaar
</commit_message>
<xml_diff>
--- a/Documentatie/Kerntaak-2/2.5.9_Gedetailleerd-testplan/2017-05-30_Functionele-en-technische-test_V1.docx
+++ b/Documentatie/Kerntaak-2/2.5.9_Gedetailleerd-testplan/2017-05-30_Functionele-en-technische-test_V1.docx
@@ -22,7 +22,7 @@
             <mc:AlternateContent>
               <mc:Choice Requires="wps">
                 <w:drawing>
-                  <wp:anchor distT="0" distB="0" distL="114300" distR="114300" simplePos="0" relativeHeight="251661312" behindDoc="1" locked="0" layoutInCell="1" allowOverlap="1" wp14:anchorId="7802BFAE" wp14:editId="1C8062DC">
+                  <wp:anchor distT="0" distB="0" distL="114300" distR="114300" simplePos="0" relativeHeight="251661312" behindDoc="1" locked="0" layoutInCell="1" allowOverlap="1" wp14:anchorId="7802BFAE" wp14:editId="40358DF0">
                     <wp:simplePos x="0" y="0"/>
                     <wp:positionH relativeFrom="margin">
                       <wp:posOffset>395605</wp:posOffset>
@@ -30,13 +30,13 @@
                     <wp:positionV relativeFrom="paragraph">
                       <wp:posOffset>5301615</wp:posOffset>
                     </wp:positionV>
-                    <wp:extent cx="3672840" cy="632460"/>
-                    <wp:effectExtent l="0" t="0" r="22860" b="15240"/>
+                    <wp:extent cx="3672840" cy="1287780"/>
+                    <wp:effectExtent l="0" t="0" r="22860" b="26670"/>
                     <wp:wrapThrough wrapText="bothSides">
                       <wp:wrapPolygon edited="0">
                         <wp:start x="0" y="0"/>
-                        <wp:lineTo x="0" y="21470"/>
-                        <wp:lineTo x="21622" y="21470"/>
+                        <wp:lineTo x="0" y="21728"/>
+                        <wp:lineTo x="21622" y="21728"/>
                         <wp:lineTo x="21622" y="0"/>
                         <wp:lineTo x="0" y="0"/>
                       </wp:wrapPolygon>
@@ -50,7 +50,7 @@
                           <wps:spPr>
                             <a:xfrm>
                               <a:off x="0" y="0"/>
-                              <a:ext cx="3672840" cy="632460"/>
+                              <a:ext cx="3672840" cy="1287780"/>
                             </a:xfrm>
                             <a:prstGeom prst="rect">
                               <a:avLst/>
@@ -69,38 +69,24 @@
                               <w:p>
                                 <w:pPr>
                                   <w:shd w:val="clear" w:color="auto" w:fill="FFFFFF" w:themeFill="background1"/>
-                                  <w:rPr>
-                                    <w:lang w:val="en-US"/>
-                                  </w:rPr>
                                 </w:pPr>
                                 <w:r>
-                                  <w:rPr>
-                                    <w:lang w:val="en-US"/>
-                                  </w:rPr>
                                   <w:t>Datum: 30-05-2017</w:t>
                                 </w:r>
                                 <w:r>
-                                  <w:rPr>
-                                    <w:lang w:val="en-US"/>
-                                  </w:rPr>
                                   <w:br/>
                                   <w:t>Klas: RIO4-APO3A</w:t>
                                 </w:r>
                                 <w:r>
-                                  <w:rPr>
-                                    <w:lang w:val="en-US"/>
-                                  </w:rPr>
                                   <w:br/>
                                   <w:t>Examencasus: 03</w:t>
                                 </w:r>
+                                <w:r>
+                                  <w:br/>
+                                  <w:t>Naam uitvoerder:</w:t>
+                                </w:r>
                               </w:p>
-                              <w:p>
-                                <w:pPr>
-                                  <w:rPr>
-                                    <w:lang w:val="en-US"/>
-                                  </w:rPr>
-                                </w:pPr>
-                              </w:p>
+                              <w:p/>
                             </w:txbxContent>
                           </wps:txbx>
                           <wps:bodyPr rot="0" spcFirstLastPara="0" vertOverflow="overflow" horzOverflow="overflow" vert="horz" wrap="square" lIns="91440" tIns="45720" rIns="91440" bIns="45720" numCol="1" spcCol="0" rtlCol="0" fromWordArt="0" anchor="t" anchorCtr="0" forceAA="0" compatLnSpc="1">
@@ -127,7 +113,7 @@
                     <v:stroke joinstyle="miter"/>
                     <v:path gradientshapeok="t" o:connecttype="rect"/>
                   </v:shapetype>
-                  <v:shape id="Tekstvak 1" o:spid="_x0000_s1026" type="#_x0000_t202" style="position:absolute;margin-left:31.15pt;margin-top:417.45pt;width:289.2pt;height:49.8pt;z-index:-251655168;visibility:visible;mso-wrap-style:square;mso-width-percent:0;mso-height-percent:0;mso-wrap-distance-left:9pt;mso-wrap-distance-top:0;mso-wrap-distance-right:9pt;mso-wrap-distance-bottom:0;mso-position-horizontal:absolute;mso-position-horizontal-relative:margin;mso-position-vertical:absolute;mso-position-vertical-relative:text;mso-width-percent:0;mso-height-percent:0;mso-width-relative:margin;mso-height-relative:margin;v-text-anchor:top" o:gfxdata="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" fillcolor="white [3212]" strokecolor="white [3212]" strokeweight=".5pt">
+                  <v:shape id="Tekstvak 1" o:spid="_x0000_s1026" type="#_x0000_t202" style="position:absolute;margin-left:31.15pt;margin-top:417.45pt;width:289.2pt;height:101.4pt;z-index:-251655168;visibility:visible;mso-wrap-style:square;mso-width-percent:0;mso-height-percent:0;mso-wrap-distance-left:9pt;mso-wrap-distance-top:0;mso-wrap-distance-right:9pt;mso-wrap-distance-bottom:0;mso-position-horizontal:absolute;mso-position-horizontal-relative:margin;mso-position-vertical:absolute;mso-position-vertical-relative:text;mso-width-percent:0;mso-height-percent:0;mso-width-relative:margin;mso-height-relative:margin;v-text-anchor:top" o:gfxdata="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" fillcolor="white [3212]" strokecolor="white [3212]" strokeweight=".5pt">
                     <v:textbox>
                       <w:txbxContent>
                         <w:p>
@@ -145,14 +131,12 @@
                             <w:br/>
                             <w:t>Examencasus: 03</w:t>
                           </w:r>
+                          <w:r>
+                            <w:br/>
+                            <w:t>Naam uitvoerder:</w:t>
+                          </w:r>
                         </w:p>
-                        <w:p>
-                          <w:pPr>
-                            <w:rPr>
-                              <w:lang w:val="en-US"/>
-                            </w:rPr>
-                          </w:pPr>
-                        </w:p>
+                        <w:p/>
                       </w:txbxContent>
                     </v:textbox>
                     <w10:wrap type="through" anchorx="margin"/>
@@ -2015,10 +1999,7 @@
         </w:p>
       </w:sdtContent>
     </w:sdt>
-    <w:p>
-      <w:bookmarkStart w:id="0" w:name="_GoBack"/>
-      <w:bookmarkEnd w:id="0"/>
-    </w:p>
+    <w:p/>
     <w:p>
       <w:r>
         <w:br w:type="page"/>
@@ -2028,12 +2009,12 @@
       <w:pPr>
         <w:pStyle w:val="Kop1"/>
       </w:pPr>
-      <w:bookmarkStart w:id="1" w:name="_Toc484787550"/>
+      <w:bookmarkStart w:id="0" w:name="_Toc484787550"/>
       <w:r>
         <w:lastRenderedPageBreak/>
         <w:t>Inleiding</w:t>
       </w:r>
-      <w:bookmarkEnd w:id="1"/>
+      <w:bookmarkEnd w:id="0"/>
     </w:p>
     <w:p>
       <w:r>
@@ -2047,12 +2028,12 @@
       <w:r>
         <w:br w:type="column"/>
       </w:r>
-      <w:bookmarkStart w:id="2" w:name="_Toc484787551"/>
+      <w:bookmarkStart w:id="1" w:name="_Toc484787551"/>
       <w:r>
         <w:lastRenderedPageBreak/>
         <w:t>Functionele test</w:t>
       </w:r>
-      <w:bookmarkEnd w:id="2"/>
+      <w:bookmarkEnd w:id="1"/>
     </w:p>
     <w:p/>
     <w:tbl>
@@ -2076,11 +2057,11 @@
               <w:pStyle w:val="Kop2"/>
               <w:outlineLvl w:val="1"/>
             </w:pPr>
-            <w:bookmarkStart w:id="3" w:name="_Toc484787552"/>
+            <w:bookmarkStart w:id="2" w:name="_Toc484787552"/>
             <w:r>
               <w:t>Algemeen</w:t>
             </w:r>
-            <w:bookmarkEnd w:id="3"/>
+            <w:bookmarkEnd w:id="2"/>
           </w:p>
         </w:tc>
         <w:tc>
@@ -2221,15 +2202,7 @@
           </w:tcPr>
           <w:p>
             <w:r>
-              <w:t>Als je het scherm draait dan draait de applicatie niet mee.(alleen “</w:t>
-            </w:r>
-            <w:proofErr w:type="spellStart"/>
-            <w:r>
-              <w:t>portrait</w:t>
-            </w:r>
-            <w:proofErr w:type="spellEnd"/>
-            <w:r>
-              <w:t xml:space="preserve"> mode”)</w:t>
+              <w:t>Als je het scherm draait dan draait de applicatie niet mee.(alleen “portrait mode”)</w:t>
             </w:r>
           </w:p>
         </w:tc>
@@ -2269,11 +2242,11 @@
               <w:pStyle w:val="Kop2"/>
               <w:outlineLvl w:val="1"/>
             </w:pPr>
-            <w:bookmarkStart w:id="4" w:name="_Toc484787553"/>
+            <w:bookmarkStart w:id="3" w:name="_Toc484787553"/>
             <w:r>
               <w:t>Menu</w:t>
             </w:r>
-            <w:bookmarkEnd w:id="4"/>
+            <w:bookmarkEnd w:id="3"/>
           </w:p>
         </w:tc>
         <w:tc>
@@ -2598,11 +2571,11 @@
               <w:pStyle w:val="Kop2"/>
               <w:outlineLvl w:val="1"/>
             </w:pPr>
-            <w:bookmarkStart w:id="5" w:name="_Toc484787554"/>
+            <w:bookmarkStart w:id="4" w:name="_Toc484787554"/>
             <w:r>
               <w:t>Home</w:t>
             </w:r>
-            <w:bookmarkEnd w:id="5"/>
+            <w:bookmarkEnd w:id="4"/>
           </w:p>
         </w:tc>
         <w:tc>
@@ -2724,11 +2697,11 @@
               <w:pStyle w:val="Kop2"/>
               <w:outlineLvl w:val="1"/>
             </w:pPr>
-            <w:bookmarkStart w:id="6" w:name="_Toc484787555"/>
+            <w:bookmarkStart w:id="5" w:name="_Toc484787555"/>
             <w:r>
               <w:t>Diensten</w:t>
             </w:r>
-            <w:bookmarkEnd w:id="6"/>
+            <w:bookmarkEnd w:id="5"/>
           </w:p>
         </w:tc>
         <w:tc>
@@ -2841,11 +2814,11 @@
               <w:pStyle w:val="Kop2"/>
               <w:outlineLvl w:val="1"/>
             </w:pPr>
-            <w:bookmarkStart w:id="7" w:name="_Toc484787556"/>
+            <w:bookmarkStart w:id="6" w:name="_Toc484787556"/>
             <w:r>
               <w:t>Projecten</w:t>
             </w:r>
-            <w:bookmarkEnd w:id="7"/>
+            <w:bookmarkEnd w:id="6"/>
           </w:p>
         </w:tc>
         <w:tc>
@@ -3008,12 +2981,12 @@
               <w:pStyle w:val="Kop2"/>
               <w:outlineLvl w:val="1"/>
             </w:pPr>
-            <w:bookmarkStart w:id="8" w:name="_Toc484787557"/>
+            <w:bookmarkStart w:id="7" w:name="_Toc484787557"/>
             <w:r>
               <w:lastRenderedPageBreak/>
               <w:t>Cliënten</w:t>
             </w:r>
-            <w:bookmarkEnd w:id="8"/>
+            <w:bookmarkEnd w:id="7"/>
           </w:p>
         </w:tc>
         <w:tc>
@@ -3229,11 +3202,11 @@
               <w:pStyle w:val="Kop2"/>
               <w:outlineLvl w:val="1"/>
             </w:pPr>
-            <w:bookmarkStart w:id="9" w:name="_Toc484787558"/>
+            <w:bookmarkStart w:id="8" w:name="_Toc484787558"/>
             <w:r>
               <w:t>Contact</w:t>
             </w:r>
-            <w:bookmarkEnd w:id="9"/>
+            <w:bookmarkEnd w:id="8"/>
           </w:p>
         </w:tc>
         <w:tc>
@@ -3868,12 +3841,12 @@
       <w:pPr>
         <w:pStyle w:val="Kop1"/>
       </w:pPr>
-      <w:bookmarkStart w:id="10" w:name="_Toc484787559"/>
+      <w:bookmarkStart w:id="9" w:name="_Toc484787559"/>
       <w:r>
         <w:lastRenderedPageBreak/>
         <w:t>Technische test</w:t>
       </w:r>
-      <w:bookmarkEnd w:id="10"/>
+      <w:bookmarkEnd w:id="9"/>
     </w:p>
     <w:tbl>
       <w:tblPr>
@@ -3896,11 +3869,11 @@
               <w:pStyle w:val="Kop2"/>
               <w:outlineLvl w:val="1"/>
             </w:pPr>
-            <w:bookmarkStart w:id="11" w:name="_Toc484787560"/>
+            <w:bookmarkStart w:id="10" w:name="_Toc484787560"/>
             <w:r>
               <w:t>Algemeen</w:t>
             </w:r>
-            <w:bookmarkEnd w:id="11"/>
+            <w:bookmarkEnd w:id="10"/>
           </w:p>
         </w:tc>
         <w:tc>
@@ -4229,7 +4202,27 @@
               <w:rPr>
                 <w:rFonts w:cs="Arial"/>
               </w:rPr>
-              <w:t>De database van de applicatie wijkt niet af van het genormaliseerde ontwerp?</w:t>
+              <w:t xml:space="preserve">Klopt het dat </w:t>
+            </w:r>
+            <w:r>
+              <w:rPr>
+                <w:rFonts w:cs="Arial"/>
+              </w:rPr>
+              <w:t xml:space="preserve">de database van de applicatie niet af </w:t>
+            </w:r>
+            <w:r>
+              <w:rPr>
+                <w:rFonts w:cs="Arial"/>
+              </w:rPr>
+              <w:t xml:space="preserve">wijkt </w:t>
+            </w:r>
+            <w:bookmarkStart w:id="11" w:name="_GoBack"/>
+            <w:bookmarkEnd w:id="11"/>
+            <w:r>
+              <w:rPr>
+                <w:rFonts w:cs="Arial"/>
+              </w:rPr>
+              <w:t>van het genormaliseerde ontwerp?</w:t>
             </w:r>
           </w:p>
         </w:tc>
@@ -5609,48 +5602,20 @@
               <w:rPr>
                 <w:lang w:eastAsia="nl-NL"/>
               </w:rPr>
-              <w:t>Tarik Hacialiogullari</w:t>
+              <w:t xml:space="preserve">Tarik Hacialiogullari </w:t>
             </w:r>
             <w:r>
               <w:rPr>
                 <w:lang w:eastAsia="nl-NL"/>
               </w:rPr>
-              <w:t xml:space="preserve"> </w:t>
+              <w:t>&amp;</w:t>
             </w:r>
             <w:r>
               <w:rPr>
                 <w:lang w:eastAsia="nl-NL"/>
               </w:rPr>
-              <w:t>&amp;</w:t>
-            </w:r>
-            <w:r>
-              <w:rPr>
-                <w:lang w:eastAsia="nl-NL"/>
-              </w:rPr>
-              <w:t xml:space="preserve"> </w:t>
-            </w:r>
-            <w:proofErr w:type="spellStart"/>
-            <w:r>
-              <w:rPr>
-                <w:lang w:eastAsia="nl-NL"/>
-              </w:rPr>
-              <w:t>Santino</w:t>
-            </w:r>
-            <w:proofErr w:type="spellEnd"/>
-            <w:r>
-              <w:rPr>
-                <w:lang w:eastAsia="nl-NL"/>
-              </w:rPr>
-              <w:t xml:space="preserve"> </w:t>
-            </w:r>
-            <w:proofErr w:type="spellStart"/>
-            <w:r>
-              <w:rPr>
-                <w:lang w:eastAsia="nl-NL"/>
-              </w:rPr>
-              <w:t>Bonora</w:t>
-            </w:r>
-            <w:proofErr w:type="spellEnd"/>
+              <w:t xml:space="preserve"> Santino Bonora</w:t>
+            </w:r>
             <w:r>
               <w:rPr>
                 <w:lang w:eastAsia="nl-NL"/>
@@ -6378,7 +6343,7 @@
           <w:rPr>
             <w:noProof/>
           </w:rPr>
-          <w:t>9</w:t>
+          <w:t>5</w:t>
         </w:r>
         <w:r>
           <w:fldChar w:fldCharType="end"/>
@@ -7011,6 +6976,7 @@
     <w:lsdException w:name="HTML Sample" w:semiHidden="1" w:unhideWhenUsed="1"/>
     <w:lsdException w:name="HTML Typewriter" w:semiHidden="1" w:unhideWhenUsed="1"/>
     <w:lsdException w:name="HTML Variable" w:semiHidden="1" w:unhideWhenUsed="1"/>
+    <w:lsdException w:name="Normal Table" w:semiHidden="1" w:unhideWhenUsed="1"/>
     <w:lsdException w:name="annotation subject" w:semiHidden="1" w:unhideWhenUsed="1"/>
     <w:lsdException w:name="No List" w:semiHidden="1" w:unhideWhenUsed="1"/>
     <w:lsdException w:name="Outline List 1" w:semiHidden="1" w:unhideWhenUsed="1"/>
@@ -7055,6 +7021,7 @@
     <w:lsdException w:name="Table Professional" w:semiHidden="1" w:unhideWhenUsed="1"/>
     <w:lsdException w:name="Table Subtle 1" w:semiHidden="1" w:unhideWhenUsed="1"/>
     <w:lsdException w:name="Table Subtle 2" w:semiHidden="1" w:unhideWhenUsed="1"/>
+    <w:lsdException w:name="Table Web 1" w:semiHidden="1" w:unhideWhenUsed="1"/>
     <w:lsdException w:name="Table Web 2" w:semiHidden="1" w:unhideWhenUsed="1"/>
     <w:lsdException w:name="Table Web 3" w:semiHidden="1" w:unhideWhenUsed="1"/>
     <w:lsdException w:name="Balloon Text" w:semiHidden="1" w:unhideWhenUsed="1"/>
@@ -8135,7 +8102,7 @@
 </file>
 
 <file path=customXml/itemProps2.xml><?xml version="1.0" encoding="utf-8"?>
-<ds:datastoreItem xmlns:ds="http://schemas.openxmlformats.org/officeDocument/2006/customXml" ds:itemID="{F059BA10-0E0B-4D9E-8749-A756D5898621}">
+<ds:datastoreItem xmlns:ds="http://schemas.openxmlformats.org/officeDocument/2006/customXml" ds:itemID="{DECF0F36-0BC6-4DB6-A688-E8D9E6E41077}">
   <ds:schemaRefs>
     <ds:schemaRef ds:uri="http://schemas.openxmlformats.org/officeDocument/2006/bibliography"/>
   </ds:schemaRefs>

</xml_diff>